<commit_message>
Remainder of COBALT instructions + 1/18 river mod
</commit_message>
<xml_diff>
--- a/phys_COBALT_setup.docx
+++ b/phys_COBALT_setup.docx
@@ -2186,17 +2186,25 @@
           <w:numId w:val="4"/>
         </w:numPr>
         <w:jc w:val="left"/>
-        <w:rPr>
-          <w:b w:val="false"/>
-          <w:b w:val="false"/>
-          <w:bCs w:val="false"/>
-          <w:i w:val="false"/>
-          <w:i w:val="false"/>
-          <w:iCs w:val="false"/>
-        </w:rPr>
-      </w:pPr>
-      <w:r>
-        <w:rPr/>
+        <w:rPr/>
+      </w:pPr>
+      <w:r>
+        <w:rPr>
+          <w:b w:val="false"/>
+          <w:bCs w:val="false"/>
+          <w:i w:val="false"/>
+          <w:iCs w:val="false"/>
+        </w:rPr>
+        <w:t xml:space="preserve"> </w:t>
+      </w:r>
+      <w:r>
+        <w:rPr>
+          <w:b w:val="false"/>
+          <w:bCs w:val="false"/>
+          <w:i w:val="false"/>
+          <w:iCs w:val="false"/>
+        </w:rPr>
+        <w:t>ocean.in</w:t>
       </w:r>
     </w:p>
     <w:p>
@@ -2207,37 +2215,174 @@
           <w:numId w:val="4"/>
         </w:numPr>
         <w:jc w:val="left"/>
-        <w:rPr>
-          <w:b w:val="false"/>
-          <w:b w:val="false"/>
-          <w:bCs w:val="false"/>
-          <w:i w:val="false"/>
-          <w:i w:val="false"/>
-          <w:iCs w:val="false"/>
-        </w:rPr>
-      </w:pPr>
-      <w:r>
-        <w:rPr/>
-      </w:r>
-    </w:p>
-    <w:p>
-      <w:pPr>
-        <w:pStyle w:val="Normal"/>
-        <w:jc w:val="left"/>
-        <w:rPr>
-          <w:b w:val="false"/>
-          <w:b w:val="false"/>
-          <w:bCs w:val="false"/>
-          <w:i w:val="false"/>
-          <w:i w:val="false"/>
-          <w:iCs w:val="false"/>
-        </w:rPr>
-      </w:pPr>
-      <w:r>
-        <w:rPr>
-          <w:sz w:val="24"/>
-          <w:szCs w:val="24"/>
-        </w:rPr>
+        <w:rPr/>
+      </w:pPr>
+      <w:r>
+        <w:rPr>
+          <w:b w:val="false"/>
+          <w:bCs w:val="false"/>
+          <w:i w:val="false"/>
+          <w:iCs w:val="false"/>
+        </w:rPr>
+        <w:t xml:space="preserve">Change all </w:t>
+      </w:r>
+      <w:r>
+        <w:rPr>
+          <w:rFonts w:ascii="Bitstream Vera Sans Mono" w:hAnsi="Bitstream Vera Sans Mono"/>
+          <w:b w:val="false"/>
+          <w:bCs w:val="false"/>
+          <w:i w:val="false"/>
+          <w:iCs w:val="false"/>
+        </w:rPr>
+        <w:t>Dout(*) == T</w:t>
+      </w:r>
+      <w:r>
+        <w:rPr>
+          <w:b w:val="false"/>
+          <w:bCs w:val="false"/>
+          <w:i w:val="false"/>
+          <w:iCs w:val="false"/>
+        </w:rPr>
+        <w:t xml:space="preserve"> to </w:t>
+      </w:r>
+      <w:r>
+        <w:rPr>
+          <w:rFonts w:ascii="Bitstream Vera Sans Mono" w:hAnsi="Bitstream Vera Sans Mono"/>
+          <w:b w:val="false"/>
+          <w:bCs w:val="false"/>
+          <w:i w:val="false"/>
+          <w:iCs w:val="false"/>
+        </w:rPr>
+        <w:t>== F.</w:t>
+      </w:r>
+      <w:r>
+        <w:rPr>
+          <w:b w:val="false"/>
+          <w:bCs w:val="false"/>
+          <w:i w:val="false"/>
+          <w:iCs w:val="false"/>
+        </w:rPr>
+        <w:t xml:space="preserve"> This saves storage and time when DIAGNOSTICS (which applies to ROMS and COBALT) is defined.</w:t>
+      </w:r>
+    </w:p>
+    <w:p>
+      <w:pPr>
+        <w:pStyle w:val="Normal"/>
+        <w:numPr>
+          <w:ilvl w:val="1"/>
+          <w:numId w:val="4"/>
+        </w:numPr>
+        <w:jc w:val="left"/>
+        <w:rPr/>
+      </w:pPr>
+      <w:r>
+        <w:rPr>
+          <w:b w:val="false"/>
+          <w:bCs w:val="false"/>
+          <w:i w:val="false"/>
+          <w:iCs w:val="false"/>
+        </w:rPr>
+        <w:t>The structure of this file needs to be changed slightly. Manually compare another iteration of ocean.in (that has already been modified for COBALT usage).</w:t>
+      </w:r>
+    </w:p>
+    <w:p>
+      <w:pPr>
+        <w:pStyle w:val="Normal"/>
+        <w:numPr>
+          <w:ilvl w:val="2"/>
+          <w:numId w:val="4"/>
+        </w:numPr>
+        <w:jc w:val="left"/>
+        <w:rPr/>
+      </w:pPr>
+      <w:r>
+        <w:rPr>
+          <w:b w:val="false"/>
+          <w:bCs w:val="false"/>
+          <w:i w:val="false"/>
+          <w:iCs w:val="false"/>
+        </w:rPr>
+        <w:t>Comment out TIDENAME ==. Instead, put pathway to tide file under FRCNAME ==</w:t>
+      </w:r>
+    </w:p>
+    <w:p>
+      <w:pPr>
+        <w:pStyle w:val="Normal"/>
+        <w:numPr>
+          <w:ilvl w:val="2"/>
+          <w:numId w:val="4"/>
+        </w:numPr>
+        <w:jc w:val="left"/>
+        <w:rPr/>
+      </w:pPr>
+      <w:r>
+        <w:rPr>
+          <w:b w:val="false"/>
+          <w:bCs w:val="false"/>
+          <w:i w:val="false"/>
+          <w:iCs w:val="false"/>
+        </w:rPr>
+        <w:t>Also add frc-cobalt.nc under FRCNAME ==</w:t>
+      </w:r>
+    </w:p>
+    <w:p>
+      <w:pPr>
+        <w:pStyle w:val="Normal"/>
+        <w:numPr>
+          <w:ilvl w:val="2"/>
+          <w:numId w:val="4"/>
+        </w:numPr>
+        <w:jc w:val="left"/>
+        <w:rPr/>
+      </w:pPr>
+      <w:r>
+        <w:rPr>
+          <w:b w:val="false"/>
+          <w:bCs w:val="false"/>
+          <w:i w:val="false"/>
+          <w:iCs w:val="false"/>
+        </w:rPr>
+        <w:t>Change the number of files specified by NFFILES accordingly.</w:t>
+      </w:r>
+    </w:p>
+    <w:p>
+      <w:pPr>
+        <w:pStyle w:val="Normal"/>
+        <w:numPr>
+          <w:ilvl w:val="2"/>
+          <w:numId w:val="4"/>
+        </w:numPr>
+        <w:jc w:val="left"/>
+        <w:rPr/>
+      </w:pPr>
+      <w:r>
+        <w:rPr>
+          <w:b w:val="false"/>
+          <w:bCs w:val="false"/>
+          <w:i w:val="false"/>
+          <w:iCs w:val="false"/>
+        </w:rPr>
+        <w:t>BPARNAM = pathway to hioekg_cobalt.in</w:t>
+      </w:r>
+    </w:p>
+    <w:p>
+      <w:pPr>
+        <w:pStyle w:val="Normal"/>
+        <w:numPr>
+          <w:ilvl w:val="2"/>
+          <w:numId w:val="4"/>
+        </w:numPr>
+        <w:jc w:val="left"/>
+        <w:rPr/>
+      </w:pPr>
+      <w:r>
+        <w:rPr>
+          <w:b w:val="false"/>
+          <w:bCs w:val="false"/>
+          <w:i w:val="false"/>
+          <w:iCs w:val="false"/>
+        </w:rPr>
+        <w:t xml:space="preserve">Go to the BRYNAME section. Define NCLMFILES and NBCFILES as in the example file you are mimicking. </w:t>
       </w:r>
     </w:p>
     <w:p>
@@ -2245,21 +2390,493 @@
         <w:pStyle w:val="Normal"/>
         <w:numPr>
           <w:ilvl w:val="0"/>
-          <w:numId w:val="0"/>
-        </w:numPr>
-        <w:ind w:left="1080" w:hanging="0"/>
-        <w:jc w:val="left"/>
-        <w:rPr>
-          <w:b w:val="false"/>
-          <w:b w:val="false"/>
-          <w:bCs w:val="false"/>
-          <w:i w:val="false"/>
-          <w:i w:val="false"/>
-          <w:iCs w:val="false"/>
-        </w:rPr>
-      </w:pPr>
-      <w:r>
-        <w:rPr/>
+          <w:numId w:val="4"/>
+        </w:numPr>
+        <w:jc w:val="left"/>
+        <w:rPr/>
+      </w:pPr>
+      <w:r>
+        <w:rPr>
+          <w:b w:val="false"/>
+          <w:bCs w:val="false"/>
+          <w:i w:val="false"/>
+          <w:iCs w:val="false"/>
+        </w:rPr>
+        <w:t>Change specifications in spinup.sh as done when only running ROMS.</w:t>
+      </w:r>
+    </w:p>
+    <w:p>
+      <w:pPr>
+        <w:pStyle w:val="Normal"/>
+        <w:jc w:val="left"/>
+        <w:rPr>
+          <w:b w:val="false"/>
+          <w:b w:val="false"/>
+          <w:bCs w:val="false"/>
+          <w:i w:val="false"/>
+          <w:i w:val="false"/>
+          <w:iCs w:val="false"/>
+        </w:rPr>
+      </w:pPr>
+      <w:r>
+        <w:rPr/>
+      </w:r>
+    </w:p>
+    <w:p>
+      <w:pPr>
+        <w:pStyle w:val="Normal"/>
+        <w:jc w:val="left"/>
+        <w:rPr/>
+      </w:pPr>
+      <w:r>
+        <w:rPr>
+          <w:b w:val="false"/>
+          <w:bCs w:val="false"/>
+          <w:i w:val="false"/>
+          <w:iCs w:val="false"/>
+        </w:rPr>
+        <w:t>### River edits: 1/18 ###</w:t>
+      </w:r>
+    </w:p>
+    <w:p>
+      <w:pPr>
+        <w:pStyle w:val="Normal"/>
+        <w:jc w:val="left"/>
+        <w:rPr>
+          <w:b w:val="false"/>
+          <w:b w:val="false"/>
+          <w:bCs w:val="false"/>
+          <w:i w:val="false"/>
+          <w:i w:val="false"/>
+          <w:iCs w:val="false"/>
+        </w:rPr>
+      </w:pPr>
+      <w:r>
+        <w:rPr/>
+      </w:r>
+    </w:p>
+    <w:p>
+      <w:pPr>
+        <w:pStyle w:val="Normal"/>
+        <w:numPr>
+          <w:ilvl w:val="0"/>
+          <w:numId w:val="6"/>
+        </w:numPr>
+        <w:jc w:val="left"/>
+        <w:rPr/>
+      </w:pPr>
+      <w:r>
+        <w:rPr>
+          <w:b w:val="false"/>
+          <w:bCs w:val="false"/>
+          <w:i w:val="false"/>
+          <w:iCs w:val="false"/>
+        </w:rPr>
+        <w:t xml:space="preserve">Navigate to </w:t>
+      </w:r>
+      <w:r>
+        <w:rPr>
+          <w:b w:val="false"/>
+          <w:bCs w:val="false"/>
+          <w:i w:val="false"/>
+          <w:iCs w:val="false"/>
+        </w:rPr>
+        <w:t xml:space="preserve">/share/frinkraid3/lindsayv/roms/cobalt. </w:t>
+      </w:r>
+    </w:p>
+    <w:p>
+      <w:pPr>
+        <w:pStyle w:val="Normal"/>
+        <w:numPr>
+          <w:ilvl w:val="0"/>
+          <w:numId w:val="6"/>
+        </w:numPr>
+        <w:jc w:val="left"/>
+        <w:rPr/>
+      </w:pPr>
+      <w:r>
+        <w:rPr>
+          <w:rFonts w:ascii="Bitstream Vera Sans Mono" w:hAnsi="Bitstream Vera Sans Mono"/>
+          <w:b w:val="false"/>
+          <w:bCs w:val="false"/>
+          <w:i w:val="false"/>
+          <w:iCs w:val="false"/>
+        </w:rPr>
+        <w:t>git pull</w:t>
+      </w:r>
+    </w:p>
+    <w:p>
+      <w:pPr>
+        <w:pStyle w:val="Normal"/>
+        <w:numPr>
+          <w:ilvl w:val="0"/>
+          <w:numId w:val="6"/>
+        </w:numPr>
+        <w:jc w:val="left"/>
+        <w:rPr/>
+      </w:pPr>
+      <w:r>
+        <w:rPr>
+          <w:rFonts w:ascii="Bitstream Vera Sans Mono" w:hAnsi="Bitstream Vera Sans Mono"/>
+          <w:b w:val="false"/>
+          <w:bCs w:val="false"/>
+          <w:i w:val="false"/>
+          <w:iCs w:val="false"/>
+        </w:rPr>
+        <w:t>git checkout origin/river -b river</w:t>
+      </w:r>
+    </w:p>
+    <w:p>
+      <w:pPr>
+        <w:pStyle w:val="Normal"/>
+        <w:numPr>
+          <w:ilvl w:val="0"/>
+          <w:numId w:val="6"/>
+        </w:numPr>
+        <w:jc w:val="left"/>
+        <w:rPr/>
+      </w:pPr>
+      <w:r>
+        <w:rPr>
+          <w:b w:val="false"/>
+          <w:bCs w:val="false"/>
+          <w:i w:val="false"/>
+          <w:iCs w:val="false"/>
+        </w:rPr>
+        <w:t xml:space="preserve">Navigate to </w:t>
+      </w:r>
+      <w:r>
+        <w:rPr>
+          <w:b w:val="false"/>
+          <w:bCs w:val="false"/>
+          <w:i w:val="false"/>
+          <w:iCs w:val="false"/>
+        </w:rPr>
+        <w:t>/share/frinkraid3/lindsayv/</w:t>
+      </w:r>
+      <w:r>
+        <w:rPr>
+          <w:b w:val="false"/>
+          <w:bCs w:val="false"/>
+          <w:i w:val="false"/>
+          <w:iCs w:val="false"/>
+        </w:rPr>
+        <w:t>bp_template</w:t>
+      </w:r>
+    </w:p>
+    <w:p>
+      <w:pPr>
+        <w:pStyle w:val="Normal"/>
+        <w:numPr>
+          <w:ilvl w:val="0"/>
+          <w:numId w:val="6"/>
+        </w:numPr>
+        <w:jc w:val="left"/>
+        <w:rPr/>
+      </w:pPr>
+      <w:r>
+        <w:rPr>
+          <w:rFonts w:ascii="Bitstream Vera Sans Mono" w:hAnsi="Bitstream Vera Sans Mono"/>
+          <w:b w:val="false"/>
+          <w:bCs w:val="false"/>
+          <w:i w:val="false"/>
+          <w:iCs w:val="false"/>
+        </w:rPr>
+        <w:t xml:space="preserve">rm hioekg_cobalt.in </w:t>
+      </w:r>
+      <w:r>
+        <w:rPr>
+          <w:rFonts w:ascii="Liberation Serif" w:hAnsi="Liberation Serif"/>
+          <w:b w:val="false"/>
+          <w:bCs w:val="false"/>
+          <w:i w:val="false"/>
+          <w:iCs w:val="false"/>
+        </w:rPr>
+        <w:t>(or mv hioekg_cobalt.in hioekg_cobalt_OLD.in ...for formatting reference)</w:t>
+      </w:r>
+    </w:p>
+    <w:p>
+      <w:pPr>
+        <w:pStyle w:val="Normal"/>
+        <w:numPr>
+          <w:ilvl w:val="0"/>
+          <w:numId w:val="6"/>
+        </w:numPr>
+        <w:jc w:val="left"/>
+        <w:rPr/>
+      </w:pPr>
+      <w:r>
+        <w:rPr>
+          <w:rFonts w:ascii="Bitstream Vera Sans Mono" w:hAnsi="Bitstream Vera Sans Mono"/>
+          <w:b w:val="false"/>
+          <w:bCs w:val="false"/>
+          <w:i w:val="false"/>
+          <w:iCs w:val="false"/>
+        </w:rPr>
+        <w:t xml:space="preserve">cp /share/frinkraid/powellb/roms/cobalt/ROMS/External/bio_cobalt.in </w:t>
+      </w:r>
+      <w:r>
+        <w:rPr>
+          <w:rFonts w:ascii="Bitstream Vera Sans Mono" w:hAnsi="Bitstream Vera Sans Mono"/>
+          <w:b w:val="false"/>
+          <w:bCs w:val="false"/>
+          <w:i w:val="false"/>
+          <w:iCs w:val="false"/>
+        </w:rPr>
+        <w:t>/share/frinkraid3/lindsayv/</w:t>
+      </w:r>
+      <w:r>
+        <w:rPr>
+          <w:rFonts w:ascii="Bitstream Vera Sans Mono" w:hAnsi="Bitstream Vera Sans Mono"/>
+          <w:b w:val="false"/>
+          <w:bCs w:val="false"/>
+          <w:i w:val="false"/>
+          <w:iCs w:val="false"/>
+        </w:rPr>
+        <w:t>bp_template</w:t>
+      </w:r>
+    </w:p>
+    <w:p>
+      <w:pPr>
+        <w:pStyle w:val="Normal"/>
+        <w:numPr>
+          <w:ilvl w:val="0"/>
+          <w:numId w:val="7"/>
+        </w:numPr>
+        <w:jc w:val="left"/>
+        <w:rPr/>
+      </w:pPr>
+      <w:r>
+        <w:rPr>
+          <w:rFonts w:ascii="Bitstream Vera Sans Mono" w:hAnsi="Bitstream Vera Sans Mono"/>
+          <w:b w:val="false"/>
+          <w:bCs w:val="false"/>
+          <w:i w:val="false"/>
+          <w:iCs w:val="false"/>
+        </w:rPr>
+        <w:t xml:space="preserve">mv bio_cobalt.in hioekg_cobalt.in </w:t>
+      </w:r>
+      <w:r>
+        <w:rPr>
+          <w:rFonts w:ascii="Liberation Serif" w:hAnsi="Liberation Serif"/>
+          <w:b w:val="false"/>
+          <w:bCs w:val="false"/>
+          <w:i w:val="false"/>
+          <w:iCs w:val="false"/>
+        </w:rPr>
+        <w:t>(for consistency)</w:t>
+      </w:r>
+    </w:p>
+    <w:p>
+      <w:pPr>
+        <w:pStyle w:val="Normal"/>
+        <w:numPr>
+          <w:ilvl w:val="0"/>
+          <w:numId w:val="7"/>
+        </w:numPr>
+        <w:jc w:val="left"/>
+        <w:rPr/>
+      </w:pPr>
+      <w:r>
+        <w:rPr>
+          <w:b w:val="false"/>
+          <w:bCs w:val="false"/>
+          <w:i w:val="false"/>
+          <w:iCs w:val="false"/>
+        </w:rPr>
+        <w:t xml:space="preserve">Change your roms_config.sh now to use </w:t>
+      </w:r>
+      <w:r>
+        <w:rPr>
+          <w:rFonts w:ascii="Bitstream Vera Sans Mono" w:hAnsi="Bitstream Vera Sans Mono"/>
+          <w:b w:val="false"/>
+          <w:bCs w:val="false"/>
+          <w:i w:val="false"/>
+          <w:iCs w:val="false"/>
+        </w:rPr>
+        <w:t>GIT_BRANCH=river</w:t>
+      </w:r>
+    </w:p>
+    <w:p>
+      <w:pPr>
+        <w:pStyle w:val="Normal"/>
+        <w:numPr>
+          <w:ilvl w:val="0"/>
+          <w:numId w:val="7"/>
+        </w:numPr>
+        <w:jc w:val="left"/>
+        <w:rPr/>
+      </w:pPr>
+      <w:r>
+        <w:rPr>
+          <w:rFonts w:ascii="Liberation Serif" w:hAnsi="Liberation Serif"/>
+          <w:b w:val="false"/>
+          <w:bCs w:val="false"/>
+          <w:i w:val="false"/>
+          <w:iCs w:val="false"/>
+        </w:rPr>
+        <w:t>I</w:t>
+      </w:r>
+      <w:r>
+        <w:rPr>
+          <w:rFonts w:ascii="Liberation Serif" w:hAnsi="Liberation Serif"/>
+          <w:b w:val="false"/>
+          <w:bCs w:val="false"/>
+          <w:i w:val="false"/>
+          <w:iCs w:val="false"/>
+        </w:rPr>
+        <w:t>n ocean.in:</w:t>
+      </w:r>
+      <w:r>
+        <w:rPr>
+          <w:rFonts w:ascii="Bitstream Vera Sans Mono" w:hAnsi="Bitstream Vera Sans Mono"/>
+          <w:b w:val="false"/>
+          <w:bCs w:val="false"/>
+          <w:i w:val="false"/>
+          <w:iCs w:val="false"/>
+        </w:rPr>
+        <w:t xml:space="preserve"> LtracerSrc == F T </w:t>
+      </w:r>
+      <w:r>
+        <w:rPr>
+          <w:rFonts w:ascii="Liberation Serif" w:hAnsi="Liberation Serif"/>
+          <w:b w:val="false"/>
+          <w:bCs w:val="false"/>
+          <w:i w:val="false"/>
+          <w:iCs w:val="false"/>
+        </w:rPr>
+        <w:t>(mine was like this already)</w:t>
+      </w:r>
+    </w:p>
+    <w:p>
+      <w:pPr>
+        <w:pStyle w:val="Normal"/>
+        <w:numPr>
+          <w:ilvl w:val="0"/>
+          <w:numId w:val="7"/>
+        </w:numPr>
+        <w:jc w:val="left"/>
+        <w:rPr/>
+      </w:pPr>
+      <w:r>
+        <w:rPr>
+          <w:rFonts w:ascii="Bitstream Vera Sans Mono" w:hAnsi="Bitstream Vera Sans Mono"/>
+          <w:b w:val="false"/>
+          <w:bCs w:val="false"/>
+          <w:i w:val="false"/>
+          <w:iCs w:val="false"/>
+        </w:rPr>
+        <w:t>rm</w:t>
+      </w:r>
+      <w:r>
+        <w:rPr>
+          <w:rFonts w:ascii="Bitstream Vera Sans Mono" w:hAnsi="Bitstream Vera Sans Mono"/>
+          <w:b w:val="false"/>
+          <w:bCs w:val="false"/>
+          <w:i w:val="false"/>
+          <w:iCs w:val="false"/>
+        </w:rPr>
+        <w:t xml:space="preserve"> oceanM </w:t>
+      </w:r>
+    </w:p>
+    <w:p>
+      <w:pPr>
+        <w:pStyle w:val="Normal"/>
+        <w:numPr>
+          <w:ilvl w:val="0"/>
+          <w:numId w:val="7"/>
+        </w:numPr>
+        <w:jc w:val="left"/>
+        <w:rPr>
+          <w:rFonts w:ascii="Bitstream Vera Sans Mono" w:hAnsi="Bitstream Vera Sans Mono"/>
+        </w:rPr>
+      </w:pPr>
+      <w:r>
+        <w:rPr>
+          <w:rFonts w:ascii="Bitstream Vera Sans Mono" w:hAnsi="Bitstream Vera Sans Mono"/>
+          <w:b w:val="false"/>
+          <w:bCs w:val="false"/>
+          <w:i w:val="false"/>
+          <w:iCs w:val="false"/>
+        </w:rPr>
+        <w:t>r</w:t>
+      </w:r>
+      <w:r>
+        <w:rPr>
+          <w:rFonts w:ascii="Bitstream Vera Sans Mono" w:hAnsi="Bitstream Vera Sans Mono"/>
+          <w:b w:val="false"/>
+          <w:bCs w:val="false"/>
+          <w:i w:val="false"/>
+          <w:iCs w:val="false"/>
+        </w:rPr>
+        <w:t>m -r work</w:t>
+      </w:r>
+    </w:p>
+    <w:p>
+      <w:pPr>
+        <w:pStyle w:val="Normal"/>
+        <w:numPr>
+          <w:ilvl w:val="0"/>
+          <w:numId w:val="7"/>
+        </w:numPr>
+        <w:jc w:val="left"/>
+        <w:rPr>
+          <w:rFonts w:ascii="Bitstream Vera Sans Mono" w:hAnsi="Bitstream Vera Sans Mono"/>
+        </w:rPr>
+      </w:pPr>
+      <w:r>
+        <w:rPr>
+          <w:rFonts w:ascii="Bitstream Vera Sans Mono" w:hAnsi="Bitstream Vera Sans Mono"/>
+          <w:b w:val="false"/>
+          <w:bCs w:val="false"/>
+          <w:i w:val="false"/>
+          <w:iCs w:val="false"/>
+        </w:rPr>
+        <w:t>rm current_day</w:t>
+      </w:r>
+    </w:p>
+    <w:p>
+      <w:pPr>
+        <w:pStyle w:val="Normal"/>
+        <w:numPr>
+          <w:ilvl w:val="0"/>
+          <w:numId w:val="7"/>
+        </w:numPr>
+        <w:jc w:val="left"/>
+        <w:rPr>
+          <w:rFonts w:ascii="Bitstream Vera Sans Mono" w:hAnsi="Bitstream Vera Sans Mono"/>
+        </w:rPr>
+      </w:pPr>
+      <w:r>
+        <w:rPr>
+          <w:rFonts w:ascii="Bitstream Vera Sans Mono" w:hAnsi="Bitstream Vera Sans Mono"/>
+          <w:b w:val="false"/>
+          <w:bCs w:val="false"/>
+          <w:i w:val="false"/>
+          <w:iCs w:val="false"/>
+        </w:rPr>
+        <w:t>rm varinfo.dat</w:t>
+      </w:r>
+    </w:p>
+    <w:p>
+      <w:pPr>
+        <w:pStyle w:val="Normal"/>
+        <w:numPr>
+          <w:ilvl w:val="0"/>
+          <w:numId w:val="7"/>
+        </w:numPr>
+        <w:jc w:val="left"/>
+        <w:rPr/>
+      </w:pPr>
+      <w:r>
+        <w:rPr>
+          <w:rFonts w:ascii="Bitstream Vera Sans Mono" w:hAnsi="Bitstream Vera Sans Mono"/>
+          <w:b w:val="false"/>
+          <w:bCs w:val="false"/>
+          <w:i w:val="false"/>
+          <w:iCs w:val="false"/>
+        </w:rPr>
+        <w:t>rmake clean &amp;&amp; rmake -j4</w:t>
       </w:r>
     </w:p>
     <w:p>
@@ -2853,7 +3470,7 @@
     </w:lvl>
     <w:lvl w:ilvl="2">
       <w:start w:val="1"/>
-      <w:numFmt w:val="decimal"/>
+      <w:numFmt w:val="lowerRoman"/>
       <w:lvlText w:val="%3."/>
       <w:lvlJc w:val="left"/>
       <w:pPr>
@@ -3141,6 +3758,298 @@
     </w:lvl>
   </w:abstractNum>
   <w:abstractNum w:abstractNumId="6">
+    <w:lvl w:ilvl="0">
+      <w:start w:val="1"/>
+      <w:numFmt w:val="bullet"/>
+      <w:lvlText w:val=""/>
+      <w:lvlJc w:val="left"/>
+      <w:pPr>
+        <w:tabs>
+          <w:tab w:val="num" w:pos="720"/>
+        </w:tabs>
+        <w:ind w:left="720" w:hanging="360"/>
+      </w:pPr>
+      <w:rPr>
+        <w:rFonts w:ascii="Symbol" w:hAnsi="Symbol" w:cs="Symbol" w:hint="default"/>
+        <w:rFonts w:cs="OpenSymbol"/>
+      </w:rPr>
+    </w:lvl>
+    <w:lvl w:ilvl="1">
+      <w:start w:val="1"/>
+      <w:numFmt w:val="bullet"/>
+      <w:lvlText w:val="◦"/>
+      <w:lvlJc w:val="left"/>
+      <w:pPr>
+        <w:tabs>
+          <w:tab w:val="num" w:pos="1080"/>
+        </w:tabs>
+        <w:ind w:left="1080" w:hanging="360"/>
+      </w:pPr>
+      <w:rPr>
+        <w:rFonts w:ascii="OpenSymbol" w:hAnsi="OpenSymbol" w:cs="OpenSymbol" w:hint="default"/>
+        <w:rFonts w:cs="OpenSymbol"/>
+      </w:rPr>
+    </w:lvl>
+    <w:lvl w:ilvl="2">
+      <w:start w:val="1"/>
+      <w:numFmt w:val="bullet"/>
+      <w:lvlText w:val="▪"/>
+      <w:lvlJc w:val="left"/>
+      <w:pPr>
+        <w:tabs>
+          <w:tab w:val="num" w:pos="1440"/>
+        </w:tabs>
+        <w:ind w:left="1440" w:hanging="360"/>
+      </w:pPr>
+      <w:rPr>
+        <w:rFonts w:ascii="OpenSymbol" w:hAnsi="OpenSymbol" w:cs="OpenSymbol" w:hint="default"/>
+        <w:rFonts w:cs="OpenSymbol"/>
+      </w:rPr>
+    </w:lvl>
+    <w:lvl w:ilvl="3">
+      <w:start w:val="1"/>
+      <w:numFmt w:val="bullet"/>
+      <w:lvlText w:val=""/>
+      <w:lvlJc w:val="left"/>
+      <w:pPr>
+        <w:tabs>
+          <w:tab w:val="num" w:pos="1800"/>
+        </w:tabs>
+        <w:ind w:left="1800" w:hanging="360"/>
+      </w:pPr>
+      <w:rPr>
+        <w:rFonts w:ascii="Symbol" w:hAnsi="Symbol" w:cs="Symbol" w:hint="default"/>
+        <w:rFonts w:cs="OpenSymbol"/>
+      </w:rPr>
+    </w:lvl>
+    <w:lvl w:ilvl="4">
+      <w:start w:val="1"/>
+      <w:numFmt w:val="bullet"/>
+      <w:lvlText w:val="◦"/>
+      <w:lvlJc w:val="left"/>
+      <w:pPr>
+        <w:tabs>
+          <w:tab w:val="num" w:pos="2160"/>
+        </w:tabs>
+        <w:ind w:left="2160" w:hanging="360"/>
+      </w:pPr>
+      <w:rPr>
+        <w:rFonts w:ascii="OpenSymbol" w:hAnsi="OpenSymbol" w:cs="OpenSymbol" w:hint="default"/>
+        <w:rFonts w:cs="OpenSymbol"/>
+      </w:rPr>
+    </w:lvl>
+    <w:lvl w:ilvl="5">
+      <w:start w:val="1"/>
+      <w:numFmt w:val="bullet"/>
+      <w:lvlText w:val="▪"/>
+      <w:lvlJc w:val="left"/>
+      <w:pPr>
+        <w:tabs>
+          <w:tab w:val="num" w:pos="2520"/>
+        </w:tabs>
+        <w:ind w:left="2520" w:hanging="360"/>
+      </w:pPr>
+      <w:rPr>
+        <w:rFonts w:ascii="OpenSymbol" w:hAnsi="OpenSymbol" w:cs="OpenSymbol" w:hint="default"/>
+        <w:rFonts w:cs="OpenSymbol"/>
+      </w:rPr>
+    </w:lvl>
+    <w:lvl w:ilvl="6">
+      <w:start w:val="1"/>
+      <w:numFmt w:val="bullet"/>
+      <w:lvlText w:val=""/>
+      <w:lvlJc w:val="left"/>
+      <w:pPr>
+        <w:tabs>
+          <w:tab w:val="num" w:pos="2880"/>
+        </w:tabs>
+        <w:ind w:left="2880" w:hanging="360"/>
+      </w:pPr>
+      <w:rPr>
+        <w:rFonts w:ascii="Symbol" w:hAnsi="Symbol" w:cs="Symbol" w:hint="default"/>
+        <w:rFonts w:cs="OpenSymbol"/>
+      </w:rPr>
+    </w:lvl>
+    <w:lvl w:ilvl="7">
+      <w:start w:val="1"/>
+      <w:numFmt w:val="bullet"/>
+      <w:lvlText w:val="◦"/>
+      <w:lvlJc w:val="left"/>
+      <w:pPr>
+        <w:tabs>
+          <w:tab w:val="num" w:pos="3240"/>
+        </w:tabs>
+        <w:ind w:left="3240" w:hanging="360"/>
+      </w:pPr>
+      <w:rPr>
+        <w:rFonts w:ascii="OpenSymbol" w:hAnsi="OpenSymbol" w:cs="OpenSymbol" w:hint="default"/>
+        <w:rFonts w:cs="OpenSymbol"/>
+      </w:rPr>
+    </w:lvl>
+    <w:lvl w:ilvl="8">
+      <w:start w:val="1"/>
+      <w:numFmt w:val="bullet"/>
+      <w:lvlText w:val="▪"/>
+      <w:lvlJc w:val="left"/>
+      <w:pPr>
+        <w:tabs>
+          <w:tab w:val="num" w:pos="3600"/>
+        </w:tabs>
+        <w:ind w:left="3600" w:hanging="360"/>
+      </w:pPr>
+      <w:rPr>
+        <w:rFonts w:ascii="OpenSymbol" w:hAnsi="OpenSymbol" w:cs="OpenSymbol" w:hint="default"/>
+        <w:rFonts w:cs="OpenSymbol"/>
+      </w:rPr>
+    </w:lvl>
+  </w:abstractNum>
+  <w:abstractNum w:abstractNumId="7">
+    <w:lvl w:ilvl="0">
+      <w:start w:val="1"/>
+      <w:numFmt w:val="bullet"/>
+      <w:lvlText w:val=""/>
+      <w:lvlJc w:val="left"/>
+      <w:pPr>
+        <w:tabs>
+          <w:tab w:val="num" w:pos="720"/>
+        </w:tabs>
+        <w:ind w:left="720" w:hanging="360"/>
+      </w:pPr>
+      <w:rPr>
+        <w:rFonts w:ascii="Symbol" w:hAnsi="Symbol" w:cs="Symbol" w:hint="default"/>
+        <w:rFonts w:cs="OpenSymbol"/>
+      </w:rPr>
+    </w:lvl>
+    <w:lvl w:ilvl="1">
+      <w:start w:val="1"/>
+      <w:numFmt w:val="bullet"/>
+      <w:lvlText w:val="◦"/>
+      <w:lvlJc w:val="left"/>
+      <w:pPr>
+        <w:tabs>
+          <w:tab w:val="num" w:pos="1080"/>
+        </w:tabs>
+        <w:ind w:left="1080" w:hanging="360"/>
+      </w:pPr>
+      <w:rPr>
+        <w:rFonts w:ascii="OpenSymbol" w:hAnsi="OpenSymbol" w:cs="OpenSymbol" w:hint="default"/>
+        <w:rFonts w:cs="OpenSymbol"/>
+      </w:rPr>
+    </w:lvl>
+    <w:lvl w:ilvl="2">
+      <w:start w:val="1"/>
+      <w:numFmt w:val="bullet"/>
+      <w:lvlText w:val="▪"/>
+      <w:lvlJc w:val="left"/>
+      <w:pPr>
+        <w:tabs>
+          <w:tab w:val="num" w:pos="1440"/>
+        </w:tabs>
+        <w:ind w:left="1440" w:hanging="360"/>
+      </w:pPr>
+      <w:rPr>
+        <w:rFonts w:ascii="OpenSymbol" w:hAnsi="OpenSymbol" w:cs="OpenSymbol" w:hint="default"/>
+        <w:rFonts w:cs="OpenSymbol"/>
+      </w:rPr>
+    </w:lvl>
+    <w:lvl w:ilvl="3">
+      <w:start w:val="1"/>
+      <w:numFmt w:val="bullet"/>
+      <w:lvlText w:val=""/>
+      <w:lvlJc w:val="left"/>
+      <w:pPr>
+        <w:tabs>
+          <w:tab w:val="num" w:pos="1800"/>
+        </w:tabs>
+        <w:ind w:left="1800" w:hanging="360"/>
+      </w:pPr>
+      <w:rPr>
+        <w:rFonts w:ascii="Symbol" w:hAnsi="Symbol" w:cs="Symbol" w:hint="default"/>
+        <w:rFonts w:cs="OpenSymbol"/>
+      </w:rPr>
+    </w:lvl>
+    <w:lvl w:ilvl="4">
+      <w:start w:val="1"/>
+      <w:numFmt w:val="bullet"/>
+      <w:lvlText w:val="◦"/>
+      <w:lvlJc w:val="left"/>
+      <w:pPr>
+        <w:tabs>
+          <w:tab w:val="num" w:pos="2160"/>
+        </w:tabs>
+        <w:ind w:left="2160" w:hanging="360"/>
+      </w:pPr>
+      <w:rPr>
+        <w:rFonts w:ascii="OpenSymbol" w:hAnsi="OpenSymbol" w:cs="OpenSymbol" w:hint="default"/>
+        <w:rFonts w:cs="OpenSymbol"/>
+      </w:rPr>
+    </w:lvl>
+    <w:lvl w:ilvl="5">
+      <w:start w:val="1"/>
+      <w:numFmt w:val="bullet"/>
+      <w:lvlText w:val="▪"/>
+      <w:lvlJc w:val="left"/>
+      <w:pPr>
+        <w:tabs>
+          <w:tab w:val="num" w:pos="2520"/>
+        </w:tabs>
+        <w:ind w:left="2520" w:hanging="360"/>
+      </w:pPr>
+      <w:rPr>
+        <w:rFonts w:ascii="OpenSymbol" w:hAnsi="OpenSymbol" w:cs="OpenSymbol" w:hint="default"/>
+        <w:rFonts w:cs="OpenSymbol"/>
+      </w:rPr>
+    </w:lvl>
+    <w:lvl w:ilvl="6">
+      <w:start w:val="1"/>
+      <w:numFmt w:val="bullet"/>
+      <w:lvlText w:val=""/>
+      <w:lvlJc w:val="left"/>
+      <w:pPr>
+        <w:tabs>
+          <w:tab w:val="num" w:pos="2880"/>
+        </w:tabs>
+        <w:ind w:left="2880" w:hanging="360"/>
+      </w:pPr>
+      <w:rPr>
+        <w:rFonts w:ascii="Symbol" w:hAnsi="Symbol" w:cs="Symbol" w:hint="default"/>
+        <w:rFonts w:cs="OpenSymbol"/>
+      </w:rPr>
+    </w:lvl>
+    <w:lvl w:ilvl="7">
+      <w:start w:val="1"/>
+      <w:numFmt w:val="bullet"/>
+      <w:lvlText w:val="◦"/>
+      <w:lvlJc w:val="left"/>
+      <w:pPr>
+        <w:tabs>
+          <w:tab w:val="num" w:pos="3240"/>
+        </w:tabs>
+        <w:ind w:left="3240" w:hanging="360"/>
+      </w:pPr>
+      <w:rPr>
+        <w:rFonts w:ascii="OpenSymbol" w:hAnsi="OpenSymbol" w:cs="OpenSymbol" w:hint="default"/>
+        <w:rFonts w:cs="OpenSymbol"/>
+      </w:rPr>
+    </w:lvl>
+    <w:lvl w:ilvl="8">
+      <w:start w:val="1"/>
+      <w:numFmt w:val="bullet"/>
+      <w:lvlText w:val="▪"/>
+      <w:lvlJc w:val="left"/>
+      <w:pPr>
+        <w:tabs>
+          <w:tab w:val="num" w:pos="3600"/>
+        </w:tabs>
+        <w:ind w:left="3600" w:hanging="360"/>
+      </w:pPr>
+      <w:rPr>
+        <w:rFonts w:ascii="OpenSymbol" w:hAnsi="OpenSymbol" w:cs="OpenSymbol" w:hint="default"/>
+        <w:rFonts w:cs="OpenSymbol"/>
+      </w:rPr>
+    </w:lvl>
+  </w:abstractNum>
+  <w:abstractNum w:abstractNumId="8">
     <w:lvl w:ilvl="0">
       <w:start w:val="1"/>
       <w:numFmt w:val="none"/>
@@ -3250,6 +4159,12 @@
   <w:num w:numId="6">
     <w:abstractNumId w:val="6"/>
   </w:num>
+  <w:num w:numId="7">
+    <w:abstractNumId w:val="7"/>
+  </w:num>
+  <w:num w:numId="8">
+    <w:abstractNumId w:val="8"/>
+  </w:num>
 </w:numbering>
 </file>
 
@@ -3849,6 +4764,14 @@
       <w:bCs w:val="false"/>
       <w:i w:val="false"/>
       <w:iCs w:val="false"/>
+    </w:rPr>
+  </w:style>
+  <w:style w:type="character" w:styleId="InternetLink">
+    <w:name w:val="Internet Link"/>
+    <w:rPr>
+      <w:color w:val="000080"/>
+      <w:u w:val="single"/>
+      <w:lang w:val="zxx" w:eastAsia="zxx" w:bidi="zxx"/>
     </w:rPr>
   </w:style>
   <w:style w:type="paragraph" w:styleId="Heading">

</xml_diff>

<commit_message>
Notes regarding nesting scripts
</commit_message>
<xml_diff>
--- a/phys_COBALT_setup.docx
+++ b/phys_COBALT_setup.docx
@@ -13,49 +13,7 @@
           <w:b/>
           <w:bCs/>
         </w:rPr>
-        <w:t xml:space="preserve">How-to: </w:t>
-      </w:r>
-      <w:r>
-        <w:rPr>
-          <w:b/>
-          <w:bCs/>
-        </w:rPr>
-        <w:t>linking</w:t>
-      </w:r>
-      <w:r>
-        <w:rPr>
-          <w:b/>
-          <w:bCs/>
-        </w:rPr>
-        <w:t xml:space="preserve"> the physical </w:t>
-      </w:r>
-      <w:r>
-        <w:rPr>
-          <w:b/>
-          <w:bCs/>
-        </w:rPr>
-        <w:t xml:space="preserve">and biogeochemical </w:t>
-      </w:r>
-      <w:r>
-        <w:rPr>
-          <w:b/>
-          <w:bCs/>
-        </w:rPr>
-        <w:t>component</w:t>
-      </w:r>
-      <w:r>
-        <w:rPr>
-          <w:b/>
-          <w:bCs/>
-        </w:rPr>
-        <w:t>s</w:t>
-      </w:r>
-      <w:r>
-        <w:rPr>
-          <w:b/>
-          <w:bCs/>
-        </w:rPr>
-        <w:t xml:space="preserve"> of COBALT</w:t>
+        <w:t>How-to: linking the physical and biogeochemical components of COBALT</w:t>
       </w:r>
     </w:p>
     <w:p>
@@ -120,25 +78,7 @@
           <w:i w:val="false"/>
           <w:iCs w:val="false"/>
         </w:rPr>
-        <w:t>2019-01-1</w:t>
-      </w:r>
-      <w:r>
-        <w:rPr>
-          <w:b w:val="false"/>
-          <w:bCs w:val="false"/>
-          <w:i w:val="false"/>
-          <w:iCs w:val="false"/>
-        </w:rPr>
-        <w:t>8</w:t>
-      </w:r>
-      <w:r>
-        <w:rPr>
-          <w:b w:val="false"/>
-          <w:bCs w:val="false"/>
-          <w:i w:val="false"/>
-          <w:iCs w:val="false"/>
-        </w:rPr>
-        <w:t xml:space="preserve"> </w:t>
+        <w:t xml:space="preserve">2019-01-18 </w:t>
       </w:r>
     </w:p>
     <w:p>
@@ -215,8 +155,781 @@
           <w:i w:val="false"/>
           <w:iCs w:val="false"/>
         </w:rPr>
-        <w:t>### S</w:t>
-      </w:r>
+        <w:t>### Setting up the physical (ROMS) model ###</w:t>
+      </w:r>
+      <w:bookmarkEnd w:id="0"/>
+    </w:p>
+    <w:p>
+      <w:pPr>
+        <w:pStyle w:val="Normal"/>
+        <w:jc w:val="left"/>
+        <w:rPr>
+          <w:i w:val="false"/>
+          <w:i w:val="false"/>
+          <w:iCs w:val="false"/>
+        </w:rPr>
+      </w:pPr>
+      <w:r>
+        <w:rPr>
+          <w:i w:val="false"/>
+          <w:iCs w:val="false"/>
+        </w:rPr>
+      </w:r>
+    </w:p>
+    <w:p>
+      <w:pPr>
+        <w:pStyle w:val="Normal"/>
+        <w:numPr>
+          <w:ilvl w:val="0"/>
+          <w:numId w:val="1"/>
+        </w:numPr>
+        <w:jc w:val="left"/>
+        <w:rPr/>
+      </w:pPr>
+      <w:r>
+        <w:rPr>
+          <w:b w:val="false"/>
+          <w:bCs w:val="false"/>
+          <w:i w:val="false"/>
+          <w:iCs w:val="false"/>
+        </w:rPr>
+        <w:t>roms_config.sh</w:t>
+      </w:r>
+    </w:p>
+    <w:p>
+      <w:pPr>
+        <w:pStyle w:val="Normal"/>
+        <w:numPr>
+          <w:ilvl w:val="1"/>
+          <w:numId w:val="1"/>
+        </w:numPr>
+        <w:jc w:val="left"/>
+        <w:rPr/>
+      </w:pPr>
+      <w:r>
+        <w:rPr>
+          <w:b w:val="false"/>
+          <w:bCs w:val="false"/>
+          <w:i w:val="false"/>
+          <w:iCs w:val="false"/>
+        </w:rPr>
+        <w:t>Change ROMS_SRC = [current directory]. All else stays the same.</w:t>
+      </w:r>
+    </w:p>
+    <w:p>
+      <w:pPr>
+        <w:pStyle w:val="Normal"/>
+        <w:numPr>
+          <w:ilvl w:val="0"/>
+          <w:numId w:val="1"/>
+        </w:numPr>
+        <w:jc w:val="left"/>
+        <w:rPr/>
+      </w:pPr>
+      <w:r>
+        <w:rPr>
+          <w:b w:val="false"/>
+          <w:bCs w:val="false"/>
+          <w:i w:val="false"/>
+          <w:iCs w:val="false"/>
+        </w:rPr>
+        <w:t>hioekg.h</w:t>
+      </w:r>
+    </w:p>
+    <w:p>
+      <w:pPr>
+        <w:pStyle w:val="Normal"/>
+        <w:numPr>
+          <w:ilvl w:val="1"/>
+          <w:numId w:val="1"/>
+        </w:numPr>
+        <w:jc w:val="left"/>
+        <w:rPr>
+          <w:b w:val="false"/>
+          <w:b w:val="false"/>
+          <w:bCs w:val="false"/>
+          <w:i w:val="false"/>
+          <w:i w:val="false"/>
+          <w:iCs w:val="false"/>
+        </w:rPr>
+      </w:pPr>
+      <w:r>
+        <w:rPr>
+          <w:b w:val="false"/>
+          <w:bCs w:val="false"/>
+          <w:i w:val="false"/>
+          <w:iCs w:val="false"/>
+        </w:rPr>
+        <w:t>At this stage (getting only the physical model to run), no changes. Eventually, I can include COBALT specifics.</w:t>
+      </w:r>
+    </w:p>
+    <w:p>
+      <w:pPr>
+        <w:pStyle w:val="Normal"/>
+        <w:numPr>
+          <w:ilvl w:val="0"/>
+          <w:numId w:val="1"/>
+        </w:numPr>
+        <w:jc w:val="left"/>
+        <w:rPr>
+          <w:b w:val="false"/>
+          <w:b w:val="false"/>
+          <w:bCs w:val="false"/>
+          <w:i w:val="false"/>
+          <w:i w:val="false"/>
+          <w:iCs w:val="false"/>
+        </w:rPr>
+      </w:pPr>
+      <w:r>
+        <w:rPr>
+          <w:b w:val="false"/>
+          <w:bCs w:val="false"/>
+          <w:i w:val="false"/>
+          <w:iCs w:val="false"/>
+        </w:rPr>
+        <w:t>rmake -j2</w:t>
+      </w:r>
+    </w:p>
+    <w:p>
+      <w:pPr>
+        <w:pStyle w:val="Normal"/>
+        <w:numPr>
+          <w:ilvl w:val="1"/>
+          <w:numId w:val="1"/>
+        </w:numPr>
+        <w:jc w:val="left"/>
+        <w:rPr/>
+      </w:pPr>
+      <w:r>
+        <w:rPr>
+          <w:b w:val="false"/>
+          <w:bCs w:val="false"/>
+          <w:i w:val="false"/>
+          <w:iCs w:val="false"/>
+        </w:rPr>
+        <w:t xml:space="preserve">This creates /build directory. If I want to change the source code, I can do that in /build, then go to the main directory and type </w:t>
+      </w:r>
+      <w:r>
+        <w:rPr>
+          <w:rFonts w:ascii="Bitstream Vera Sans Mono" w:hAnsi="Bitstream Vera Sans Mono"/>
+          <w:b w:val="false"/>
+          <w:bCs w:val="false"/>
+          <w:i w:val="false"/>
+          <w:iCs w:val="false"/>
+        </w:rPr>
+        <w:t xml:space="preserve">rmake -j2 </w:t>
+      </w:r>
+      <w:r>
+        <w:rPr>
+          <w:b w:val="false"/>
+          <w:bCs w:val="false"/>
+          <w:i w:val="false"/>
+          <w:iCs w:val="false"/>
+        </w:rPr>
+        <w:t>to recompile.</w:t>
+      </w:r>
+    </w:p>
+    <w:p>
+      <w:pPr>
+        <w:pStyle w:val="Normal"/>
+        <w:numPr>
+          <w:ilvl w:val="1"/>
+          <w:numId w:val="1"/>
+        </w:numPr>
+        <w:jc w:val="left"/>
+        <w:rPr>
+          <w:b w:val="false"/>
+          <w:b w:val="false"/>
+          <w:bCs w:val="false"/>
+          <w:i w:val="false"/>
+          <w:i w:val="false"/>
+          <w:iCs w:val="false"/>
+        </w:rPr>
+      </w:pPr>
+      <w:r>
+        <w:rPr>
+          <w:b w:val="false"/>
+          <w:bCs w:val="false"/>
+          <w:i w:val="false"/>
+          <w:iCs w:val="false"/>
+        </w:rPr>
+        <w:t>oceanM* is the executable file that is created.</w:t>
+      </w:r>
+    </w:p>
+    <w:p>
+      <w:pPr>
+        <w:pStyle w:val="Normal"/>
+        <w:numPr>
+          <w:ilvl w:val="1"/>
+          <w:numId w:val="1"/>
+        </w:numPr>
+        <w:jc w:val="left"/>
+        <w:rPr>
+          <w:b w:val="false"/>
+          <w:b w:val="false"/>
+          <w:bCs w:val="false"/>
+          <w:i w:val="false"/>
+          <w:i w:val="false"/>
+          <w:iCs w:val="false"/>
+        </w:rPr>
+      </w:pPr>
+      <w:r>
+        <w:rPr>
+          <w:b w:val="false"/>
+          <w:bCs w:val="false"/>
+          <w:i w:val="false"/>
+          <w:iCs w:val="false"/>
+        </w:rPr>
+        <w:t>varinfo.dat is also created.</w:t>
+      </w:r>
+    </w:p>
+    <w:p>
+      <w:pPr>
+        <w:pStyle w:val="Normal"/>
+        <w:numPr>
+          <w:ilvl w:val="0"/>
+          <w:numId w:val="1"/>
+        </w:numPr>
+        <w:jc w:val="left"/>
+        <w:rPr/>
+      </w:pPr>
+      <w:r>
+        <w:rPr>
+          <w:b w:val="false"/>
+          <w:bCs w:val="false"/>
+          <w:i w:val="false"/>
+          <w:iCs w:val="false"/>
+        </w:rPr>
+        <w:t>ocean.in</w:t>
+      </w:r>
+    </w:p>
+    <w:p>
+      <w:pPr>
+        <w:pStyle w:val="Normal"/>
+        <w:numPr>
+          <w:ilvl w:val="1"/>
+          <w:numId w:val="1"/>
+        </w:numPr>
+        <w:jc w:val="left"/>
+        <w:rPr/>
+      </w:pPr>
+      <w:r>
+        <w:rPr>
+          <w:b w:val="false"/>
+          <w:bCs w:val="false"/>
+          <w:i w:val="false"/>
+          <w:iCs w:val="false"/>
+        </w:rPr>
+        <w:t xml:space="preserve">If changed, I don’t need to recompile using </w:t>
+      </w:r>
+      <w:r>
+        <w:rPr>
+          <w:rFonts w:ascii="Bitstream Vera Sans Mono" w:hAnsi="Bitstream Vera Sans Mono"/>
+          <w:b w:val="false"/>
+          <w:bCs w:val="false"/>
+          <w:i w:val="false"/>
+          <w:iCs w:val="false"/>
+        </w:rPr>
+        <w:t>rmake -j2</w:t>
+      </w:r>
+      <w:r>
+        <w:rPr>
+          <w:b w:val="false"/>
+          <w:bCs w:val="false"/>
+          <w:i w:val="false"/>
+          <w:iCs w:val="false"/>
+        </w:rPr>
+        <w:t>.</w:t>
+      </w:r>
+    </w:p>
+    <w:p>
+      <w:pPr>
+        <w:pStyle w:val="Normal"/>
+        <w:numPr>
+          <w:ilvl w:val="1"/>
+          <w:numId w:val="1"/>
+        </w:numPr>
+        <w:jc w:val="left"/>
+        <w:rPr/>
+      </w:pPr>
+      <w:r>
+        <w:rPr>
+          <w:b w:val="false"/>
+          <w:bCs w:val="false"/>
+          <w:i w:val="false"/>
+          <w:iCs w:val="false"/>
+        </w:rPr>
+        <w:t>In this file, I tell the model where to find the starting NetCDF files:</w:t>
+      </w:r>
+    </w:p>
+    <w:p>
+      <w:pPr>
+        <w:pStyle w:val="Normal"/>
+        <w:numPr>
+          <w:ilvl w:val="2"/>
+          <w:numId w:val="1"/>
+        </w:numPr>
+        <w:jc w:val="left"/>
+        <w:rPr/>
+      </w:pPr>
+      <w:r>
+        <w:rPr>
+          <w:b w:val="false"/>
+          <w:bCs w:val="false"/>
+          <w:i w:val="false"/>
+          <w:iCs w:val="false"/>
+        </w:rPr>
+        <w:t>GRDNAME: Change pathway to hioekg-grid.nc</w:t>
+      </w:r>
+    </w:p>
+    <w:p>
+      <w:pPr>
+        <w:pStyle w:val="Normal"/>
+        <w:numPr>
+          <w:ilvl w:val="2"/>
+          <w:numId w:val="1"/>
+        </w:numPr>
+        <w:jc w:val="left"/>
+        <w:rPr/>
+      </w:pPr>
+      <w:r>
+        <w:rPr>
+          <w:b w:val="false"/>
+          <w:bCs w:val="false"/>
+          <w:i w:val="false"/>
+          <w:iCs w:val="false"/>
+        </w:rPr>
+        <w:t>ININAME: Change pathway to ini-his-##.nc. Note that the initialization file must contain the keyword “his”, or the script won’t be able to find it- this is an inherent ROMS oddity.</w:t>
+      </w:r>
+    </w:p>
+    <w:p>
+      <w:pPr>
+        <w:pStyle w:val="Normal"/>
+        <w:numPr>
+          <w:ilvl w:val="2"/>
+          <w:numId w:val="1"/>
+        </w:numPr>
+        <w:jc w:val="left"/>
+        <w:rPr/>
+      </w:pPr>
+      <w:r>
+        <w:rPr>
+          <w:b w:val="false"/>
+          <w:bCs w:val="false"/>
+          <w:i w:val="false"/>
+          <w:iCs w:val="false"/>
+        </w:rPr>
+        <w:t>BRYNAME: Change pathway to hioekg-bry.nc, the boundary conditions file.</w:t>
+      </w:r>
+    </w:p>
+    <w:p>
+      <w:pPr>
+        <w:pStyle w:val="Normal"/>
+        <w:numPr>
+          <w:ilvl w:val="2"/>
+          <w:numId w:val="1"/>
+        </w:numPr>
+        <w:jc w:val="left"/>
+        <w:rPr/>
+      </w:pPr>
+      <w:r>
+        <w:rPr>
+          <w:b w:val="false"/>
+          <w:bCs w:val="false"/>
+          <w:i w:val="false"/>
+          <w:iCs w:val="false"/>
+        </w:rPr>
+        <w:t>CLMNAME: Change pathway to hioekg-clim-##.nc, the climatology file.</w:t>
+      </w:r>
+    </w:p>
+    <w:p>
+      <w:pPr>
+        <w:pStyle w:val="Normal"/>
+        <w:numPr>
+          <w:ilvl w:val="2"/>
+          <w:numId w:val="1"/>
+        </w:numPr>
+        <w:jc w:val="left"/>
+        <w:rPr/>
+      </w:pPr>
+      <w:r>
+        <w:rPr>
+          <w:b w:val="false"/>
+          <w:bCs w:val="false"/>
+          <w:i w:val="false"/>
+          <w:iCs w:val="false"/>
+        </w:rPr>
+        <w:t>SSFNAME: Change pathway to river-hioekg.nc, the sources/sinks file.</w:t>
+      </w:r>
+    </w:p>
+    <w:p>
+      <w:pPr>
+        <w:pStyle w:val="Normal"/>
+        <w:numPr>
+          <w:ilvl w:val="2"/>
+          <w:numId w:val="1"/>
+        </w:numPr>
+        <w:jc w:val="left"/>
+        <w:rPr/>
+      </w:pPr>
+      <w:r>
+        <w:rPr>
+          <w:b w:val="false"/>
+          <w:bCs w:val="false"/>
+          <w:i w:val="false"/>
+          <w:iCs w:val="false"/>
+        </w:rPr>
+        <w:t>TIDENAME: Change pathway to hioekg-tide.nc, the tidal forcing file.</w:t>
+      </w:r>
+    </w:p>
+    <w:p>
+      <w:pPr>
+        <w:pStyle w:val="Normal"/>
+        <w:numPr>
+          <w:ilvl w:val="2"/>
+          <w:numId w:val="1"/>
+        </w:numPr>
+        <w:jc w:val="left"/>
+        <w:rPr/>
+      </w:pPr>
+      <w:r>
+        <w:rPr>
+          <w:b w:val="false"/>
+          <w:bCs w:val="false"/>
+          <w:i w:val="false"/>
+          <w:iCs w:val="false"/>
+        </w:rPr>
+        <w:t>FRCNAME: Change pathway to frc-wrfo.nc, the forcing file. Note that I can change NFFILES = #, located a few lines above, to point to multiple forcing files. This will happen later, when COBALT is run.</w:t>
+      </w:r>
+    </w:p>
+    <w:p>
+      <w:pPr>
+        <w:pStyle w:val="Normal"/>
+        <w:numPr>
+          <w:ilvl w:val="2"/>
+          <w:numId w:val="1"/>
+        </w:numPr>
+        <w:jc w:val="left"/>
+        <w:rPr/>
+      </w:pPr>
+      <w:r>
+        <w:rPr>
+          <w:b w:val="false"/>
+          <w:bCs w:val="false"/>
+          <w:i w:val="false"/>
+          <w:iCs w:val="false"/>
+        </w:rPr>
+        <w:t>DSTART: Change to match the ## on ini-his-##.nc.</w:t>
+      </w:r>
+    </w:p>
+    <w:p>
+      <w:pPr>
+        <w:pStyle w:val="Normal"/>
+        <w:numPr>
+          <w:ilvl w:val="3"/>
+          <w:numId w:val="2"/>
+        </w:numPr>
+        <w:jc w:val="left"/>
+        <w:rPr/>
+      </w:pPr>
+      <w:r>
+        <w:rPr>
+          <w:b w:val="false"/>
+          <w:bCs w:val="false"/>
+          <w:i w:val="false"/>
+          <w:iCs w:val="false"/>
+        </w:rPr>
+        <w:t>Presently, day2date.sh and date2day.sh are in /nest. These scripts translate dates and days. Example: date2day.sh 2011 1 1 → ## (translates to a day).</w:t>
+      </w:r>
+    </w:p>
+    <w:p>
+      <w:pPr>
+        <w:pStyle w:val="Normal"/>
+        <w:numPr>
+          <w:ilvl w:val="2"/>
+          <w:numId w:val="1"/>
+        </w:numPr>
+        <w:jc w:val="left"/>
+        <w:rPr/>
+      </w:pPr>
+      <w:r>
+        <w:rPr>
+          <w:b w:val="false"/>
+          <w:bCs w:val="false"/>
+          <w:i w:val="false"/>
+          <w:iCs w:val="false"/>
+        </w:rPr>
+        <w:t>TIDESTART: Change to match ## sourced from ncdump -h ./ncfiles/hioekg-tide.nc.</w:t>
+      </w:r>
+    </w:p>
+    <w:p>
+      <w:pPr>
+        <w:pStyle w:val="Normal"/>
+        <w:numPr>
+          <w:ilvl w:val="2"/>
+          <w:numId w:val="1"/>
+        </w:numPr>
+        <w:jc w:val="left"/>
+        <w:rPr/>
+      </w:pPr>
+      <w:r>
+        <w:rPr>
+          <w:b w:val="false"/>
+          <w:bCs w:val="false"/>
+          <w:i w:val="false"/>
+          <w:iCs w:val="false"/>
+        </w:rPr>
+        <w:t>NTIMES = # of timesteps = # of seconds in your timeframe (= 86,400 * # days)/DT (seconds per step).</w:t>
+      </w:r>
+    </w:p>
+    <w:p>
+      <w:pPr>
+        <w:pStyle w:val="Normal"/>
+        <w:numPr>
+          <w:ilvl w:val="2"/>
+          <w:numId w:val="1"/>
+        </w:numPr>
+        <w:jc w:val="left"/>
+        <w:rPr/>
+      </w:pPr>
+      <w:r>
+        <w:rPr>
+          <w:b w:val="false"/>
+          <w:bCs w:val="false"/>
+          <w:i w:val="false"/>
+          <w:iCs w:val="false"/>
+        </w:rPr>
+        <w:t>NHIS: How often output is written in # seconds (ex: 360 = every hour).</w:t>
+      </w:r>
+    </w:p>
+    <w:p>
+      <w:pPr>
+        <w:pStyle w:val="Normal"/>
+        <w:numPr>
+          <w:ilvl w:val="2"/>
+          <w:numId w:val="1"/>
+        </w:numPr>
+        <w:jc w:val="left"/>
+        <w:rPr/>
+      </w:pPr>
+      <w:r>
+        <w:rPr>
+          <w:b w:val="false"/>
+          <w:bCs w:val="false"/>
+          <w:i w:val="false"/>
+          <w:iCs w:val="false"/>
+        </w:rPr>
+        <w:t>NtileI, NtileJ: Set at 8 and 8. Related to the number of cores used to run the model.</w:t>
+      </w:r>
+    </w:p>
+    <w:p>
+      <w:pPr>
+        <w:pStyle w:val="Normal"/>
+        <w:numPr>
+          <w:ilvl w:val="0"/>
+          <w:numId w:val="1"/>
+        </w:numPr>
+        <w:jc w:val="left"/>
+        <w:rPr/>
+      </w:pPr>
+      <w:r>
+        <w:rPr>
+          <w:b w:val="false"/>
+          <w:bCs w:val="false"/>
+          <w:i w:val="false"/>
+          <w:iCs w:val="false"/>
+        </w:rPr>
+        <w:t>spinup.sh</w:t>
+      </w:r>
+    </w:p>
+    <w:p>
+      <w:pPr>
+        <w:pStyle w:val="Normal"/>
+        <w:numPr>
+          <w:ilvl w:val="1"/>
+          <w:numId w:val="1"/>
+        </w:numPr>
+        <w:jc w:val="left"/>
+        <w:rPr/>
+      </w:pPr>
+      <w:r>
+        <w:rPr>
+          <w:b w:val="false"/>
+          <w:bCs w:val="false"/>
+          <w:i w:val="false"/>
+          <w:iCs w:val="false"/>
+        </w:rPr>
+        <w:t xml:space="preserve">More powerful than (can overwrite) ocean.in. </w:t>
+      </w:r>
+    </w:p>
+    <w:p>
+      <w:pPr>
+        <w:pStyle w:val="Normal"/>
+        <w:numPr>
+          <w:ilvl w:val="2"/>
+          <w:numId w:val="1"/>
+        </w:numPr>
+        <w:jc w:val="left"/>
+        <w:rPr/>
+      </w:pPr>
+      <w:r>
+        <w:rPr>
+          <w:b w:val="false"/>
+          <w:bCs w:val="false"/>
+          <w:i w:val="false"/>
+          <w:iCs w:val="false"/>
+        </w:rPr>
+        <w:t>ROMS_START_DAY: Change to match the ## on ini-his-##.nc.</w:t>
+      </w:r>
+    </w:p>
+    <w:p>
+      <w:pPr>
+        <w:pStyle w:val="Normal"/>
+        <w:numPr>
+          <w:ilvl w:val="2"/>
+          <w:numId w:val="1"/>
+        </w:numPr>
+        <w:jc w:val="left"/>
+        <w:rPr/>
+      </w:pPr>
+      <w:r>
+        <w:rPr>
+          <w:b w:val="false"/>
+          <w:bCs w:val="false"/>
+          <w:i w:val="false"/>
+          <w:iCs w:val="false"/>
+        </w:rPr>
+        <w:t>ROMS_END_DAY: Change to end day (n = number of run days; end day = start + n-1. Example: start day = 4018, end day = 4020, n = 3).</w:t>
+      </w:r>
+    </w:p>
+    <w:p>
+      <w:pPr>
+        <w:pStyle w:val="Normal"/>
+        <w:numPr>
+          <w:ilvl w:val="2"/>
+          <w:numId w:val="1"/>
+        </w:numPr>
+        <w:jc w:val="left"/>
+        <w:rPr/>
+      </w:pPr>
+      <w:r>
+        <w:rPr>
+          <w:b w:val="false"/>
+          <w:bCs w:val="false"/>
+          <w:i w:val="false"/>
+          <w:iCs w:val="false"/>
+        </w:rPr>
+        <w:t>ROMS_RUN_DAYS: Change to n.</w:t>
+      </w:r>
+    </w:p>
+    <w:p>
+      <w:pPr>
+        <w:pStyle w:val="Normal"/>
+        <w:numPr>
+          <w:ilvl w:val="2"/>
+          <w:numId w:val="1"/>
+        </w:numPr>
+        <w:jc w:val="left"/>
+        <w:rPr/>
+      </w:pPr>
+      <w:r>
+        <w:rPr>
+          <w:b w:val="false"/>
+          <w:bCs w:val="false"/>
+          <w:i w:val="false"/>
+          <w:iCs w:val="false"/>
+        </w:rPr>
+        <w:t>ROMS_QUEUE_NAME: Change to default.</w:t>
+      </w:r>
+    </w:p>
+    <w:p>
+      <w:pPr>
+        <w:pStyle w:val="Normal"/>
+        <w:numPr>
+          <w:ilvl w:val="2"/>
+          <w:numId w:val="1"/>
+        </w:numPr>
+        <w:jc w:val="left"/>
+        <w:rPr/>
+      </w:pPr>
+      <w:r>
+        <w:rPr>
+          <w:b w:val="false"/>
+          <w:bCs w:val="false"/>
+          <w:i w:val="false"/>
+          <w:iCs w:val="false"/>
+        </w:rPr>
+        <w:t>ROMS_QUEUE: Change to match NtileI, NtileJ.</w:t>
+      </w:r>
+    </w:p>
+    <w:p>
+      <w:pPr>
+        <w:pStyle w:val="Normal"/>
+        <w:numPr>
+          <w:ilvl w:val="2"/>
+          <w:numId w:val="1"/>
+        </w:numPr>
+        <w:jc w:val="left"/>
+        <w:rPr/>
+      </w:pPr>
+      <w:r>
+        <w:rPr>
+          <w:b w:val="false"/>
+          <w:bCs w:val="false"/>
+          <w:i w:val="false"/>
+          <w:iCs w:val="false"/>
+        </w:rPr>
+        <w:t>ROMS_RUN_NAME: Ensure there are no spaces!</w:t>
+      </w:r>
+    </w:p>
+    <w:p>
+      <w:pPr>
+        <w:pStyle w:val="Normal"/>
+        <w:numPr>
+          <w:ilvl w:val="2"/>
+          <w:numId w:val="1"/>
+        </w:numPr>
+        <w:jc w:val="left"/>
+        <w:rPr/>
+      </w:pPr>
+      <w:r>
+        <w:rPr>
+          <w:b w:val="false"/>
+          <w:bCs w:val="false"/>
+          <w:i w:val="false"/>
+          <w:iCs w:val="false"/>
+        </w:rPr>
+        <w:t>ROMS_FAIL_INPUT: In case of failure, I can name a backup file. For now, left empty.</w:t>
+      </w:r>
+    </w:p>
+    <w:p>
+      <w:pPr>
+        <w:pStyle w:val="Normal"/>
+        <w:jc w:val="left"/>
+        <w:rPr>
+          <w:b w:val="false"/>
+          <w:b w:val="false"/>
+          <w:bCs w:val="false"/>
+          <w:i w:val="false"/>
+          <w:i w:val="false"/>
+          <w:iCs w:val="false"/>
+        </w:rPr>
+      </w:pPr>
+      <w:r>
+        <w:rPr>
+          <w:b w:val="false"/>
+          <w:bCs w:val="false"/>
+          <w:i w:val="false"/>
+          <w:iCs w:val="false"/>
+        </w:rPr>
+      </w:r>
+    </w:p>
+    <w:p>
+      <w:pPr>
+        <w:pStyle w:val="Normal"/>
+        <w:jc w:val="left"/>
+        <w:rPr/>
+      </w:pPr>
       <w:r>
         <w:rPr>
           <w:b/>
@@ -224,834 +937,7 @@
           <w:i w:val="false"/>
           <w:iCs w:val="false"/>
         </w:rPr>
-        <w:t>etting up the physical (ROMS) model</w:t>
-      </w:r>
-      <w:r>
-        <w:rPr>
-          <w:b/>
-          <w:bCs/>
-          <w:i w:val="false"/>
-          <w:iCs w:val="false"/>
-        </w:rPr>
-        <w:t xml:space="preserve"> ###</w:t>
-      </w:r>
-      <w:bookmarkEnd w:id="0"/>
-    </w:p>
-    <w:p>
-      <w:pPr>
-        <w:pStyle w:val="Normal"/>
-        <w:jc w:val="left"/>
-        <w:rPr>
-          <w:i w:val="false"/>
-          <w:i w:val="false"/>
-          <w:iCs w:val="false"/>
-        </w:rPr>
-      </w:pPr>
-      <w:r>
-        <w:rPr>
-          <w:i w:val="false"/>
-          <w:iCs w:val="false"/>
-        </w:rPr>
-      </w:r>
-    </w:p>
-    <w:p>
-      <w:pPr>
-        <w:pStyle w:val="Normal"/>
-        <w:numPr>
-          <w:ilvl w:val="0"/>
-          <w:numId w:val="1"/>
-        </w:numPr>
-        <w:jc w:val="left"/>
-        <w:rPr/>
-      </w:pPr>
-      <w:r>
-        <w:rPr>
-          <w:b w:val="false"/>
-          <w:bCs w:val="false"/>
-          <w:i w:val="false"/>
-          <w:iCs w:val="false"/>
-        </w:rPr>
-        <w:t>roms_config.sh</w:t>
-      </w:r>
-    </w:p>
-    <w:p>
-      <w:pPr>
-        <w:pStyle w:val="Normal"/>
-        <w:numPr>
-          <w:ilvl w:val="1"/>
-          <w:numId w:val="1"/>
-        </w:numPr>
-        <w:jc w:val="left"/>
-        <w:rPr/>
-      </w:pPr>
-      <w:r>
-        <w:rPr>
-          <w:b w:val="false"/>
-          <w:bCs w:val="false"/>
-          <w:i w:val="false"/>
-          <w:iCs w:val="false"/>
-        </w:rPr>
-        <w:t>Change ROMS_SRC = [current directory]. All else stays the same.</w:t>
-      </w:r>
-    </w:p>
-    <w:p>
-      <w:pPr>
-        <w:pStyle w:val="Normal"/>
-        <w:numPr>
-          <w:ilvl w:val="0"/>
-          <w:numId w:val="1"/>
-        </w:numPr>
-        <w:jc w:val="left"/>
-        <w:rPr/>
-      </w:pPr>
-      <w:r>
-        <w:rPr>
-          <w:b w:val="false"/>
-          <w:bCs w:val="false"/>
-          <w:i w:val="false"/>
-          <w:iCs w:val="false"/>
-        </w:rPr>
-        <w:t>hioekg.h</w:t>
-      </w:r>
-    </w:p>
-    <w:p>
-      <w:pPr>
-        <w:pStyle w:val="Normal"/>
-        <w:numPr>
-          <w:ilvl w:val="1"/>
-          <w:numId w:val="1"/>
-        </w:numPr>
-        <w:jc w:val="left"/>
-        <w:rPr>
-          <w:b w:val="false"/>
-          <w:b w:val="false"/>
-          <w:bCs w:val="false"/>
-          <w:i w:val="false"/>
-          <w:i w:val="false"/>
-          <w:iCs w:val="false"/>
-        </w:rPr>
-      </w:pPr>
-      <w:r>
-        <w:rPr>
-          <w:b w:val="false"/>
-          <w:bCs w:val="false"/>
-          <w:i w:val="false"/>
-          <w:iCs w:val="false"/>
-        </w:rPr>
-        <w:t>At this stage (getting only the physical model to run), no changes. Eventually, I can include COBALT specifics.</w:t>
-      </w:r>
-    </w:p>
-    <w:p>
-      <w:pPr>
-        <w:pStyle w:val="Normal"/>
-        <w:numPr>
-          <w:ilvl w:val="0"/>
-          <w:numId w:val="1"/>
-        </w:numPr>
-        <w:jc w:val="left"/>
-        <w:rPr>
-          <w:b w:val="false"/>
-          <w:b w:val="false"/>
-          <w:bCs w:val="false"/>
-          <w:i w:val="false"/>
-          <w:i w:val="false"/>
-          <w:iCs w:val="false"/>
-        </w:rPr>
-      </w:pPr>
-      <w:r>
-        <w:rPr>
-          <w:b w:val="false"/>
-          <w:bCs w:val="false"/>
-          <w:i w:val="false"/>
-          <w:iCs w:val="false"/>
-        </w:rPr>
-        <w:t>rmake -j2</w:t>
-      </w:r>
-    </w:p>
-    <w:p>
-      <w:pPr>
-        <w:pStyle w:val="Normal"/>
-        <w:numPr>
-          <w:ilvl w:val="1"/>
-          <w:numId w:val="1"/>
-        </w:numPr>
-        <w:jc w:val="left"/>
-        <w:rPr/>
-      </w:pPr>
-      <w:r>
-        <w:rPr>
-          <w:b w:val="false"/>
-          <w:bCs w:val="false"/>
-          <w:i w:val="false"/>
-          <w:iCs w:val="false"/>
-        </w:rPr>
-        <w:t xml:space="preserve">This creates /build directory. If I want to change the source code, I can do that in /build, then go to the main directory and </w:t>
-      </w:r>
-      <w:r>
-        <w:rPr>
-          <w:b w:val="false"/>
-          <w:bCs w:val="false"/>
-          <w:i w:val="false"/>
-          <w:iCs w:val="false"/>
-        </w:rPr>
-        <w:t>type</w:t>
-      </w:r>
-      <w:r>
-        <w:rPr>
-          <w:b w:val="false"/>
-          <w:bCs w:val="false"/>
-          <w:i w:val="false"/>
-          <w:iCs w:val="false"/>
-        </w:rPr>
-        <w:t xml:space="preserve"> </w:t>
-      </w:r>
-      <w:r>
-        <w:rPr>
-          <w:rFonts w:ascii="Bitstream Vera Sans Mono" w:hAnsi="Bitstream Vera Sans Mono"/>
-          <w:b w:val="false"/>
-          <w:bCs w:val="false"/>
-          <w:i w:val="false"/>
-          <w:iCs w:val="false"/>
-        </w:rPr>
-        <w:t xml:space="preserve">rmake -j2 </w:t>
-      </w:r>
-      <w:r>
-        <w:rPr>
-          <w:b w:val="false"/>
-          <w:bCs w:val="false"/>
-          <w:i w:val="false"/>
-          <w:iCs w:val="false"/>
-        </w:rPr>
-        <w:t>to recompile.</w:t>
-      </w:r>
-    </w:p>
-    <w:p>
-      <w:pPr>
-        <w:pStyle w:val="Normal"/>
-        <w:numPr>
-          <w:ilvl w:val="1"/>
-          <w:numId w:val="1"/>
-        </w:numPr>
-        <w:jc w:val="left"/>
-        <w:rPr>
-          <w:b w:val="false"/>
-          <w:b w:val="false"/>
-          <w:bCs w:val="false"/>
-          <w:i w:val="false"/>
-          <w:i w:val="false"/>
-          <w:iCs w:val="false"/>
-        </w:rPr>
-      </w:pPr>
-      <w:r>
-        <w:rPr>
-          <w:b w:val="false"/>
-          <w:bCs w:val="false"/>
-          <w:i w:val="false"/>
-          <w:iCs w:val="false"/>
-        </w:rPr>
-        <w:t>oceanM* is the executable file that is created.</w:t>
-      </w:r>
-    </w:p>
-    <w:p>
-      <w:pPr>
-        <w:pStyle w:val="Normal"/>
-        <w:numPr>
-          <w:ilvl w:val="1"/>
-          <w:numId w:val="1"/>
-        </w:numPr>
-        <w:jc w:val="left"/>
-        <w:rPr>
-          <w:b w:val="false"/>
-          <w:b w:val="false"/>
-          <w:bCs w:val="false"/>
-          <w:i w:val="false"/>
-          <w:i w:val="false"/>
-          <w:iCs w:val="false"/>
-        </w:rPr>
-      </w:pPr>
-      <w:r>
-        <w:rPr>
-          <w:b w:val="false"/>
-          <w:bCs w:val="false"/>
-          <w:i w:val="false"/>
-          <w:iCs w:val="false"/>
-        </w:rPr>
-        <w:t>varinfo.dat is also created.</w:t>
-      </w:r>
-    </w:p>
-    <w:p>
-      <w:pPr>
-        <w:pStyle w:val="Normal"/>
-        <w:numPr>
-          <w:ilvl w:val="0"/>
-          <w:numId w:val="1"/>
-        </w:numPr>
-        <w:jc w:val="left"/>
-        <w:rPr/>
-      </w:pPr>
-      <w:r>
-        <w:rPr>
-          <w:b w:val="false"/>
-          <w:bCs w:val="false"/>
-          <w:i w:val="false"/>
-          <w:iCs w:val="false"/>
-        </w:rPr>
-        <w:t>ocean.in</w:t>
-      </w:r>
-    </w:p>
-    <w:p>
-      <w:pPr>
-        <w:pStyle w:val="Normal"/>
-        <w:numPr>
-          <w:ilvl w:val="1"/>
-          <w:numId w:val="1"/>
-        </w:numPr>
-        <w:jc w:val="left"/>
-        <w:rPr/>
-      </w:pPr>
-      <w:r>
-        <w:rPr>
-          <w:b w:val="false"/>
-          <w:bCs w:val="false"/>
-          <w:i w:val="false"/>
-          <w:iCs w:val="false"/>
-        </w:rPr>
-        <w:t xml:space="preserve">If changed, I don’t need to recompile using </w:t>
-      </w:r>
-      <w:r>
-        <w:rPr>
-          <w:rFonts w:ascii="Bitstream Vera Sans Mono" w:hAnsi="Bitstream Vera Sans Mono"/>
-          <w:b w:val="false"/>
-          <w:bCs w:val="false"/>
-          <w:i w:val="false"/>
-          <w:iCs w:val="false"/>
-        </w:rPr>
-        <w:t>rmake -j2</w:t>
-      </w:r>
-      <w:r>
-        <w:rPr>
-          <w:b w:val="false"/>
-          <w:bCs w:val="false"/>
-          <w:i w:val="false"/>
-          <w:iCs w:val="false"/>
-        </w:rPr>
-        <w:t>.</w:t>
-      </w:r>
-    </w:p>
-    <w:p>
-      <w:pPr>
-        <w:pStyle w:val="Normal"/>
-        <w:numPr>
-          <w:ilvl w:val="1"/>
-          <w:numId w:val="1"/>
-        </w:numPr>
-        <w:jc w:val="left"/>
-        <w:rPr/>
-      </w:pPr>
-      <w:r>
-        <w:rPr>
-          <w:b w:val="false"/>
-          <w:bCs w:val="false"/>
-          <w:i w:val="false"/>
-          <w:iCs w:val="false"/>
-        </w:rPr>
-        <w:t>In this file, I tell the model where to find the starting NetCDF files:</w:t>
-      </w:r>
-    </w:p>
-    <w:p>
-      <w:pPr>
-        <w:pStyle w:val="Normal"/>
-        <w:numPr>
-          <w:ilvl w:val="2"/>
-          <w:numId w:val="1"/>
-        </w:numPr>
-        <w:jc w:val="left"/>
-        <w:rPr/>
-      </w:pPr>
-      <w:r>
-        <w:rPr>
-          <w:b w:val="false"/>
-          <w:bCs w:val="false"/>
-          <w:i w:val="false"/>
-          <w:iCs w:val="false"/>
-        </w:rPr>
-        <w:t>GRDNAME: Change pathway to hioekg-grid.nc</w:t>
-      </w:r>
-    </w:p>
-    <w:p>
-      <w:pPr>
-        <w:pStyle w:val="Normal"/>
-        <w:numPr>
-          <w:ilvl w:val="2"/>
-          <w:numId w:val="1"/>
-        </w:numPr>
-        <w:jc w:val="left"/>
-        <w:rPr/>
-      </w:pPr>
-      <w:r>
-        <w:rPr>
-          <w:b w:val="false"/>
-          <w:bCs w:val="false"/>
-          <w:i w:val="false"/>
-          <w:iCs w:val="false"/>
-        </w:rPr>
-        <w:t>ININAME: Change pathway to ini-his-##.nc. Note that the initialization file must contain the keyword “his”, or the script won’t be able to find it- this is an inherent ROMS oddity.</w:t>
-      </w:r>
-    </w:p>
-    <w:p>
-      <w:pPr>
-        <w:pStyle w:val="Normal"/>
-        <w:numPr>
-          <w:ilvl w:val="2"/>
-          <w:numId w:val="1"/>
-        </w:numPr>
-        <w:jc w:val="left"/>
-        <w:rPr/>
-      </w:pPr>
-      <w:r>
-        <w:rPr>
-          <w:b w:val="false"/>
-          <w:bCs w:val="false"/>
-          <w:i w:val="false"/>
-          <w:iCs w:val="false"/>
-        </w:rPr>
-        <w:t>BRYNAME: Change pathway to hioekg-bry.nc, the boundary conditions file.</w:t>
-      </w:r>
-    </w:p>
-    <w:p>
-      <w:pPr>
-        <w:pStyle w:val="Normal"/>
-        <w:numPr>
-          <w:ilvl w:val="2"/>
-          <w:numId w:val="1"/>
-        </w:numPr>
-        <w:jc w:val="left"/>
-        <w:rPr/>
-      </w:pPr>
-      <w:r>
-        <w:rPr>
-          <w:b w:val="false"/>
-          <w:bCs w:val="false"/>
-          <w:i w:val="false"/>
-          <w:iCs w:val="false"/>
-        </w:rPr>
-        <w:t>CLMNAME: Change pathway to hioekg-clim-##.nc, the climatology file.</w:t>
-      </w:r>
-    </w:p>
-    <w:p>
-      <w:pPr>
-        <w:pStyle w:val="Normal"/>
-        <w:numPr>
-          <w:ilvl w:val="2"/>
-          <w:numId w:val="1"/>
-        </w:numPr>
-        <w:jc w:val="left"/>
-        <w:rPr/>
-      </w:pPr>
-      <w:r>
-        <w:rPr>
-          <w:b w:val="false"/>
-          <w:bCs w:val="false"/>
-          <w:i w:val="false"/>
-          <w:iCs w:val="false"/>
-        </w:rPr>
-        <w:t>SSFNAME: Change pathway to river-hioekg.nc, the sources/sinks file.</w:t>
-      </w:r>
-    </w:p>
-    <w:p>
-      <w:pPr>
-        <w:pStyle w:val="Normal"/>
-        <w:numPr>
-          <w:ilvl w:val="2"/>
-          <w:numId w:val="1"/>
-        </w:numPr>
-        <w:jc w:val="left"/>
-        <w:rPr/>
-      </w:pPr>
-      <w:r>
-        <w:rPr>
-          <w:b w:val="false"/>
-          <w:bCs w:val="false"/>
-          <w:i w:val="false"/>
-          <w:iCs w:val="false"/>
-        </w:rPr>
-        <w:t>TIDENAME: Change pathway to hioekg-tide.nc, the tidal forcing file.</w:t>
-      </w:r>
-    </w:p>
-    <w:p>
-      <w:pPr>
-        <w:pStyle w:val="Normal"/>
-        <w:numPr>
-          <w:ilvl w:val="2"/>
-          <w:numId w:val="1"/>
-        </w:numPr>
-        <w:jc w:val="left"/>
-        <w:rPr/>
-      </w:pPr>
-      <w:r>
-        <w:rPr>
-          <w:b w:val="false"/>
-          <w:bCs w:val="false"/>
-          <w:i w:val="false"/>
-          <w:iCs w:val="false"/>
-        </w:rPr>
-        <w:t>FRCNAME: Change pathway to frc-wrfo.nc, the forcing file. Note that I can change NFFILES = #, located a few lines above, to point to multiple forcing files. This will happen later, when COBALT is run.</w:t>
-      </w:r>
-    </w:p>
-    <w:p>
-      <w:pPr>
-        <w:pStyle w:val="Normal"/>
-        <w:numPr>
-          <w:ilvl w:val="2"/>
-          <w:numId w:val="1"/>
-        </w:numPr>
-        <w:jc w:val="left"/>
-        <w:rPr/>
-      </w:pPr>
-      <w:r>
-        <w:rPr>
-          <w:b w:val="false"/>
-          <w:bCs w:val="false"/>
-          <w:i w:val="false"/>
-          <w:iCs w:val="false"/>
-        </w:rPr>
-        <w:t>DSTART: Change to match the ## on ini-his-##.nc.</w:t>
-      </w:r>
-    </w:p>
-    <w:p>
-      <w:pPr>
-        <w:pStyle w:val="Normal"/>
-        <w:numPr>
-          <w:ilvl w:val="3"/>
-          <w:numId w:val="2"/>
-        </w:numPr>
-        <w:jc w:val="left"/>
-        <w:rPr/>
-      </w:pPr>
-      <w:r>
-        <w:rPr>
-          <w:b w:val="false"/>
-          <w:bCs w:val="false"/>
-          <w:i w:val="false"/>
-          <w:iCs w:val="false"/>
-        </w:rPr>
-        <w:t>Presently, day2date.sh and date2day.sh are in /nest. These scripts translate dates and days. Example: date2day.sh 2011 1 1 → ## (translates to a day).</w:t>
-      </w:r>
-    </w:p>
-    <w:p>
-      <w:pPr>
-        <w:pStyle w:val="Normal"/>
-        <w:numPr>
-          <w:ilvl w:val="2"/>
-          <w:numId w:val="1"/>
-        </w:numPr>
-        <w:jc w:val="left"/>
-        <w:rPr/>
-      </w:pPr>
-      <w:r>
-        <w:rPr>
-          <w:b w:val="false"/>
-          <w:bCs w:val="false"/>
-          <w:i w:val="false"/>
-          <w:iCs w:val="false"/>
-        </w:rPr>
-        <w:t>TIDESTART: Change to match ## sourced from ncdump -h ./ncfiles/hioekg-tide.nc.</w:t>
-      </w:r>
-    </w:p>
-    <w:p>
-      <w:pPr>
-        <w:pStyle w:val="Normal"/>
-        <w:numPr>
-          <w:ilvl w:val="2"/>
-          <w:numId w:val="1"/>
-        </w:numPr>
-        <w:jc w:val="left"/>
-        <w:rPr/>
-      </w:pPr>
-      <w:r>
-        <w:rPr>
-          <w:b w:val="false"/>
-          <w:bCs w:val="false"/>
-          <w:i w:val="false"/>
-          <w:iCs w:val="false"/>
-        </w:rPr>
-        <w:t>NTIMES = # of timesteps = # of seconds in your timeframe (= 86,400 * # days)/DT (seconds per step).</w:t>
-      </w:r>
-    </w:p>
-    <w:p>
-      <w:pPr>
-        <w:pStyle w:val="Normal"/>
-        <w:numPr>
-          <w:ilvl w:val="2"/>
-          <w:numId w:val="1"/>
-        </w:numPr>
-        <w:jc w:val="left"/>
-        <w:rPr/>
-      </w:pPr>
-      <w:r>
-        <w:rPr>
-          <w:b w:val="false"/>
-          <w:bCs w:val="false"/>
-          <w:i w:val="false"/>
-          <w:iCs w:val="false"/>
-        </w:rPr>
-        <w:t>NHIS: How often output is written in # seconds (ex: 360 = every hour).</w:t>
-      </w:r>
-    </w:p>
-    <w:p>
-      <w:pPr>
-        <w:pStyle w:val="Normal"/>
-        <w:numPr>
-          <w:ilvl w:val="2"/>
-          <w:numId w:val="1"/>
-        </w:numPr>
-        <w:jc w:val="left"/>
-        <w:rPr/>
-      </w:pPr>
-      <w:r>
-        <w:rPr>
-          <w:b w:val="false"/>
-          <w:bCs w:val="false"/>
-          <w:i w:val="false"/>
-          <w:iCs w:val="false"/>
-        </w:rPr>
-        <w:t>NtileI, NtileJ: Set at 8 and 8. Related to the number of cores used to run the model.</w:t>
-      </w:r>
-    </w:p>
-    <w:p>
-      <w:pPr>
-        <w:pStyle w:val="Normal"/>
-        <w:numPr>
-          <w:ilvl w:val="0"/>
-          <w:numId w:val="1"/>
-        </w:numPr>
-        <w:jc w:val="left"/>
-        <w:rPr/>
-      </w:pPr>
-      <w:r>
-        <w:rPr>
-          <w:b w:val="false"/>
-          <w:bCs w:val="false"/>
-          <w:i w:val="false"/>
-          <w:iCs w:val="false"/>
-        </w:rPr>
-        <w:t>spinup.sh</w:t>
-      </w:r>
-    </w:p>
-    <w:p>
-      <w:pPr>
-        <w:pStyle w:val="Normal"/>
-        <w:numPr>
-          <w:ilvl w:val="1"/>
-          <w:numId w:val="1"/>
-        </w:numPr>
-        <w:jc w:val="left"/>
-        <w:rPr/>
-      </w:pPr>
-      <w:r>
-        <w:rPr>
-          <w:b w:val="false"/>
-          <w:bCs w:val="false"/>
-          <w:i w:val="false"/>
-          <w:iCs w:val="false"/>
-        </w:rPr>
-        <w:t xml:space="preserve">More powerful than (can overwrite) ocean.in. </w:t>
-      </w:r>
-    </w:p>
-    <w:p>
-      <w:pPr>
-        <w:pStyle w:val="Normal"/>
-        <w:numPr>
-          <w:ilvl w:val="2"/>
-          <w:numId w:val="1"/>
-        </w:numPr>
-        <w:jc w:val="left"/>
-        <w:rPr/>
-      </w:pPr>
-      <w:r>
-        <w:rPr>
-          <w:b w:val="false"/>
-          <w:bCs w:val="false"/>
-          <w:i w:val="false"/>
-          <w:iCs w:val="false"/>
-        </w:rPr>
-        <w:t>ROMS_START_DAY: Change to match the ## on ini-his-##.nc.</w:t>
-      </w:r>
-    </w:p>
-    <w:p>
-      <w:pPr>
-        <w:pStyle w:val="Normal"/>
-        <w:numPr>
-          <w:ilvl w:val="2"/>
-          <w:numId w:val="1"/>
-        </w:numPr>
-        <w:jc w:val="left"/>
-        <w:rPr/>
-      </w:pPr>
-      <w:r>
-        <w:rPr>
-          <w:b w:val="false"/>
-          <w:bCs w:val="false"/>
-          <w:i w:val="false"/>
-          <w:iCs w:val="false"/>
-        </w:rPr>
-        <w:t>ROMS_END_DAY: Change to end day (n = number of run days; end day = start + n-1. Example: start day = 4018, end day = 4020, n = 3).</w:t>
-      </w:r>
-    </w:p>
-    <w:p>
-      <w:pPr>
-        <w:pStyle w:val="Normal"/>
-        <w:numPr>
-          <w:ilvl w:val="2"/>
-          <w:numId w:val="1"/>
-        </w:numPr>
-        <w:jc w:val="left"/>
-        <w:rPr/>
-      </w:pPr>
-      <w:r>
-        <w:rPr>
-          <w:b w:val="false"/>
-          <w:bCs w:val="false"/>
-          <w:i w:val="false"/>
-          <w:iCs w:val="false"/>
-        </w:rPr>
-        <w:t>ROMS_RUN_DAYS: Change to n.</w:t>
-      </w:r>
-    </w:p>
-    <w:p>
-      <w:pPr>
-        <w:pStyle w:val="Normal"/>
-        <w:numPr>
-          <w:ilvl w:val="2"/>
-          <w:numId w:val="1"/>
-        </w:numPr>
-        <w:jc w:val="left"/>
-        <w:rPr/>
-      </w:pPr>
-      <w:r>
-        <w:rPr>
-          <w:b w:val="false"/>
-          <w:bCs w:val="false"/>
-          <w:i w:val="false"/>
-          <w:iCs w:val="false"/>
-        </w:rPr>
-        <w:t>ROMS_QUEUE_NAME: Change to default.</w:t>
-      </w:r>
-    </w:p>
-    <w:p>
-      <w:pPr>
-        <w:pStyle w:val="Normal"/>
-        <w:numPr>
-          <w:ilvl w:val="2"/>
-          <w:numId w:val="1"/>
-        </w:numPr>
-        <w:jc w:val="left"/>
-        <w:rPr/>
-      </w:pPr>
-      <w:r>
-        <w:rPr>
-          <w:b w:val="false"/>
-          <w:bCs w:val="false"/>
-          <w:i w:val="false"/>
-          <w:iCs w:val="false"/>
-        </w:rPr>
-        <w:t>ROMS_QUEUE: Change to match NtileI, NtileJ.</w:t>
-      </w:r>
-    </w:p>
-    <w:p>
-      <w:pPr>
-        <w:pStyle w:val="Normal"/>
-        <w:numPr>
-          <w:ilvl w:val="2"/>
-          <w:numId w:val="1"/>
-        </w:numPr>
-        <w:jc w:val="left"/>
-        <w:rPr/>
-      </w:pPr>
-      <w:r>
-        <w:rPr>
-          <w:b w:val="false"/>
-          <w:bCs w:val="false"/>
-          <w:i w:val="false"/>
-          <w:iCs w:val="false"/>
-        </w:rPr>
-        <w:t>ROMS_RUN_NAME: Ensure there are no spaces!</w:t>
-      </w:r>
-    </w:p>
-    <w:p>
-      <w:pPr>
-        <w:pStyle w:val="Normal"/>
-        <w:numPr>
-          <w:ilvl w:val="2"/>
-          <w:numId w:val="1"/>
-        </w:numPr>
-        <w:jc w:val="left"/>
-        <w:rPr/>
-      </w:pPr>
-      <w:r>
-        <w:rPr>
-          <w:b w:val="false"/>
-          <w:bCs w:val="false"/>
-          <w:i w:val="false"/>
-          <w:iCs w:val="false"/>
-        </w:rPr>
-        <w:t>ROMS_FAIL_INPUT: In case of failure, I can name a backup file. For now, left empty.</w:t>
-      </w:r>
-    </w:p>
-    <w:p>
-      <w:pPr>
-        <w:pStyle w:val="Normal"/>
-        <w:jc w:val="left"/>
-        <w:rPr>
-          <w:b w:val="false"/>
-          <w:b w:val="false"/>
-          <w:bCs w:val="false"/>
-          <w:i w:val="false"/>
-          <w:i w:val="false"/>
-          <w:iCs w:val="false"/>
-        </w:rPr>
-      </w:pPr>
-      <w:r>
-        <w:rPr>
-          <w:b w:val="false"/>
-          <w:bCs w:val="false"/>
-          <w:i w:val="false"/>
-          <w:iCs w:val="false"/>
-        </w:rPr>
-      </w:r>
-    </w:p>
-    <w:p>
-      <w:pPr>
-        <w:pStyle w:val="Normal"/>
-        <w:jc w:val="left"/>
-        <w:rPr/>
-      </w:pPr>
-      <w:r>
-        <w:rPr>
-          <w:b/>
-          <w:bCs/>
-          <w:i w:val="false"/>
-          <w:iCs w:val="false"/>
-        </w:rPr>
-        <w:t xml:space="preserve">### Running </w:t>
-      </w:r>
-      <w:r>
-        <w:rPr>
-          <w:b/>
-          <w:bCs/>
-          <w:i w:val="false"/>
-          <w:iCs w:val="false"/>
-        </w:rPr>
-        <w:t>ROMS</w:t>
-      </w:r>
-      <w:r>
-        <w:rPr>
-          <w:b/>
-          <w:bCs/>
-          <w:i w:val="false"/>
-          <w:iCs w:val="false"/>
-        </w:rPr>
-        <w:t xml:space="preserve"> ###</w:t>
+        <w:t>### Running ROMS ###</w:t>
       </w:r>
     </w:p>
     <w:p>
@@ -1343,26 +1229,50 @@
           <w:i w:val="false"/>
           <w:iCs w:val="false"/>
         </w:rPr>
-        <w:t>rm -r work</w:t>
-      </w:r>
-      <w:r>
-        <w:rPr>
-          <w:b w:val="false"/>
-          <w:bCs w:val="false"/>
-          <w:i w:val="false"/>
-          <w:iCs w:val="false"/>
-        </w:rPr>
-        <w:t xml:space="preserve"> and </w:t>
-      </w:r>
-      <w:r>
-        <w:rPr>
-          <w:rFonts w:ascii="Bitstream Vera Sans Mono" w:hAnsi="Bitstream Vera Sans Mono"/>
-          <w:b w:val="false"/>
-          <w:bCs w:val="false"/>
-          <w:i w:val="false"/>
-          <w:iCs w:val="false"/>
-        </w:rPr>
-        <w:t>rm -r HIOEKG_TESTING*</w:t>
+        <w:t>rm ./</w:t>
+      </w:r>
+      <w:r>
+        <w:rPr>
+          <w:rFonts w:ascii="Bitstream Vera Sans Mono" w:hAnsi="Bitstream Vera Sans Mono"/>
+          <w:b w:val="false"/>
+          <w:bCs w:val="false"/>
+          <w:i w:val="false"/>
+          <w:iCs w:val="false"/>
+        </w:rPr>
+        <w:t>work/his-ini.nc</w:t>
+      </w:r>
+      <w:r>
+        <w:rPr>
+          <w:rFonts w:ascii="Bitstream Vera Sans Mono" w:hAnsi="Bitstream Vera Sans Mono"/>
+          <w:b w:val="false"/>
+          <w:bCs w:val="false"/>
+          <w:i w:val="false"/>
+          <w:iCs w:val="false"/>
+        </w:rPr>
+        <w:t xml:space="preserve"> HIOEKG_TESTING*</w:t>
+      </w:r>
+    </w:p>
+    <w:p>
+      <w:pPr>
+        <w:pStyle w:val="Normal"/>
+        <w:numPr>
+          <w:ilvl w:val="1"/>
+          <w:numId w:val="3"/>
+        </w:numPr>
+        <w:jc w:val="left"/>
+        <w:rPr>
+          <w:rFonts w:ascii="Liberation Serif" w:hAnsi="Liberation Serif"/>
+        </w:rPr>
+      </w:pPr>
+      <w:r>
+        <w:rPr>
+          <w:rFonts w:ascii="Liberation Serif" w:hAnsi="Liberation Serif"/>
+          <w:b w:val="false"/>
+          <w:bCs w:val="false"/>
+          <w:i w:val="false"/>
+          <w:iCs w:val="false"/>
+        </w:rPr>
+        <w:t>Be sure to replace ini file in /output</w:t>
       </w:r>
     </w:p>
     <w:p>
@@ -1384,7 +1294,12 @@
         </w:rPr>
       </w:pPr>
       <w:r>
-        <w:rPr/>
+        <w:rPr>
+          <w:b/>
+          <w:bCs/>
+          <w:i w:val="false"/>
+          <w:iCs w:val="false"/>
+        </w:rPr>
       </w:r>
     </w:p>
     <w:p>
@@ -2195,15 +2110,6 @@
           <w:i w:val="false"/>
           <w:iCs w:val="false"/>
         </w:rPr>
-        <w:t xml:space="preserve"> </w:t>
-      </w:r>
-      <w:r>
-        <w:rPr>
-          <w:b w:val="false"/>
-          <w:bCs w:val="false"/>
-          <w:i w:val="false"/>
-          <w:iCs w:val="false"/>
-        </w:rPr>
         <w:t>ocean.in</w:t>
       </w:r>
     </w:p>
@@ -2322,7 +2228,7 @@
           <w:i w:val="false"/>
           <w:iCs w:val="false"/>
         </w:rPr>
-        <w:t>Also add frc-cobalt.nc under FRCNAME ==</w:t>
+        <w:t>Also add frc-cobalt.nc and frc-wrfo.nc under FRCNAME ==</w:t>
       </w:r>
     </w:p>
     <w:p>
@@ -2419,7 +2325,12 @@
         </w:rPr>
       </w:pPr>
       <w:r>
-        <w:rPr/>
+        <w:rPr>
+          <w:b w:val="false"/>
+          <w:bCs w:val="false"/>
+          <w:i w:val="false"/>
+          <w:iCs w:val="false"/>
+        </w:rPr>
       </w:r>
     </w:p>
     <w:p>
@@ -2452,7 +2363,12 @@
         </w:rPr>
       </w:pPr>
       <w:r>
-        <w:rPr/>
+        <w:rPr>
+          <w:b w:val="false"/>
+          <w:bCs w:val="false"/>
+          <w:i w:val="false"/>
+          <w:iCs w:val="false"/>
+        </w:rPr>
       </w:r>
     </w:p>
     <w:p>
@@ -2472,16 +2388,7 @@
           <w:i w:val="false"/>
           <w:iCs w:val="false"/>
         </w:rPr>
-        <w:t xml:space="preserve">Navigate to </w:t>
-      </w:r>
-      <w:r>
-        <w:rPr>
-          <w:b w:val="false"/>
-          <w:bCs w:val="false"/>
-          <w:i w:val="false"/>
-          <w:iCs w:val="false"/>
-        </w:rPr>
-        <w:t xml:space="preserve">/share/frinkraid3/lindsayv/roms/cobalt. </w:t>
+        <w:t xml:space="preserve">Navigate to /share/frinkraid3/lindsayv/roms/cobalt. </w:t>
       </w:r>
     </w:p>
     <w:p>
@@ -2543,25 +2450,7 @@
           <w:i w:val="false"/>
           <w:iCs w:val="false"/>
         </w:rPr>
-        <w:t xml:space="preserve">Navigate to </w:t>
-      </w:r>
-      <w:r>
-        <w:rPr>
-          <w:b w:val="false"/>
-          <w:bCs w:val="false"/>
-          <w:i w:val="false"/>
-          <w:iCs w:val="false"/>
-        </w:rPr>
-        <w:t>/share/frinkraid3/lindsayv/</w:t>
-      </w:r>
-      <w:r>
-        <w:rPr>
-          <w:b w:val="false"/>
-          <w:bCs w:val="false"/>
-          <w:i w:val="false"/>
-          <w:iCs w:val="false"/>
-        </w:rPr>
-        <w:t>bp_template</w:t>
+        <w:t>Navigate to /share/frinkraid3/lindsayv/bp_template</w:t>
       </w:r>
     </w:p>
     <w:p>
@@ -2586,7 +2475,6 @@
       </w:r>
       <w:r>
         <w:rPr>
-          <w:rFonts w:ascii="Liberation Serif" w:hAnsi="Liberation Serif"/>
           <w:b w:val="false"/>
           <w:bCs w:val="false"/>
           <w:i w:val="false"/>
@@ -2613,27 +2501,7 @@
           <w:i w:val="false"/>
           <w:iCs w:val="false"/>
         </w:rPr>
-        <w:t xml:space="preserve">cp /share/frinkraid/powellb/roms/cobalt/ROMS/External/bio_cobalt.in </w:t>
-      </w:r>
-      <w:r>
-        <w:rPr>
-          <w:rFonts w:ascii="Bitstream Vera Sans Mono" w:hAnsi="Bitstream Vera Sans Mono"/>
-          <w:b w:val="false"/>
-          <w:bCs w:val="false"/>
-          <w:i w:val="false"/>
-          <w:iCs w:val="false"/>
-        </w:rPr>
-        <w:t>/share/frinkraid3/lindsayv/</w:t>
-      </w:r>
-      <w:r>
-        <w:rPr>
-          <w:rFonts w:ascii="Bitstream Vera Sans Mono" w:hAnsi="Bitstream Vera Sans Mono"/>
-          <w:b w:val="false"/>
-          <w:bCs w:val="false"/>
-          <w:i w:val="false"/>
-          <w:iCs w:val="false"/>
-        </w:rPr>
-        <w:t>bp_template</w:t>
+        <w:t>cp /share/frinkraid/powellb/roms/cobalt/ROMS/External/bio_cobalt.in /share/frinkraid3/lindsayv/bp_template</w:t>
       </w:r>
     </w:p>
     <w:p>
@@ -2658,7 +2526,6 @@
       </w:r>
       <w:r>
         <w:rPr>
-          <w:rFonts w:ascii="Liberation Serif" w:hAnsi="Liberation Serif"/>
           <w:b w:val="false"/>
           <w:bCs w:val="false"/>
           <w:i w:val="false"/>
@@ -2709,23 +2576,12 @@
       </w:pPr>
       <w:r>
         <w:rPr>
-          <w:rFonts w:ascii="Liberation Serif" w:hAnsi="Liberation Serif"/>
-          <w:b w:val="false"/>
-          <w:bCs w:val="false"/>
-          <w:i w:val="false"/>
-          <w:iCs w:val="false"/>
-        </w:rPr>
-        <w:t>I</w:t>
-      </w:r>
-      <w:r>
-        <w:rPr>
-          <w:rFonts w:ascii="Liberation Serif" w:hAnsi="Liberation Serif"/>
-          <w:b w:val="false"/>
-          <w:bCs w:val="false"/>
-          <w:i w:val="false"/>
-          <w:iCs w:val="false"/>
-        </w:rPr>
-        <w:t>n ocean.in:</w:t>
+          <w:b w:val="false"/>
+          <w:bCs w:val="false"/>
+          <w:i w:val="false"/>
+          <w:iCs w:val="false"/>
+        </w:rPr>
+        <w:t>In ocean.in:</w:t>
       </w:r>
       <w:r>
         <w:rPr>
@@ -2739,7 +2595,6 @@
       </w:r>
       <w:r>
         <w:rPr>
-          <w:rFonts w:ascii="Liberation Serif" w:hAnsi="Liberation Serif"/>
           <w:b w:val="false"/>
           <w:bCs w:val="false"/>
           <w:i w:val="false"/>
@@ -2766,17 +2621,7 @@
           <w:i w:val="false"/>
           <w:iCs w:val="false"/>
         </w:rPr>
-        <w:t>rm</w:t>
-      </w:r>
-      <w:r>
-        <w:rPr>
-          <w:rFonts w:ascii="Bitstream Vera Sans Mono" w:hAnsi="Bitstream Vera Sans Mono"/>
-          <w:b w:val="false"/>
-          <w:bCs w:val="false"/>
-          <w:i w:val="false"/>
-          <w:iCs w:val="false"/>
-        </w:rPr>
-        <w:t xml:space="preserve"> oceanM </w:t>
+        <w:t xml:space="preserve">rm oceanM </w:t>
       </w:r>
     </w:p>
     <w:p>
@@ -2799,17 +2644,7 @@
           <w:i w:val="false"/>
           <w:iCs w:val="false"/>
         </w:rPr>
-        <w:t>r</w:t>
-      </w:r>
-      <w:r>
-        <w:rPr>
-          <w:rFonts w:ascii="Bitstream Vera Sans Mono" w:hAnsi="Bitstream Vera Sans Mono"/>
-          <w:b w:val="false"/>
-          <w:bCs w:val="false"/>
-          <w:i w:val="false"/>
-          <w:iCs w:val="false"/>
-        </w:rPr>
-        <w:t>m -r work</w:t>
+        <w:t>rm -r work</w:t>
       </w:r>
     </w:p>
     <w:p>
@@ -2906,26 +2741,386 @@
         <w:pStyle w:val="Normal"/>
         <w:jc w:val="left"/>
         <w:rPr>
-          <w:i w:val="false"/>
-          <w:i w:val="false"/>
-          <w:iCs w:val="false"/>
-        </w:rPr>
-      </w:pPr>
-      <w:r>
-        <w:rPr>
-          <w:i w:val="false"/>
-          <w:iCs w:val="false"/>
-        </w:rPr>
-      </w:r>
-    </w:p>
-    <w:p>
-      <w:pPr>
-        <w:pStyle w:val="Normal"/>
-        <w:jc w:val="left"/>
-        <w:rPr/>
-      </w:pPr>
-      <w:r>
-        <w:rPr/>
+          <w:b w:val="false"/>
+          <w:b w:val="false"/>
+          <w:bCs w:val="false"/>
+          <w:i w:val="false"/>
+          <w:i w:val="false"/>
+          <w:iCs w:val="false"/>
+        </w:rPr>
+      </w:pPr>
+      <w:r>
+        <w:rPr>
+          <w:b w:val="false"/>
+          <w:bCs w:val="false"/>
+          <w:i w:val="false"/>
+          <w:iCs w:val="false"/>
+        </w:rPr>
+        <w:t>### Routine to create needed NetCDF files ###</w:t>
+      </w:r>
+    </w:p>
+    <w:p>
+      <w:pPr>
+        <w:pStyle w:val="Normal"/>
+        <w:numPr>
+          <w:ilvl w:val="0"/>
+          <w:numId w:val="8"/>
+        </w:numPr>
+        <w:jc w:val="left"/>
+        <w:rPr>
+          <w:b w:val="false"/>
+          <w:b w:val="false"/>
+          <w:bCs w:val="false"/>
+          <w:i w:val="false"/>
+          <w:i w:val="false"/>
+          <w:iCs w:val="false"/>
+        </w:rPr>
+      </w:pPr>
+      <w:r>
+        <w:rPr>
+          <w:b w:val="false"/>
+          <w:bCs w:val="false"/>
+          <w:i w:val="false"/>
+          <w:iCs w:val="false"/>
+        </w:rPr>
+        <w:t>Navigate to /nest</w:t>
+      </w:r>
+    </w:p>
+    <w:p>
+      <w:pPr>
+        <w:pStyle w:val="Normal"/>
+        <w:numPr>
+          <w:ilvl w:val="0"/>
+          <w:numId w:val="8"/>
+        </w:numPr>
+        <w:jc w:val="left"/>
+        <w:rPr>
+          <w:b w:val="false"/>
+          <w:b w:val="false"/>
+          <w:bCs w:val="false"/>
+          <w:i w:val="false"/>
+          <w:i w:val="false"/>
+          <w:iCs w:val="false"/>
+        </w:rPr>
+      </w:pPr>
+      <w:r>
+        <w:rPr>
+          <w:b w:val="false"/>
+          <w:bCs w:val="false"/>
+          <w:i w:val="false"/>
+          <w:iCs w:val="false"/>
+        </w:rPr>
+        <w:t>setup_inner_frc.py</w:t>
+      </w:r>
+    </w:p>
+    <w:p>
+      <w:pPr>
+        <w:pStyle w:val="Normal"/>
+        <w:numPr>
+          <w:ilvl w:val="1"/>
+          <w:numId w:val="8"/>
+        </w:numPr>
+        <w:jc w:val="left"/>
+        <w:rPr>
+          <w:b w:val="false"/>
+          <w:b w:val="false"/>
+          <w:bCs w:val="false"/>
+          <w:i w:val="false"/>
+          <w:i w:val="false"/>
+          <w:iCs w:val="false"/>
+        </w:rPr>
+      </w:pPr>
+      <w:r>
+        <w:rPr>
+          <w:b w:val="false"/>
+          <w:bCs w:val="false"/>
+          <w:i w:val="false"/>
+          <w:iCs w:val="false"/>
+        </w:rPr>
+        <w:t>#1: Sets up forcing from rivers, atmosphere; loads from internet. Note that if I run this and create a forcing file, but then need to change something, I need to delete it. otherwise, the script will “see” that file exists and not recreate it.</w:t>
+      </w:r>
+    </w:p>
+    <w:p>
+      <w:pPr>
+        <w:pStyle w:val="Normal"/>
+        <w:numPr>
+          <w:ilvl w:val="1"/>
+          <w:numId w:val="8"/>
+        </w:numPr>
+        <w:jc w:val="left"/>
+        <w:rPr>
+          <w:b w:val="false"/>
+          <w:b w:val="false"/>
+          <w:bCs w:val="false"/>
+          <w:i w:val="false"/>
+          <w:i w:val="false"/>
+          <w:iCs w:val="false"/>
+        </w:rPr>
+      </w:pPr>
+      <w:r>
+        <w:rPr>
+          <w:b w:val="false"/>
+          <w:bCs w:val="false"/>
+          <w:i w:val="false"/>
+          <w:iCs w:val="false"/>
+        </w:rPr>
+        <w:t>#2: Creates frc-cobalt.nc</w:t>
+      </w:r>
+    </w:p>
+    <w:p>
+      <w:pPr>
+        <w:pStyle w:val="Normal"/>
+        <w:numPr>
+          <w:ilvl w:val="1"/>
+          <w:numId w:val="8"/>
+        </w:numPr>
+        <w:jc w:val="left"/>
+        <w:rPr>
+          <w:b w:val="false"/>
+          <w:b w:val="false"/>
+          <w:bCs w:val="false"/>
+          <w:i w:val="false"/>
+          <w:i w:val="false"/>
+          <w:iCs w:val="false"/>
+        </w:rPr>
+      </w:pPr>
+      <w:r>
+        <w:rPr>
+          <w:b w:val="false"/>
+          <w:bCs w:val="false"/>
+          <w:i w:val="false"/>
+          <w:iCs w:val="false"/>
+        </w:rPr>
+        <w:t>#3: Creates river-hioekg.nc. Notes: can look at documentation of psource.create.</w:t>
+      </w:r>
+    </w:p>
+    <w:p>
+      <w:pPr>
+        <w:pStyle w:val="Normal"/>
+        <w:numPr>
+          <w:ilvl w:val="2"/>
+          <w:numId w:val="8"/>
+        </w:numPr>
+        <w:jc w:val="left"/>
+        <w:rPr>
+          <w:b w:val="false"/>
+          <w:b w:val="false"/>
+          <w:bCs w:val="false"/>
+          <w:i w:val="false"/>
+          <w:i w:val="false"/>
+          <w:iCs w:val="false"/>
+        </w:rPr>
+      </w:pPr>
+      <w:r>
+        <w:rPr>
+          <w:b w:val="false"/>
+          <w:bCs w:val="false"/>
+          <w:i w:val="false"/>
+          <w:iCs w:val="false"/>
+        </w:rPr>
+        <w:t>I can change what I specify under seapy.roms.cobalt.add_psource_var(…</w:t>
+      </w:r>
+    </w:p>
+    <w:p>
+      <w:pPr>
+        <w:pStyle w:val="Normal"/>
+        <w:numPr>
+          <w:ilvl w:val="2"/>
+          <w:numId w:val="8"/>
+        </w:numPr>
+        <w:jc w:val="left"/>
+        <w:rPr>
+          <w:b w:val="false"/>
+          <w:b w:val="false"/>
+          <w:bCs w:val="false"/>
+          <w:i w:val="false"/>
+          <w:i w:val="false"/>
+          <w:iCs w:val="false"/>
+        </w:rPr>
+      </w:pPr>
+      <w:r>
+        <w:rPr>
+          <w:b w:val="false"/>
+          <w:bCs w:val="false"/>
+          <w:i w:val="false"/>
+          <w:iCs w:val="false"/>
+        </w:rPr>
+        <w:t>Temperature doesn’t really matter</w:t>
+      </w:r>
+    </w:p>
+    <w:p>
+      <w:pPr>
+        <w:pStyle w:val="Normal"/>
+        <w:numPr>
+          <w:ilvl w:val="2"/>
+          <w:numId w:val="8"/>
+        </w:numPr>
+        <w:jc w:val="left"/>
+        <w:rPr>
+          <w:b w:val="false"/>
+          <w:b w:val="false"/>
+          <w:bCs w:val="false"/>
+          <w:i w:val="false"/>
+          <w:i w:val="false"/>
+          <w:iCs w:val="false"/>
+        </w:rPr>
+      </w:pPr>
+      <w:r>
+        <w:rPr>
+          <w:b w:val="false"/>
+          <w:bCs w:val="false"/>
+          <w:i w:val="false"/>
+          <w:iCs w:val="false"/>
+        </w:rPr>
+        <w:t>We always want salinity to stay on. 5 is a good approximation right now.</w:t>
+      </w:r>
+    </w:p>
+    <w:p>
+      <w:pPr>
+        <w:pStyle w:val="Normal"/>
+        <w:numPr>
+          <w:ilvl w:val="0"/>
+          <w:numId w:val="8"/>
+        </w:numPr>
+        <w:jc w:val="left"/>
+        <w:rPr>
+          <w:b w:val="false"/>
+          <w:b w:val="false"/>
+          <w:bCs w:val="false"/>
+          <w:i w:val="false"/>
+          <w:i w:val="false"/>
+          <w:iCs w:val="false"/>
+        </w:rPr>
+      </w:pPr>
+      <w:r>
+        <w:rPr>
+          <w:b w:val="false"/>
+          <w:bCs w:val="false"/>
+          <w:i w:val="false"/>
+          <w:iCs w:val="false"/>
+        </w:rPr>
+        <w:t>setup_inner_nest.py</w:t>
+      </w:r>
+    </w:p>
+    <w:p>
+      <w:pPr>
+        <w:pStyle w:val="Normal"/>
+        <w:numPr>
+          <w:ilvl w:val="1"/>
+          <w:numId w:val="8"/>
+        </w:numPr>
+        <w:jc w:val="left"/>
+        <w:rPr>
+          <w:b w:val="false"/>
+          <w:b w:val="false"/>
+          <w:bCs w:val="false"/>
+          <w:i w:val="false"/>
+          <w:i w:val="false"/>
+          <w:iCs w:val="false"/>
+        </w:rPr>
+      </w:pPr>
+      <w:r>
+        <w:rPr>
+          <w:b w:val="false"/>
+          <w:bCs w:val="false"/>
+          <w:i w:val="false"/>
+          <w:iCs w:val="false"/>
+        </w:rPr>
+        <w:t>Here, I really only need to change Tobias’s pathway (maybe), start and end days</w:t>
+      </w:r>
+    </w:p>
+    <w:p>
+      <w:pPr>
+        <w:pStyle w:val="Normal"/>
+        <w:numPr>
+          <w:ilvl w:val="0"/>
+          <w:numId w:val="8"/>
+        </w:numPr>
+        <w:jc w:val="left"/>
+        <w:rPr/>
+      </w:pPr>
+      <w:r>
+        <w:rPr>
+          <w:b w:val="false"/>
+          <w:bCs w:val="false"/>
+          <w:i w:val="false"/>
+          <w:iCs w:val="false"/>
+        </w:rPr>
+        <w:t>To run:</w:t>
+      </w:r>
+    </w:p>
+    <w:p>
+      <w:pPr>
+        <w:pStyle w:val="Normal"/>
+        <w:numPr>
+          <w:ilvl w:val="1"/>
+          <w:numId w:val="8"/>
+        </w:numPr>
+        <w:jc w:val="left"/>
+        <w:rPr>
+          <w:rFonts w:ascii="Bitstream Vera Sans Mono" w:hAnsi="Bitstream Vera Sans Mono"/>
+        </w:rPr>
+      </w:pPr>
+      <w:r>
+        <w:rPr>
+          <w:rFonts w:ascii="Bitstream Vera Sans Mono" w:hAnsi="Bitstream Vera Sans Mono"/>
+          <w:b w:val="false"/>
+          <w:bCs w:val="false"/>
+          <w:i w:val="false"/>
+          <w:iCs w:val="false"/>
+        </w:rPr>
+        <w:t>qexec python setup_inner_frc.py</w:t>
+      </w:r>
+    </w:p>
+    <w:p>
+      <w:pPr>
+        <w:pStyle w:val="Normal"/>
+        <w:numPr>
+          <w:ilvl w:val="1"/>
+          <w:numId w:val="8"/>
+        </w:numPr>
+        <w:jc w:val="left"/>
+        <w:rPr>
+          <w:rFonts w:ascii="Bitstream Vera Sans Mono" w:hAnsi="Bitstream Vera Sans Mono"/>
+        </w:rPr>
+      </w:pPr>
+      <w:r>
+        <w:rPr>
+          <w:rFonts w:ascii="Bitstream Vera Sans Mono" w:hAnsi="Bitstream Vera Sans Mono"/>
+          <w:b w:val="false"/>
+          <w:bCs w:val="false"/>
+          <w:i w:val="false"/>
+          <w:iCs w:val="false"/>
+        </w:rPr>
+        <w:t>qexec -P4 python setup_inner_nest.py</w:t>
+      </w:r>
+    </w:p>
+    <w:p>
+      <w:pPr>
+        <w:pStyle w:val="Normal"/>
+        <w:jc w:val="left"/>
+        <w:rPr>
+          <w:i w:val="false"/>
+          <w:i w:val="false"/>
+          <w:iCs w:val="false"/>
+        </w:rPr>
+      </w:pPr>
+      <w:r>
+        <w:rPr>
+          <w:i w:val="false"/>
+          <w:iCs w:val="false"/>
+        </w:rPr>
+      </w:r>
+    </w:p>
+    <w:p>
+      <w:pPr>
+        <w:pStyle w:val="Normal"/>
+        <w:jc w:val="left"/>
+        <w:rPr/>
+      </w:pPr>
+      <w:r>
+        <w:rPr/>
+        <w:t>...as of 16:00 1/18: waiting for the inner_nest script to run. It is running from 4018 to 4024. Rivers are all set to 0. Next, I want to run it again for the same time period, but turn “fed” way up (to 999 or something) to ensure we see a plume.</w:t>
       </w:r>
     </w:p>
     <w:sectPr>
@@ -3283,9 +3478,10 @@
       </w:pPr>
       <w:rPr>
         <w:i w:val="false"/>
-        <w:b w:val="false"/>
+        <w:b/>
         <w:iCs w:val="false"/>
         <w:bCs w:val="false"/>
+        <w:rFonts w:ascii="Bitstream Vera Sans Mono" w:hAnsi="Bitstream Vera Sans Mono"/>
       </w:rPr>
     </w:lvl>
     <w:lvl w:ilvl="1">
@@ -3301,7 +3497,7 @@
       </w:pPr>
       <w:rPr>
         <w:rFonts w:ascii="Symbol" w:hAnsi="Symbol" w:cs="Symbol" w:hint="default"/>
-        <w:b w:val="false"/>
+        <w:b/>
         <w:bCs w:val="false"/>
         <w:rFonts w:cs="OpenSymbol"/>
       </w:rPr>
@@ -3450,6 +3646,7 @@
         <w:b w:val="false"/>
         <w:iCs w:val="false"/>
         <w:bCs w:val="false"/>
+        <w:rFonts w:ascii="Bitstream Vera Sans Mono" w:hAnsi="Bitstream Vera Sans Mono"/>
       </w:rPr>
     </w:lvl>
     <w:lvl w:ilvl="1">
@@ -4050,6 +4247,168 @@
     </w:lvl>
   </w:abstractNum>
   <w:abstractNum w:abstractNumId="8">
+    <w:lvl w:ilvl="0">
+      <w:start w:val="1"/>
+      <w:numFmt w:val="decimal"/>
+      <w:lvlText w:val="%1."/>
+      <w:lvlJc w:val="left"/>
+      <w:pPr>
+        <w:tabs>
+          <w:tab w:val="num" w:pos="720"/>
+        </w:tabs>
+        <w:ind w:left="720" w:hanging="360"/>
+      </w:pPr>
+      <w:rPr>
+        <w:i w:val="false"/>
+        <w:b w:val="false"/>
+        <w:iCs w:val="false"/>
+        <w:bCs w:val="false"/>
+      </w:rPr>
+    </w:lvl>
+    <w:lvl w:ilvl="1">
+      <w:start w:val="1"/>
+      <w:numFmt w:val="bullet"/>
+      <w:lvlText w:val=""/>
+      <w:lvlJc w:val="left"/>
+      <w:pPr>
+        <w:tabs>
+          <w:tab w:val="num" w:pos="1080"/>
+        </w:tabs>
+        <w:ind w:left="1080" w:hanging="360"/>
+      </w:pPr>
+      <w:rPr>
+        <w:rFonts w:ascii="Symbol" w:hAnsi="Symbol" w:cs="Symbol" w:hint="default"/>
+        <w:rFonts w:cs="OpenSymbol"/>
+      </w:rPr>
+    </w:lvl>
+    <w:lvl w:ilvl="2">
+      <w:start w:val="1"/>
+      <w:numFmt w:val="lowerRoman"/>
+      <w:lvlText w:val="%3."/>
+      <w:lvlJc w:val="left"/>
+      <w:pPr>
+        <w:tabs>
+          <w:tab w:val="num" w:pos="1440"/>
+        </w:tabs>
+        <w:ind w:left="1440" w:hanging="360"/>
+      </w:pPr>
+      <w:rPr>
+        <w:i w:val="false"/>
+        <w:b w:val="false"/>
+        <w:iCs w:val="false"/>
+        <w:bCs w:val="false"/>
+      </w:rPr>
+    </w:lvl>
+    <w:lvl w:ilvl="3">
+      <w:start w:val="1"/>
+      <w:numFmt w:val="decimal"/>
+      <w:lvlText w:val="%4."/>
+      <w:lvlJc w:val="left"/>
+      <w:pPr>
+        <w:tabs>
+          <w:tab w:val="num" w:pos="1800"/>
+        </w:tabs>
+        <w:ind w:left="1800" w:hanging="360"/>
+      </w:pPr>
+      <w:rPr>
+        <w:i w:val="false"/>
+        <w:b w:val="false"/>
+        <w:iCs w:val="false"/>
+        <w:bCs w:val="false"/>
+      </w:rPr>
+    </w:lvl>
+    <w:lvl w:ilvl="4">
+      <w:start w:val="1"/>
+      <w:numFmt w:val="decimal"/>
+      <w:lvlText w:val="%5."/>
+      <w:lvlJc w:val="left"/>
+      <w:pPr>
+        <w:tabs>
+          <w:tab w:val="num" w:pos="2160"/>
+        </w:tabs>
+        <w:ind w:left="2160" w:hanging="360"/>
+      </w:pPr>
+      <w:rPr>
+        <w:i w:val="false"/>
+        <w:b w:val="false"/>
+        <w:iCs w:val="false"/>
+        <w:bCs w:val="false"/>
+      </w:rPr>
+    </w:lvl>
+    <w:lvl w:ilvl="5">
+      <w:start w:val="1"/>
+      <w:numFmt w:val="decimal"/>
+      <w:lvlText w:val="%6."/>
+      <w:lvlJc w:val="left"/>
+      <w:pPr>
+        <w:tabs>
+          <w:tab w:val="num" w:pos="2520"/>
+        </w:tabs>
+        <w:ind w:left="2520" w:hanging="360"/>
+      </w:pPr>
+      <w:rPr>
+        <w:i w:val="false"/>
+        <w:b w:val="false"/>
+        <w:iCs w:val="false"/>
+        <w:bCs w:val="false"/>
+      </w:rPr>
+    </w:lvl>
+    <w:lvl w:ilvl="6">
+      <w:start w:val="1"/>
+      <w:numFmt w:val="decimal"/>
+      <w:lvlText w:val="%7."/>
+      <w:lvlJc w:val="left"/>
+      <w:pPr>
+        <w:tabs>
+          <w:tab w:val="num" w:pos="2880"/>
+        </w:tabs>
+        <w:ind w:left="2880" w:hanging="360"/>
+      </w:pPr>
+      <w:rPr>
+        <w:i w:val="false"/>
+        <w:b w:val="false"/>
+        <w:iCs w:val="false"/>
+        <w:bCs w:val="false"/>
+      </w:rPr>
+    </w:lvl>
+    <w:lvl w:ilvl="7">
+      <w:start w:val="1"/>
+      <w:numFmt w:val="decimal"/>
+      <w:lvlText w:val="%8."/>
+      <w:lvlJc w:val="left"/>
+      <w:pPr>
+        <w:tabs>
+          <w:tab w:val="num" w:pos="3240"/>
+        </w:tabs>
+        <w:ind w:left="3240" w:hanging="360"/>
+      </w:pPr>
+      <w:rPr>
+        <w:i w:val="false"/>
+        <w:b w:val="false"/>
+        <w:iCs w:val="false"/>
+        <w:bCs w:val="false"/>
+      </w:rPr>
+    </w:lvl>
+    <w:lvl w:ilvl="8">
+      <w:start w:val="1"/>
+      <w:numFmt w:val="decimal"/>
+      <w:lvlText w:val="%9."/>
+      <w:lvlJc w:val="left"/>
+      <w:pPr>
+        <w:tabs>
+          <w:tab w:val="num" w:pos="3600"/>
+        </w:tabs>
+        <w:ind w:left="3600" w:hanging="360"/>
+      </w:pPr>
+      <w:rPr>
+        <w:i w:val="false"/>
+        <w:b w:val="false"/>
+        <w:iCs w:val="false"/>
+        <w:bCs w:val="false"/>
+      </w:rPr>
+    </w:lvl>
+  </w:abstractNum>
+  <w:abstractNum w:abstractNumId="9">
     <w:lvl w:ilvl="0">
       <w:start w:val="1"/>
       <w:numFmt w:val="none"/>
@@ -4165,6 +4524,9 @@
   <w:num w:numId="8">
     <w:abstractNumId w:val="8"/>
   </w:num>
+  <w:num w:numId="9">
+    <w:abstractNumId w:val="9"/>
+  </w:num>
 </w:numbering>
 </file>
 
@@ -4772,6 +5134,1096 @@
       <w:color w:val="000080"/>
       <w:u w:val="single"/>
       <w:lang w:val="zxx" w:eastAsia="zxx" w:bidi="zxx"/>
+    </w:rPr>
+  </w:style>
+  <w:style w:type="character" w:styleId="ListLabel64">
+    <w:name w:val="ListLabel 64"/>
+    <w:qFormat/>
+    <w:rPr>
+      <w:b w:val="false"/>
+      <w:bCs w:val="false"/>
+      <w:i w:val="false"/>
+      <w:iCs w:val="false"/>
+    </w:rPr>
+  </w:style>
+  <w:style w:type="character" w:styleId="ListLabel65">
+    <w:name w:val="ListLabel 65"/>
+    <w:qFormat/>
+    <w:rPr>
+      <w:rFonts w:cs="OpenSymbol"/>
+      <w:b w:val="false"/>
+    </w:rPr>
+  </w:style>
+  <w:style w:type="character" w:styleId="ListLabel66">
+    <w:name w:val="ListLabel 66"/>
+    <w:qFormat/>
+    <w:rPr>
+      <w:b w:val="false"/>
+      <w:bCs w:val="false"/>
+      <w:i w:val="false"/>
+      <w:iCs w:val="false"/>
+    </w:rPr>
+  </w:style>
+  <w:style w:type="character" w:styleId="ListLabel67">
+    <w:name w:val="ListLabel 67"/>
+    <w:qFormat/>
+    <w:rPr>
+      <w:b w:val="false"/>
+      <w:bCs w:val="false"/>
+      <w:i w:val="false"/>
+      <w:iCs w:val="false"/>
+    </w:rPr>
+  </w:style>
+  <w:style w:type="character" w:styleId="ListLabel68">
+    <w:name w:val="ListLabel 68"/>
+    <w:qFormat/>
+    <w:rPr>
+      <w:b w:val="false"/>
+      <w:bCs w:val="false"/>
+      <w:i w:val="false"/>
+      <w:iCs w:val="false"/>
+    </w:rPr>
+  </w:style>
+  <w:style w:type="character" w:styleId="ListLabel69">
+    <w:name w:val="ListLabel 69"/>
+    <w:qFormat/>
+    <w:rPr>
+      <w:b w:val="false"/>
+      <w:bCs w:val="false"/>
+      <w:i w:val="false"/>
+      <w:iCs w:val="false"/>
+    </w:rPr>
+  </w:style>
+  <w:style w:type="character" w:styleId="ListLabel70">
+    <w:name w:val="ListLabel 70"/>
+    <w:qFormat/>
+    <w:rPr>
+      <w:b w:val="false"/>
+      <w:bCs w:val="false"/>
+      <w:i w:val="false"/>
+      <w:iCs w:val="false"/>
+    </w:rPr>
+  </w:style>
+  <w:style w:type="character" w:styleId="ListLabel71">
+    <w:name w:val="ListLabel 71"/>
+    <w:qFormat/>
+    <w:rPr>
+      <w:b w:val="false"/>
+      <w:bCs w:val="false"/>
+      <w:i w:val="false"/>
+      <w:iCs w:val="false"/>
+    </w:rPr>
+  </w:style>
+  <w:style w:type="character" w:styleId="ListLabel72">
+    <w:name w:val="ListLabel 72"/>
+    <w:qFormat/>
+    <w:rPr>
+      <w:b w:val="false"/>
+      <w:bCs w:val="false"/>
+      <w:i w:val="false"/>
+      <w:iCs w:val="false"/>
+    </w:rPr>
+  </w:style>
+  <w:style w:type="character" w:styleId="ListLabel73">
+    <w:name w:val="ListLabel 73"/>
+    <w:qFormat/>
+    <w:rPr>
+      <w:rFonts w:cs="OpenSymbol"/>
+    </w:rPr>
+  </w:style>
+  <w:style w:type="character" w:styleId="ListLabel74">
+    <w:name w:val="ListLabel 74"/>
+    <w:qFormat/>
+    <w:rPr>
+      <w:rFonts w:cs="OpenSymbol"/>
+    </w:rPr>
+  </w:style>
+  <w:style w:type="character" w:styleId="ListLabel75">
+    <w:name w:val="ListLabel 75"/>
+    <w:qFormat/>
+    <w:rPr>
+      <w:rFonts w:cs="OpenSymbol"/>
+    </w:rPr>
+  </w:style>
+  <w:style w:type="character" w:styleId="ListLabel76">
+    <w:name w:val="ListLabel 76"/>
+    <w:qFormat/>
+    <w:rPr>
+      <w:b w:val="false"/>
+      <w:bCs w:val="false"/>
+      <w:i w:val="false"/>
+      <w:iCs w:val="false"/>
+    </w:rPr>
+  </w:style>
+  <w:style w:type="character" w:styleId="ListLabel77">
+    <w:name w:val="ListLabel 77"/>
+    <w:qFormat/>
+    <w:rPr>
+      <w:rFonts w:cs="OpenSymbol"/>
+    </w:rPr>
+  </w:style>
+  <w:style w:type="character" w:styleId="ListLabel78">
+    <w:name w:val="ListLabel 78"/>
+    <w:qFormat/>
+    <w:rPr>
+      <w:rFonts w:cs="OpenSymbol"/>
+    </w:rPr>
+  </w:style>
+  <w:style w:type="character" w:styleId="ListLabel79">
+    <w:name w:val="ListLabel 79"/>
+    <w:qFormat/>
+    <w:rPr>
+      <w:rFonts w:cs="OpenSymbol"/>
+    </w:rPr>
+  </w:style>
+  <w:style w:type="character" w:styleId="ListLabel80">
+    <w:name w:val="ListLabel 80"/>
+    <w:qFormat/>
+    <w:rPr>
+      <w:rFonts w:cs="OpenSymbol"/>
+    </w:rPr>
+  </w:style>
+  <w:style w:type="character" w:styleId="ListLabel81">
+    <w:name w:val="ListLabel 81"/>
+    <w:qFormat/>
+    <w:rPr>
+      <w:rFonts w:cs="OpenSymbol"/>
+    </w:rPr>
+  </w:style>
+  <w:style w:type="character" w:styleId="ListLabel82">
+    <w:name w:val="ListLabel 82"/>
+    <w:qFormat/>
+    <w:rPr>
+      <w:rFonts w:ascii="Bitstream Vera Sans Mono" w:hAnsi="Bitstream Vera Sans Mono"/>
+      <w:b/>
+      <w:bCs w:val="false"/>
+      <w:i w:val="false"/>
+      <w:iCs w:val="false"/>
+    </w:rPr>
+  </w:style>
+  <w:style w:type="character" w:styleId="ListLabel83">
+    <w:name w:val="ListLabel 83"/>
+    <w:qFormat/>
+    <w:rPr>
+      <w:rFonts w:cs="OpenSymbol"/>
+      <w:b/>
+      <w:bCs w:val="false"/>
+    </w:rPr>
+  </w:style>
+  <w:style w:type="character" w:styleId="ListLabel84">
+    <w:name w:val="ListLabel 84"/>
+    <w:qFormat/>
+    <w:rPr>
+      <w:b w:val="false"/>
+      <w:bCs w:val="false"/>
+      <w:i w:val="false"/>
+      <w:iCs w:val="false"/>
+    </w:rPr>
+  </w:style>
+  <w:style w:type="character" w:styleId="ListLabel85">
+    <w:name w:val="ListLabel 85"/>
+    <w:qFormat/>
+    <w:rPr>
+      <w:b w:val="false"/>
+      <w:bCs w:val="false"/>
+      <w:i w:val="false"/>
+      <w:iCs w:val="false"/>
+    </w:rPr>
+  </w:style>
+  <w:style w:type="character" w:styleId="ListLabel86">
+    <w:name w:val="ListLabel 86"/>
+    <w:qFormat/>
+    <w:rPr>
+      <w:b w:val="false"/>
+      <w:bCs w:val="false"/>
+      <w:i w:val="false"/>
+      <w:iCs w:val="false"/>
+    </w:rPr>
+  </w:style>
+  <w:style w:type="character" w:styleId="ListLabel87">
+    <w:name w:val="ListLabel 87"/>
+    <w:qFormat/>
+    <w:rPr>
+      <w:b w:val="false"/>
+      <w:bCs w:val="false"/>
+      <w:i w:val="false"/>
+      <w:iCs w:val="false"/>
+    </w:rPr>
+  </w:style>
+  <w:style w:type="character" w:styleId="ListLabel88">
+    <w:name w:val="ListLabel 88"/>
+    <w:qFormat/>
+    <w:rPr>
+      <w:b w:val="false"/>
+      <w:bCs w:val="false"/>
+      <w:i w:val="false"/>
+      <w:iCs w:val="false"/>
+    </w:rPr>
+  </w:style>
+  <w:style w:type="character" w:styleId="ListLabel89">
+    <w:name w:val="ListLabel 89"/>
+    <w:qFormat/>
+    <w:rPr>
+      <w:b w:val="false"/>
+      <w:bCs w:val="false"/>
+      <w:i w:val="false"/>
+      <w:iCs w:val="false"/>
+    </w:rPr>
+  </w:style>
+  <w:style w:type="character" w:styleId="ListLabel90">
+    <w:name w:val="ListLabel 90"/>
+    <w:qFormat/>
+    <w:rPr>
+      <w:b w:val="false"/>
+      <w:bCs w:val="false"/>
+      <w:i w:val="false"/>
+      <w:iCs w:val="false"/>
+    </w:rPr>
+  </w:style>
+  <w:style w:type="character" w:styleId="ListLabel91">
+    <w:name w:val="ListLabel 91"/>
+    <w:qFormat/>
+    <w:rPr>
+      <w:rFonts w:ascii="Bitstream Vera Sans Mono" w:hAnsi="Bitstream Vera Sans Mono"/>
+      <w:b w:val="false"/>
+      <w:bCs w:val="false"/>
+      <w:i w:val="false"/>
+      <w:iCs w:val="false"/>
+    </w:rPr>
+  </w:style>
+  <w:style w:type="character" w:styleId="ListLabel92">
+    <w:name w:val="ListLabel 92"/>
+    <w:qFormat/>
+    <w:rPr>
+      <w:rFonts w:cs="OpenSymbol"/>
+    </w:rPr>
+  </w:style>
+  <w:style w:type="character" w:styleId="ListLabel93">
+    <w:name w:val="ListLabel 93"/>
+    <w:qFormat/>
+    <w:rPr>
+      <w:b w:val="false"/>
+      <w:bCs w:val="false"/>
+      <w:i w:val="false"/>
+      <w:iCs w:val="false"/>
+    </w:rPr>
+  </w:style>
+  <w:style w:type="character" w:styleId="ListLabel94">
+    <w:name w:val="ListLabel 94"/>
+    <w:qFormat/>
+    <w:rPr>
+      <w:b w:val="false"/>
+      <w:bCs w:val="false"/>
+      <w:i w:val="false"/>
+      <w:iCs w:val="false"/>
+    </w:rPr>
+  </w:style>
+  <w:style w:type="character" w:styleId="ListLabel95">
+    <w:name w:val="ListLabel 95"/>
+    <w:qFormat/>
+    <w:rPr>
+      <w:b w:val="false"/>
+      <w:bCs w:val="false"/>
+      <w:i w:val="false"/>
+      <w:iCs w:val="false"/>
+    </w:rPr>
+  </w:style>
+  <w:style w:type="character" w:styleId="ListLabel96">
+    <w:name w:val="ListLabel 96"/>
+    <w:qFormat/>
+    <w:rPr>
+      <w:b w:val="false"/>
+      <w:bCs w:val="false"/>
+      <w:i w:val="false"/>
+      <w:iCs w:val="false"/>
+    </w:rPr>
+  </w:style>
+  <w:style w:type="character" w:styleId="ListLabel97">
+    <w:name w:val="ListLabel 97"/>
+    <w:qFormat/>
+    <w:rPr>
+      <w:b w:val="false"/>
+      <w:bCs w:val="false"/>
+      <w:i w:val="false"/>
+      <w:iCs w:val="false"/>
+    </w:rPr>
+  </w:style>
+  <w:style w:type="character" w:styleId="ListLabel98">
+    <w:name w:val="ListLabel 98"/>
+    <w:qFormat/>
+    <w:rPr>
+      <w:b w:val="false"/>
+      <w:bCs w:val="false"/>
+      <w:i w:val="false"/>
+      <w:iCs w:val="false"/>
+    </w:rPr>
+  </w:style>
+  <w:style w:type="character" w:styleId="ListLabel99">
+    <w:name w:val="ListLabel 99"/>
+    <w:qFormat/>
+    <w:rPr>
+      <w:b w:val="false"/>
+      <w:bCs w:val="false"/>
+      <w:i w:val="false"/>
+      <w:iCs w:val="false"/>
+    </w:rPr>
+  </w:style>
+  <w:style w:type="character" w:styleId="ListLabel100">
+    <w:name w:val="ListLabel 100"/>
+    <w:qFormat/>
+    <w:rPr>
+      <w:b w:val="false"/>
+      <w:bCs w:val="false"/>
+      <w:i w:val="false"/>
+      <w:iCs w:val="false"/>
+    </w:rPr>
+  </w:style>
+  <w:style w:type="character" w:styleId="ListLabel101">
+    <w:name w:val="ListLabel 101"/>
+    <w:qFormat/>
+    <w:rPr>
+      <w:rFonts w:cs="OpenSymbol"/>
+    </w:rPr>
+  </w:style>
+  <w:style w:type="character" w:styleId="ListLabel102">
+    <w:name w:val="ListLabel 102"/>
+    <w:qFormat/>
+    <w:rPr>
+      <w:b w:val="false"/>
+      <w:bCs w:val="false"/>
+      <w:i w:val="false"/>
+      <w:iCs w:val="false"/>
+    </w:rPr>
+  </w:style>
+  <w:style w:type="character" w:styleId="ListLabel103">
+    <w:name w:val="ListLabel 103"/>
+    <w:qFormat/>
+    <w:rPr>
+      <w:b w:val="false"/>
+      <w:bCs w:val="false"/>
+      <w:i w:val="false"/>
+      <w:iCs w:val="false"/>
+    </w:rPr>
+  </w:style>
+  <w:style w:type="character" w:styleId="ListLabel104">
+    <w:name w:val="ListLabel 104"/>
+    <w:qFormat/>
+    <w:rPr>
+      <w:b w:val="false"/>
+      <w:bCs w:val="false"/>
+      <w:i w:val="false"/>
+      <w:iCs w:val="false"/>
+    </w:rPr>
+  </w:style>
+  <w:style w:type="character" w:styleId="ListLabel105">
+    <w:name w:val="ListLabel 105"/>
+    <w:qFormat/>
+    <w:rPr>
+      <w:b w:val="false"/>
+      <w:bCs w:val="false"/>
+      <w:i w:val="false"/>
+      <w:iCs w:val="false"/>
+    </w:rPr>
+  </w:style>
+  <w:style w:type="character" w:styleId="ListLabel106">
+    <w:name w:val="ListLabel 106"/>
+    <w:qFormat/>
+    <w:rPr>
+      <w:b w:val="false"/>
+      <w:bCs w:val="false"/>
+      <w:i w:val="false"/>
+      <w:iCs w:val="false"/>
+    </w:rPr>
+  </w:style>
+  <w:style w:type="character" w:styleId="ListLabel107">
+    <w:name w:val="ListLabel 107"/>
+    <w:qFormat/>
+    <w:rPr>
+      <w:b w:val="false"/>
+      <w:bCs w:val="false"/>
+      <w:i w:val="false"/>
+      <w:iCs w:val="false"/>
+    </w:rPr>
+  </w:style>
+  <w:style w:type="character" w:styleId="ListLabel108">
+    <w:name w:val="ListLabel 108"/>
+    <w:qFormat/>
+    <w:rPr>
+      <w:b w:val="false"/>
+      <w:bCs w:val="false"/>
+      <w:i w:val="false"/>
+      <w:iCs w:val="false"/>
+    </w:rPr>
+  </w:style>
+  <w:style w:type="character" w:styleId="ListLabel109">
+    <w:name w:val="ListLabel 109"/>
+    <w:qFormat/>
+    <w:rPr>
+      <w:rFonts w:cs="OpenSymbol"/>
+    </w:rPr>
+  </w:style>
+  <w:style w:type="character" w:styleId="ListLabel110">
+    <w:name w:val="ListLabel 110"/>
+    <w:qFormat/>
+    <w:rPr>
+      <w:rFonts w:cs="OpenSymbol"/>
+    </w:rPr>
+  </w:style>
+  <w:style w:type="character" w:styleId="ListLabel111">
+    <w:name w:val="ListLabel 111"/>
+    <w:qFormat/>
+    <w:rPr>
+      <w:rFonts w:cs="OpenSymbol"/>
+    </w:rPr>
+  </w:style>
+  <w:style w:type="character" w:styleId="ListLabel112">
+    <w:name w:val="ListLabel 112"/>
+    <w:qFormat/>
+    <w:rPr>
+      <w:rFonts w:cs="OpenSymbol"/>
+    </w:rPr>
+  </w:style>
+  <w:style w:type="character" w:styleId="ListLabel113">
+    <w:name w:val="ListLabel 113"/>
+    <w:qFormat/>
+    <w:rPr>
+      <w:rFonts w:cs="OpenSymbol"/>
+    </w:rPr>
+  </w:style>
+  <w:style w:type="character" w:styleId="ListLabel114">
+    <w:name w:val="ListLabel 114"/>
+    <w:qFormat/>
+    <w:rPr>
+      <w:rFonts w:cs="OpenSymbol"/>
+    </w:rPr>
+  </w:style>
+  <w:style w:type="character" w:styleId="ListLabel115">
+    <w:name w:val="ListLabel 115"/>
+    <w:qFormat/>
+    <w:rPr>
+      <w:rFonts w:cs="OpenSymbol"/>
+    </w:rPr>
+  </w:style>
+  <w:style w:type="character" w:styleId="ListLabel116">
+    <w:name w:val="ListLabel 116"/>
+    <w:qFormat/>
+    <w:rPr>
+      <w:rFonts w:cs="OpenSymbol"/>
+    </w:rPr>
+  </w:style>
+  <w:style w:type="character" w:styleId="ListLabel117">
+    <w:name w:val="ListLabel 117"/>
+    <w:qFormat/>
+    <w:rPr>
+      <w:rFonts w:cs="OpenSymbol"/>
+    </w:rPr>
+  </w:style>
+  <w:style w:type="character" w:styleId="ListLabel118">
+    <w:name w:val="ListLabel 118"/>
+    <w:qFormat/>
+    <w:rPr>
+      <w:rFonts w:ascii="Bitstream Vera Sans Mono" w:hAnsi="Bitstream Vera Sans Mono" w:cs="OpenSymbol"/>
+    </w:rPr>
+  </w:style>
+  <w:style w:type="character" w:styleId="ListLabel119">
+    <w:name w:val="ListLabel 119"/>
+    <w:qFormat/>
+    <w:rPr>
+      <w:rFonts w:cs="OpenSymbol"/>
+    </w:rPr>
+  </w:style>
+  <w:style w:type="character" w:styleId="ListLabel120">
+    <w:name w:val="ListLabel 120"/>
+    <w:qFormat/>
+    <w:rPr>
+      <w:rFonts w:cs="OpenSymbol"/>
+    </w:rPr>
+  </w:style>
+  <w:style w:type="character" w:styleId="ListLabel121">
+    <w:name w:val="ListLabel 121"/>
+    <w:qFormat/>
+    <w:rPr>
+      <w:rFonts w:cs="OpenSymbol"/>
+    </w:rPr>
+  </w:style>
+  <w:style w:type="character" w:styleId="ListLabel122">
+    <w:name w:val="ListLabel 122"/>
+    <w:qFormat/>
+    <w:rPr>
+      <w:rFonts w:cs="OpenSymbol"/>
+    </w:rPr>
+  </w:style>
+  <w:style w:type="character" w:styleId="ListLabel123">
+    <w:name w:val="ListLabel 123"/>
+    <w:qFormat/>
+    <w:rPr>
+      <w:rFonts w:cs="OpenSymbol"/>
+    </w:rPr>
+  </w:style>
+  <w:style w:type="character" w:styleId="ListLabel124">
+    <w:name w:val="ListLabel 124"/>
+    <w:qFormat/>
+    <w:rPr>
+      <w:rFonts w:cs="OpenSymbol"/>
+    </w:rPr>
+  </w:style>
+  <w:style w:type="character" w:styleId="ListLabel125">
+    <w:name w:val="ListLabel 125"/>
+    <w:qFormat/>
+    <w:rPr>
+      <w:rFonts w:cs="OpenSymbol"/>
+    </w:rPr>
+  </w:style>
+  <w:style w:type="character" w:styleId="ListLabel126">
+    <w:name w:val="ListLabel 126"/>
+    <w:qFormat/>
+    <w:rPr>
+      <w:rFonts w:cs="OpenSymbol"/>
+    </w:rPr>
+  </w:style>
+  <w:style w:type="character" w:styleId="ListLabel127">
+    <w:name w:val="ListLabel 127"/>
+    <w:qFormat/>
+    <w:rPr>
+      <w:b w:val="false"/>
+      <w:bCs w:val="false"/>
+      <w:i w:val="false"/>
+      <w:iCs w:val="false"/>
+    </w:rPr>
+  </w:style>
+  <w:style w:type="character" w:styleId="ListLabel128">
+    <w:name w:val="ListLabel 128"/>
+    <w:qFormat/>
+    <w:rPr>
+      <w:rFonts w:cs="OpenSymbol"/>
+      <w:b w:val="false"/>
+    </w:rPr>
+  </w:style>
+  <w:style w:type="character" w:styleId="ListLabel129">
+    <w:name w:val="ListLabel 129"/>
+    <w:qFormat/>
+    <w:rPr>
+      <w:b w:val="false"/>
+      <w:bCs w:val="false"/>
+      <w:i w:val="false"/>
+      <w:iCs w:val="false"/>
+    </w:rPr>
+  </w:style>
+  <w:style w:type="character" w:styleId="ListLabel130">
+    <w:name w:val="ListLabel 130"/>
+    <w:qFormat/>
+    <w:rPr>
+      <w:b w:val="false"/>
+      <w:bCs w:val="false"/>
+      <w:i w:val="false"/>
+      <w:iCs w:val="false"/>
+    </w:rPr>
+  </w:style>
+  <w:style w:type="character" w:styleId="ListLabel131">
+    <w:name w:val="ListLabel 131"/>
+    <w:qFormat/>
+    <w:rPr>
+      <w:b w:val="false"/>
+      <w:bCs w:val="false"/>
+      <w:i w:val="false"/>
+      <w:iCs w:val="false"/>
+    </w:rPr>
+  </w:style>
+  <w:style w:type="character" w:styleId="ListLabel132">
+    <w:name w:val="ListLabel 132"/>
+    <w:qFormat/>
+    <w:rPr>
+      <w:b w:val="false"/>
+      <w:bCs w:val="false"/>
+      <w:i w:val="false"/>
+      <w:iCs w:val="false"/>
+    </w:rPr>
+  </w:style>
+  <w:style w:type="character" w:styleId="ListLabel133">
+    <w:name w:val="ListLabel 133"/>
+    <w:qFormat/>
+    <w:rPr>
+      <w:b w:val="false"/>
+      <w:bCs w:val="false"/>
+      <w:i w:val="false"/>
+      <w:iCs w:val="false"/>
+    </w:rPr>
+  </w:style>
+  <w:style w:type="character" w:styleId="ListLabel134">
+    <w:name w:val="ListLabel 134"/>
+    <w:qFormat/>
+    <w:rPr>
+      <w:b w:val="false"/>
+      <w:bCs w:val="false"/>
+      <w:i w:val="false"/>
+      <w:iCs w:val="false"/>
+    </w:rPr>
+  </w:style>
+  <w:style w:type="character" w:styleId="ListLabel135">
+    <w:name w:val="ListLabel 135"/>
+    <w:qFormat/>
+    <w:rPr>
+      <w:b w:val="false"/>
+      <w:bCs w:val="false"/>
+      <w:i w:val="false"/>
+      <w:iCs w:val="false"/>
+    </w:rPr>
+  </w:style>
+  <w:style w:type="character" w:styleId="ListLabel136">
+    <w:name w:val="ListLabel 136"/>
+    <w:qFormat/>
+    <w:rPr>
+      <w:rFonts w:cs="OpenSymbol"/>
+    </w:rPr>
+  </w:style>
+  <w:style w:type="character" w:styleId="ListLabel137">
+    <w:name w:val="ListLabel 137"/>
+    <w:qFormat/>
+    <w:rPr>
+      <w:rFonts w:cs="OpenSymbol"/>
+    </w:rPr>
+  </w:style>
+  <w:style w:type="character" w:styleId="ListLabel138">
+    <w:name w:val="ListLabel 138"/>
+    <w:qFormat/>
+    <w:rPr>
+      <w:rFonts w:cs="OpenSymbol"/>
+    </w:rPr>
+  </w:style>
+  <w:style w:type="character" w:styleId="ListLabel139">
+    <w:name w:val="ListLabel 139"/>
+    <w:qFormat/>
+    <w:rPr>
+      <w:b w:val="false"/>
+      <w:bCs w:val="false"/>
+      <w:i w:val="false"/>
+      <w:iCs w:val="false"/>
+    </w:rPr>
+  </w:style>
+  <w:style w:type="character" w:styleId="ListLabel140">
+    <w:name w:val="ListLabel 140"/>
+    <w:qFormat/>
+    <w:rPr>
+      <w:rFonts w:cs="OpenSymbol"/>
+    </w:rPr>
+  </w:style>
+  <w:style w:type="character" w:styleId="ListLabel141">
+    <w:name w:val="ListLabel 141"/>
+    <w:qFormat/>
+    <w:rPr>
+      <w:rFonts w:cs="OpenSymbol"/>
+    </w:rPr>
+  </w:style>
+  <w:style w:type="character" w:styleId="ListLabel142">
+    <w:name w:val="ListLabel 142"/>
+    <w:qFormat/>
+    <w:rPr>
+      <w:rFonts w:cs="OpenSymbol"/>
+    </w:rPr>
+  </w:style>
+  <w:style w:type="character" w:styleId="ListLabel143">
+    <w:name w:val="ListLabel 143"/>
+    <w:qFormat/>
+    <w:rPr>
+      <w:rFonts w:cs="OpenSymbol"/>
+    </w:rPr>
+  </w:style>
+  <w:style w:type="character" w:styleId="ListLabel144">
+    <w:name w:val="ListLabel 144"/>
+    <w:qFormat/>
+    <w:rPr>
+      <w:rFonts w:cs="OpenSymbol"/>
+    </w:rPr>
+  </w:style>
+  <w:style w:type="character" w:styleId="ListLabel145">
+    <w:name w:val="ListLabel 145"/>
+    <w:qFormat/>
+    <w:rPr>
+      <w:rFonts w:ascii="Bitstream Vera Sans Mono" w:hAnsi="Bitstream Vera Sans Mono"/>
+      <w:b/>
+      <w:bCs w:val="false"/>
+      <w:i w:val="false"/>
+      <w:iCs w:val="false"/>
+    </w:rPr>
+  </w:style>
+  <w:style w:type="character" w:styleId="ListLabel146">
+    <w:name w:val="ListLabel 146"/>
+    <w:qFormat/>
+    <w:rPr>
+      <w:rFonts w:cs="OpenSymbol"/>
+      <w:b/>
+      <w:bCs w:val="false"/>
+    </w:rPr>
+  </w:style>
+  <w:style w:type="character" w:styleId="ListLabel147">
+    <w:name w:val="ListLabel 147"/>
+    <w:qFormat/>
+    <w:rPr>
+      <w:b w:val="false"/>
+      <w:bCs w:val="false"/>
+      <w:i w:val="false"/>
+      <w:iCs w:val="false"/>
+    </w:rPr>
+  </w:style>
+  <w:style w:type="character" w:styleId="ListLabel148">
+    <w:name w:val="ListLabel 148"/>
+    <w:qFormat/>
+    <w:rPr>
+      <w:b w:val="false"/>
+      <w:bCs w:val="false"/>
+      <w:i w:val="false"/>
+      <w:iCs w:val="false"/>
+    </w:rPr>
+  </w:style>
+  <w:style w:type="character" w:styleId="ListLabel149">
+    <w:name w:val="ListLabel 149"/>
+    <w:qFormat/>
+    <w:rPr>
+      <w:b w:val="false"/>
+      <w:bCs w:val="false"/>
+      <w:i w:val="false"/>
+      <w:iCs w:val="false"/>
+    </w:rPr>
+  </w:style>
+  <w:style w:type="character" w:styleId="ListLabel150">
+    <w:name w:val="ListLabel 150"/>
+    <w:qFormat/>
+    <w:rPr>
+      <w:b w:val="false"/>
+      <w:bCs w:val="false"/>
+      <w:i w:val="false"/>
+      <w:iCs w:val="false"/>
+    </w:rPr>
+  </w:style>
+  <w:style w:type="character" w:styleId="ListLabel151">
+    <w:name w:val="ListLabel 151"/>
+    <w:qFormat/>
+    <w:rPr>
+      <w:b w:val="false"/>
+      <w:bCs w:val="false"/>
+      <w:i w:val="false"/>
+      <w:iCs w:val="false"/>
+    </w:rPr>
+  </w:style>
+  <w:style w:type="character" w:styleId="ListLabel152">
+    <w:name w:val="ListLabel 152"/>
+    <w:qFormat/>
+    <w:rPr>
+      <w:b w:val="false"/>
+      <w:bCs w:val="false"/>
+      <w:i w:val="false"/>
+      <w:iCs w:val="false"/>
+    </w:rPr>
+  </w:style>
+  <w:style w:type="character" w:styleId="ListLabel153">
+    <w:name w:val="ListLabel 153"/>
+    <w:qFormat/>
+    <w:rPr>
+      <w:b w:val="false"/>
+      <w:bCs w:val="false"/>
+      <w:i w:val="false"/>
+      <w:iCs w:val="false"/>
+    </w:rPr>
+  </w:style>
+  <w:style w:type="character" w:styleId="ListLabel154">
+    <w:name w:val="ListLabel 154"/>
+    <w:qFormat/>
+    <w:rPr>
+      <w:rFonts w:ascii="Bitstream Vera Sans Mono" w:hAnsi="Bitstream Vera Sans Mono"/>
+      <w:b w:val="false"/>
+      <w:bCs w:val="false"/>
+      <w:i w:val="false"/>
+      <w:iCs w:val="false"/>
+    </w:rPr>
+  </w:style>
+  <w:style w:type="character" w:styleId="ListLabel155">
+    <w:name w:val="ListLabel 155"/>
+    <w:qFormat/>
+    <w:rPr>
+      <w:rFonts w:cs="OpenSymbol"/>
+    </w:rPr>
+  </w:style>
+  <w:style w:type="character" w:styleId="ListLabel156">
+    <w:name w:val="ListLabel 156"/>
+    <w:qFormat/>
+    <w:rPr>
+      <w:b w:val="false"/>
+      <w:bCs w:val="false"/>
+      <w:i w:val="false"/>
+      <w:iCs w:val="false"/>
+    </w:rPr>
+  </w:style>
+  <w:style w:type="character" w:styleId="ListLabel157">
+    <w:name w:val="ListLabel 157"/>
+    <w:qFormat/>
+    <w:rPr>
+      <w:b w:val="false"/>
+      <w:bCs w:val="false"/>
+      <w:i w:val="false"/>
+      <w:iCs w:val="false"/>
+    </w:rPr>
+  </w:style>
+  <w:style w:type="character" w:styleId="ListLabel158">
+    <w:name w:val="ListLabel 158"/>
+    <w:qFormat/>
+    <w:rPr>
+      <w:b w:val="false"/>
+      <w:bCs w:val="false"/>
+      <w:i w:val="false"/>
+      <w:iCs w:val="false"/>
+    </w:rPr>
+  </w:style>
+  <w:style w:type="character" w:styleId="ListLabel159">
+    <w:name w:val="ListLabel 159"/>
+    <w:qFormat/>
+    <w:rPr>
+      <w:b w:val="false"/>
+      <w:bCs w:val="false"/>
+      <w:i w:val="false"/>
+      <w:iCs w:val="false"/>
+    </w:rPr>
+  </w:style>
+  <w:style w:type="character" w:styleId="ListLabel160">
+    <w:name w:val="ListLabel 160"/>
+    <w:qFormat/>
+    <w:rPr>
+      <w:b w:val="false"/>
+      <w:bCs w:val="false"/>
+      <w:i w:val="false"/>
+      <w:iCs w:val="false"/>
+    </w:rPr>
+  </w:style>
+  <w:style w:type="character" w:styleId="ListLabel161">
+    <w:name w:val="ListLabel 161"/>
+    <w:qFormat/>
+    <w:rPr>
+      <w:b w:val="false"/>
+      <w:bCs w:val="false"/>
+      <w:i w:val="false"/>
+      <w:iCs w:val="false"/>
+    </w:rPr>
+  </w:style>
+  <w:style w:type="character" w:styleId="ListLabel162">
+    <w:name w:val="ListLabel 162"/>
+    <w:qFormat/>
+    <w:rPr>
+      <w:b w:val="false"/>
+      <w:bCs w:val="false"/>
+      <w:i w:val="false"/>
+      <w:iCs w:val="false"/>
+    </w:rPr>
+  </w:style>
+  <w:style w:type="character" w:styleId="ListLabel163">
+    <w:name w:val="ListLabel 163"/>
+    <w:qFormat/>
+    <w:rPr>
+      <w:b w:val="false"/>
+      <w:bCs w:val="false"/>
+      <w:i w:val="false"/>
+      <w:iCs w:val="false"/>
+    </w:rPr>
+  </w:style>
+  <w:style w:type="character" w:styleId="ListLabel164">
+    <w:name w:val="ListLabel 164"/>
+    <w:qFormat/>
+    <w:rPr>
+      <w:rFonts w:cs="OpenSymbol"/>
+    </w:rPr>
+  </w:style>
+  <w:style w:type="character" w:styleId="ListLabel165">
+    <w:name w:val="ListLabel 165"/>
+    <w:qFormat/>
+    <w:rPr>
+      <w:b w:val="false"/>
+      <w:bCs w:val="false"/>
+      <w:i w:val="false"/>
+      <w:iCs w:val="false"/>
+    </w:rPr>
+  </w:style>
+  <w:style w:type="character" w:styleId="ListLabel166">
+    <w:name w:val="ListLabel 166"/>
+    <w:qFormat/>
+    <w:rPr>
+      <w:b w:val="false"/>
+      <w:bCs w:val="false"/>
+      <w:i w:val="false"/>
+      <w:iCs w:val="false"/>
+    </w:rPr>
+  </w:style>
+  <w:style w:type="character" w:styleId="ListLabel167">
+    <w:name w:val="ListLabel 167"/>
+    <w:qFormat/>
+    <w:rPr>
+      <w:b w:val="false"/>
+      <w:bCs w:val="false"/>
+      <w:i w:val="false"/>
+      <w:iCs w:val="false"/>
+    </w:rPr>
+  </w:style>
+  <w:style w:type="character" w:styleId="ListLabel168">
+    <w:name w:val="ListLabel 168"/>
+    <w:qFormat/>
+    <w:rPr>
+      <w:b w:val="false"/>
+      <w:bCs w:val="false"/>
+      <w:i w:val="false"/>
+      <w:iCs w:val="false"/>
+    </w:rPr>
+  </w:style>
+  <w:style w:type="character" w:styleId="ListLabel169">
+    <w:name w:val="ListLabel 169"/>
+    <w:qFormat/>
+    <w:rPr>
+      <w:b w:val="false"/>
+      <w:bCs w:val="false"/>
+      <w:i w:val="false"/>
+      <w:iCs w:val="false"/>
+    </w:rPr>
+  </w:style>
+  <w:style w:type="character" w:styleId="ListLabel170">
+    <w:name w:val="ListLabel 170"/>
+    <w:qFormat/>
+    <w:rPr>
+      <w:b w:val="false"/>
+      <w:bCs w:val="false"/>
+      <w:i w:val="false"/>
+      <w:iCs w:val="false"/>
+    </w:rPr>
+  </w:style>
+  <w:style w:type="character" w:styleId="ListLabel171">
+    <w:name w:val="ListLabel 171"/>
+    <w:qFormat/>
+    <w:rPr>
+      <w:b w:val="false"/>
+      <w:bCs w:val="false"/>
+      <w:i w:val="false"/>
+      <w:iCs w:val="false"/>
+    </w:rPr>
+  </w:style>
+  <w:style w:type="character" w:styleId="ListLabel172">
+    <w:name w:val="ListLabel 172"/>
+    <w:qFormat/>
+    <w:rPr>
+      <w:rFonts w:cs="OpenSymbol"/>
+    </w:rPr>
+  </w:style>
+  <w:style w:type="character" w:styleId="ListLabel173">
+    <w:name w:val="ListLabel 173"/>
+    <w:qFormat/>
+    <w:rPr>
+      <w:rFonts w:cs="OpenSymbol"/>
+    </w:rPr>
+  </w:style>
+  <w:style w:type="character" w:styleId="ListLabel174">
+    <w:name w:val="ListLabel 174"/>
+    <w:qFormat/>
+    <w:rPr>
+      <w:rFonts w:cs="OpenSymbol"/>
+    </w:rPr>
+  </w:style>
+  <w:style w:type="character" w:styleId="ListLabel175">
+    <w:name w:val="ListLabel 175"/>
+    <w:qFormat/>
+    <w:rPr>
+      <w:rFonts w:cs="OpenSymbol"/>
+    </w:rPr>
+  </w:style>
+  <w:style w:type="character" w:styleId="ListLabel176">
+    <w:name w:val="ListLabel 176"/>
+    <w:qFormat/>
+    <w:rPr>
+      <w:rFonts w:cs="OpenSymbol"/>
+    </w:rPr>
+  </w:style>
+  <w:style w:type="character" w:styleId="ListLabel177">
+    <w:name w:val="ListLabel 177"/>
+    <w:qFormat/>
+    <w:rPr>
+      <w:rFonts w:cs="OpenSymbol"/>
+    </w:rPr>
+  </w:style>
+  <w:style w:type="character" w:styleId="ListLabel178">
+    <w:name w:val="ListLabel 178"/>
+    <w:qFormat/>
+    <w:rPr>
+      <w:rFonts w:cs="OpenSymbol"/>
+    </w:rPr>
+  </w:style>
+  <w:style w:type="character" w:styleId="ListLabel179">
+    <w:name w:val="ListLabel 179"/>
+    <w:qFormat/>
+    <w:rPr>
+      <w:rFonts w:cs="OpenSymbol"/>
+    </w:rPr>
+  </w:style>
+  <w:style w:type="character" w:styleId="ListLabel180">
+    <w:name w:val="ListLabel 180"/>
+    <w:qFormat/>
+    <w:rPr>
+      <w:rFonts w:cs="OpenSymbol"/>
+    </w:rPr>
+  </w:style>
+  <w:style w:type="character" w:styleId="ListLabel181">
+    <w:name w:val="ListLabel 181"/>
+    <w:qFormat/>
+    <w:rPr>
+      <w:rFonts w:ascii="Bitstream Vera Sans Mono" w:hAnsi="Bitstream Vera Sans Mono" w:cs="OpenSymbol"/>
+    </w:rPr>
+  </w:style>
+  <w:style w:type="character" w:styleId="ListLabel182">
+    <w:name w:val="ListLabel 182"/>
+    <w:qFormat/>
+    <w:rPr>
+      <w:rFonts w:cs="OpenSymbol"/>
+    </w:rPr>
+  </w:style>
+  <w:style w:type="character" w:styleId="ListLabel183">
+    <w:name w:val="ListLabel 183"/>
+    <w:qFormat/>
+    <w:rPr>
+      <w:rFonts w:cs="OpenSymbol"/>
+    </w:rPr>
+  </w:style>
+  <w:style w:type="character" w:styleId="ListLabel184">
+    <w:name w:val="ListLabel 184"/>
+    <w:qFormat/>
+    <w:rPr>
+      <w:rFonts w:cs="OpenSymbol"/>
+    </w:rPr>
+  </w:style>
+  <w:style w:type="character" w:styleId="ListLabel185">
+    <w:name w:val="ListLabel 185"/>
+    <w:qFormat/>
+    <w:rPr>
+      <w:rFonts w:cs="OpenSymbol"/>
+    </w:rPr>
+  </w:style>
+  <w:style w:type="character" w:styleId="ListLabel186">
+    <w:name w:val="ListLabel 186"/>
+    <w:qFormat/>
+    <w:rPr>
+      <w:rFonts w:cs="OpenSymbol"/>
+    </w:rPr>
+  </w:style>
+  <w:style w:type="character" w:styleId="ListLabel187">
+    <w:name w:val="ListLabel 187"/>
+    <w:qFormat/>
+    <w:rPr>
+      <w:rFonts w:cs="OpenSymbol"/>
+    </w:rPr>
+  </w:style>
+  <w:style w:type="character" w:styleId="ListLabel188">
+    <w:name w:val="ListLabel 188"/>
+    <w:qFormat/>
+    <w:rPr>
+      <w:rFonts w:cs="OpenSymbol"/>
+    </w:rPr>
+  </w:style>
+  <w:style w:type="character" w:styleId="ListLabel189">
+    <w:name w:val="ListLabel 189"/>
+    <w:qFormat/>
+    <w:rPr>
+      <w:rFonts w:cs="OpenSymbol"/>
     </w:rPr>
   </w:style>
   <w:style w:type="paragraph" w:styleId="Heading">

</xml_diff>

<commit_message>
All edits to get version current as of 1/24
</commit_message>
<xml_diff>
--- a/phys_COBALT_setup.docx
+++ b/phys_COBALT_setup.docx
@@ -78,7 +78,7 @@
           <w:i w:val="false"/>
           <w:iCs w:val="false"/>
         </w:rPr>
-        <w:t xml:space="preserve">2019-01-18 </w:t>
+        <w:t>2019-01-24</w:t>
       </w:r>
     </w:p>
     <w:p>
@@ -1229,27 +1229,7 @@
           <w:i w:val="false"/>
           <w:iCs w:val="false"/>
         </w:rPr>
-        <w:t>rm ./</w:t>
-      </w:r>
-      <w:r>
-        <w:rPr>
-          <w:rFonts w:ascii="Bitstream Vera Sans Mono" w:hAnsi="Bitstream Vera Sans Mono"/>
-          <w:b w:val="false"/>
-          <w:bCs w:val="false"/>
-          <w:i w:val="false"/>
-          <w:iCs w:val="false"/>
-        </w:rPr>
-        <w:t>work/his-ini.nc</w:t>
-      </w:r>
-      <w:r>
-        <w:rPr>
-          <w:rFonts w:ascii="Bitstream Vera Sans Mono" w:hAnsi="Bitstream Vera Sans Mono"/>
-          <w:b w:val="false"/>
-          <w:bCs w:val="false"/>
-          <w:i w:val="false"/>
-          <w:iCs w:val="false"/>
-        </w:rPr>
-        <w:t xml:space="preserve"> HIOEKG_TESTING*</w:t>
+        <w:t>rm -rf ./work/his-ini.nc HIOEKG_TESTING*</w:t>
       </w:r>
     </w:p>
     <w:p>
@@ -1266,7 +1246,6 @@
       </w:pPr>
       <w:r>
         <w:rPr>
-          <w:rFonts w:ascii="Liberation Serif" w:hAnsi="Liberation Serif"/>
           <w:b w:val="false"/>
           <w:bCs w:val="false"/>
           <w:i w:val="false"/>
@@ -2491,7 +2470,14 @@
           <w:numId w:val="6"/>
         </w:numPr>
         <w:jc w:val="left"/>
-        <w:rPr/>
+        <w:rPr>
+          <w:b w:val="false"/>
+          <w:b w:val="false"/>
+          <w:bCs w:val="false"/>
+          <w:i w:val="false"/>
+          <w:i w:val="false"/>
+          <w:iCs w:val="false"/>
+        </w:rPr>
       </w:pPr>
       <w:r>
         <w:rPr>
@@ -2516,22 +2502,22 @@
       </w:pPr>
       <w:r>
         <w:rPr>
+          <w:b w:val="false"/>
+          <w:bCs w:val="false"/>
+          <w:i w:val="false"/>
+          <w:iCs w:val="false"/>
+        </w:rPr>
+        <w:t xml:space="preserve">Change your roms_config.sh now to use </w:t>
+      </w:r>
+      <w:r>
+        <w:rPr>
           <w:rFonts w:ascii="Bitstream Vera Sans Mono" w:hAnsi="Bitstream Vera Sans Mono"/>
           <w:b w:val="false"/>
           <w:bCs w:val="false"/>
           <w:i w:val="false"/>
           <w:iCs w:val="false"/>
         </w:rPr>
-        <w:t xml:space="preserve">mv bio_cobalt.in hioekg_cobalt.in </w:t>
-      </w:r>
-      <w:r>
-        <w:rPr>
-          <w:b w:val="false"/>
-          <w:bCs w:val="false"/>
-          <w:i w:val="false"/>
-          <w:iCs w:val="false"/>
-        </w:rPr>
-        <w:t>(for consistency)</w:t>
+        <w:t>GIT_BRANCH=river</w:t>
       </w:r>
     </w:p>
     <w:p>
@@ -2551,7 +2537,7 @@
           <w:i w:val="false"/>
           <w:iCs w:val="false"/>
         </w:rPr>
-        <w:t xml:space="preserve">Change your roms_config.sh now to use </w:t>
+        <w:t>In ocean.in:</w:t>
       </w:r>
       <w:r>
         <w:rPr>
@@ -2561,7 +2547,16 @@
           <w:i w:val="false"/>
           <w:iCs w:val="false"/>
         </w:rPr>
-        <w:t>GIT_BRANCH=river</w:t>
+        <w:t xml:space="preserve"> LtracerSrc == F T </w:t>
+      </w:r>
+      <w:r>
+        <w:rPr>
+          <w:b w:val="false"/>
+          <w:bCs w:val="false"/>
+          <w:i w:val="false"/>
+          <w:iCs w:val="false"/>
+        </w:rPr>
+        <w:t>(mine was like this already)</w:t>
       </w:r>
     </w:p>
     <w:p>
@@ -2576,31 +2571,13 @@
       </w:pPr>
       <w:r>
         <w:rPr>
-          <w:b w:val="false"/>
-          <w:bCs w:val="false"/>
-          <w:i w:val="false"/>
-          <w:iCs w:val="false"/>
-        </w:rPr>
-        <w:t>In ocean.in:</w:t>
-      </w:r>
-      <w:r>
-        <w:rPr>
           <w:rFonts w:ascii="Bitstream Vera Sans Mono" w:hAnsi="Bitstream Vera Sans Mono"/>
           <w:b w:val="false"/>
           <w:bCs w:val="false"/>
           <w:i w:val="false"/>
           <w:iCs w:val="false"/>
         </w:rPr>
-        <w:t xml:space="preserve"> LtracerSrc == F T </w:t>
-      </w:r>
-      <w:r>
-        <w:rPr>
-          <w:b w:val="false"/>
-          <w:bCs w:val="false"/>
-          <w:i w:val="false"/>
-          <w:iCs w:val="false"/>
-        </w:rPr>
-        <w:t>(mine was like this already)</w:t>
+        <w:t xml:space="preserve">rm oceanM </w:t>
       </w:r>
     </w:p>
     <w:p>
@@ -2611,17 +2588,19 @@
           <w:numId w:val="7"/>
         </w:numPr>
         <w:jc w:val="left"/>
-        <w:rPr/>
-      </w:pPr>
-      <w:r>
         <w:rPr>
           <w:rFonts w:ascii="Bitstream Vera Sans Mono" w:hAnsi="Bitstream Vera Sans Mono"/>
-          <w:b w:val="false"/>
-          <w:bCs w:val="false"/>
-          <w:i w:val="false"/>
-          <w:iCs w:val="false"/>
-        </w:rPr>
-        <w:t xml:space="preserve">rm oceanM </w:t>
+        </w:rPr>
+      </w:pPr>
+      <w:r>
+        <w:rPr>
+          <w:rFonts w:ascii="Bitstream Vera Sans Mono" w:hAnsi="Bitstream Vera Sans Mono"/>
+          <w:b w:val="false"/>
+          <w:bCs w:val="false"/>
+          <w:i w:val="false"/>
+          <w:iCs w:val="false"/>
+        </w:rPr>
+        <w:t>rm -r work</w:t>
       </w:r>
     </w:p>
     <w:p>
@@ -2644,7 +2623,7 @@
           <w:i w:val="false"/>
           <w:iCs w:val="false"/>
         </w:rPr>
-        <w:t>rm -r work</w:t>
+        <w:t>rm current_day</w:t>
       </w:r>
     </w:p>
     <w:p>
@@ -2667,7 +2646,7 @@
           <w:i w:val="false"/>
           <w:iCs w:val="false"/>
         </w:rPr>
-        <w:t>rm current_day</w:t>
+        <w:t>rm varinfo.dat</w:t>
       </w:r>
     </w:p>
     <w:p>
@@ -2678,29 +2657,6 @@
           <w:numId w:val="7"/>
         </w:numPr>
         <w:jc w:val="left"/>
-        <w:rPr>
-          <w:rFonts w:ascii="Bitstream Vera Sans Mono" w:hAnsi="Bitstream Vera Sans Mono"/>
-        </w:rPr>
-      </w:pPr>
-      <w:r>
-        <w:rPr>
-          <w:rFonts w:ascii="Bitstream Vera Sans Mono" w:hAnsi="Bitstream Vera Sans Mono"/>
-          <w:b w:val="false"/>
-          <w:bCs w:val="false"/>
-          <w:i w:val="false"/>
-          <w:iCs w:val="false"/>
-        </w:rPr>
-        <w:t>rm varinfo.dat</w:t>
-      </w:r>
-    </w:p>
-    <w:p>
-      <w:pPr>
-        <w:pStyle w:val="Normal"/>
-        <w:numPr>
-          <w:ilvl w:val="0"/>
-          <w:numId w:val="7"/>
-        </w:numPr>
-        <w:jc w:val="left"/>
         <w:rPr/>
       </w:pPr>
       <w:r>
@@ -3120,7 +3076,7 @@
       </w:pPr>
       <w:r>
         <w:rPr/>
-        <w:t>...as of 16:00 1/18: waiting for the inner_nest script to run. It is running from 4018 to 4024. Rivers are all set to 0. Next, I want to run it again for the same time period, but turn “fed” way up (to 999 or something) to ensure we see a plume.</w:t>
+        <w:t>I note that setup_inner_nest.py doesn’t produce the tidal or ini files if sourced. When run in chunks, with some small spacing edits, it runs successfully.</w:t>
       </w:r>
     </w:p>
     <w:sectPr>
@@ -4278,6 +4234,7 @@
       </w:pPr>
       <w:rPr>
         <w:rFonts w:ascii="Symbol" w:hAnsi="Symbol" w:cs="Symbol" w:hint="default"/>
+        <w:b w:val="false"/>
         <w:rFonts w:cs="OpenSymbol"/>
       </w:rPr>
     </w:lvl>
@@ -6226,6 +6183,1272 @@
       <w:rFonts w:cs="OpenSymbol"/>
     </w:rPr>
   </w:style>
+  <w:style w:type="character" w:styleId="ListLabel190">
+    <w:name w:val="ListLabel 190"/>
+    <w:qFormat/>
+    <w:rPr>
+      <w:b w:val="false"/>
+      <w:bCs w:val="false"/>
+      <w:i w:val="false"/>
+      <w:iCs w:val="false"/>
+    </w:rPr>
+  </w:style>
+  <w:style w:type="character" w:styleId="ListLabel191">
+    <w:name w:val="ListLabel 191"/>
+    <w:qFormat/>
+    <w:rPr>
+      <w:rFonts w:cs="OpenSymbol"/>
+      <w:b w:val="false"/>
+    </w:rPr>
+  </w:style>
+  <w:style w:type="character" w:styleId="ListLabel192">
+    <w:name w:val="ListLabel 192"/>
+    <w:qFormat/>
+    <w:rPr>
+      <w:b w:val="false"/>
+      <w:bCs w:val="false"/>
+      <w:i w:val="false"/>
+      <w:iCs w:val="false"/>
+    </w:rPr>
+  </w:style>
+  <w:style w:type="character" w:styleId="ListLabel193">
+    <w:name w:val="ListLabel 193"/>
+    <w:qFormat/>
+    <w:rPr>
+      <w:b w:val="false"/>
+      <w:bCs w:val="false"/>
+      <w:i w:val="false"/>
+      <w:iCs w:val="false"/>
+    </w:rPr>
+  </w:style>
+  <w:style w:type="character" w:styleId="ListLabel194">
+    <w:name w:val="ListLabel 194"/>
+    <w:qFormat/>
+    <w:rPr>
+      <w:b w:val="false"/>
+      <w:bCs w:val="false"/>
+      <w:i w:val="false"/>
+      <w:iCs w:val="false"/>
+    </w:rPr>
+  </w:style>
+  <w:style w:type="character" w:styleId="ListLabel195">
+    <w:name w:val="ListLabel 195"/>
+    <w:qFormat/>
+    <w:rPr>
+      <w:b w:val="false"/>
+      <w:bCs w:val="false"/>
+      <w:i w:val="false"/>
+      <w:iCs w:val="false"/>
+    </w:rPr>
+  </w:style>
+  <w:style w:type="character" w:styleId="ListLabel196">
+    <w:name w:val="ListLabel 196"/>
+    <w:qFormat/>
+    <w:rPr>
+      <w:b w:val="false"/>
+      <w:bCs w:val="false"/>
+      <w:i w:val="false"/>
+      <w:iCs w:val="false"/>
+    </w:rPr>
+  </w:style>
+  <w:style w:type="character" w:styleId="ListLabel197">
+    <w:name w:val="ListLabel 197"/>
+    <w:qFormat/>
+    <w:rPr>
+      <w:b w:val="false"/>
+      <w:bCs w:val="false"/>
+      <w:i w:val="false"/>
+      <w:iCs w:val="false"/>
+    </w:rPr>
+  </w:style>
+  <w:style w:type="character" w:styleId="ListLabel198">
+    <w:name w:val="ListLabel 198"/>
+    <w:qFormat/>
+    <w:rPr>
+      <w:b w:val="false"/>
+      <w:bCs w:val="false"/>
+      <w:i w:val="false"/>
+      <w:iCs w:val="false"/>
+    </w:rPr>
+  </w:style>
+  <w:style w:type="character" w:styleId="ListLabel199">
+    <w:name w:val="ListLabel 199"/>
+    <w:qFormat/>
+    <w:rPr>
+      <w:rFonts w:cs="OpenSymbol"/>
+    </w:rPr>
+  </w:style>
+  <w:style w:type="character" w:styleId="ListLabel200">
+    <w:name w:val="ListLabel 200"/>
+    <w:qFormat/>
+    <w:rPr>
+      <w:rFonts w:cs="OpenSymbol"/>
+    </w:rPr>
+  </w:style>
+  <w:style w:type="character" w:styleId="ListLabel201">
+    <w:name w:val="ListLabel 201"/>
+    <w:qFormat/>
+    <w:rPr>
+      <w:rFonts w:cs="OpenSymbol"/>
+    </w:rPr>
+  </w:style>
+  <w:style w:type="character" w:styleId="ListLabel202">
+    <w:name w:val="ListLabel 202"/>
+    <w:qFormat/>
+    <w:rPr>
+      <w:b w:val="false"/>
+      <w:bCs w:val="false"/>
+      <w:i w:val="false"/>
+      <w:iCs w:val="false"/>
+    </w:rPr>
+  </w:style>
+  <w:style w:type="character" w:styleId="ListLabel203">
+    <w:name w:val="ListLabel 203"/>
+    <w:qFormat/>
+    <w:rPr>
+      <w:rFonts w:cs="OpenSymbol"/>
+    </w:rPr>
+  </w:style>
+  <w:style w:type="character" w:styleId="ListLabel204">
+    <w:name w:val="ListLabel 204"/>
+    <w:qFormat/>
+    <w:rPr>
+      <w:rFonts w:cs="OpenSymbol"/>
+    </w:rPr>
+  </w:style>
+  <w:style w:type="character" w:styleId="ListLabel205">
+    <w:name w:val="ListLabel 205"/>
+    <w:qFormat/>
+    <w:rPr>
+      <w:rFonts w:cs="OpenSymbol"/>
+    </w:rPr>
+  </w:style>
+  <w:style w:type="character" w:styleId="ListLabel206">
+    <w:name w:val="ListLabel 206"/>
+    <w:qFormat/>
+    <w:rPr>
+      <w:rFonts w:cs="OpenSymbol"/>
+    </w:rPr>
+  </w:style>
+  <w:style w:type="character" w:styleId="ListLabel207">
+    <w:name w:val="ListLabel 207"/>
+    <w:qFormat/>
+    <w:rPr>
+      <w:rFonts w:cs="OpenSymbol"/>
+    </w:rPr>
+  </w:style>
+  <w:style w:type="character" w:styleId="ListLabel208">
+    <w:name w:val="ListLabel 208"/>
+    <w:qFormat/>
+    <w:rPr>
+      <w:rFonts w:ascii="Bitstream Vera Sans Mono" w:hAnsi="Bitstream Vera Sans Mono"/>
+      <w:b/>
+      <w:bCs w:val="false"/>
+      <w:i w:val="false"/>
+      <w:iCs w:val="false"/>
+    </w:rPr>
+  </w:style>
+  <w:style w:type="character" w:styleId="ListLabel209">
+    <w:name w:val="ListLabel 209"/>
+    <w:qFormat/>
+    <w:rPr>
+      <w:rFonts w:ascii="Liberation Serif" w:hAnsi="Liberation Serif" w:cs="OpenSymbol"/>
+      <w:b/>
+      <w:bCs w:val="false"/>
+    </w:rPr>
+  </w:style>
+  <w:style w:type="character" w:styleId="ListLabel210">
+    <w:name w:val="ListLabel 210"/>
+    <w:qFormat/>
+    <w:rPr>
+      <w:b w:val="false"/>
+      <w:bCs w:val="false"/>
+      <w:i w:val="false"/>
+      <w:iCs w:val="false"/>
+    </w:rPr>
+  </w:style>
+  <w:style w:type="character" w:styleId="ListLabel211">
+    <w:name w:val="ListLabel 211"/>
+    <w:qFormat/>
+    <w:rPr>
+      <w:b w:val="false"/>
+      <w:bCs w:val="false"/>
+      <w:i w:val="false"/>
+      <w:iCs w:val="false"/>
+    </w:rPr>
+  </w:style>
+  <w:style w:type="character" w:styleId="ListLabel212">
+    <w:name w:val="ListLabel 212"/>
+    <w:qFormat/>
+    <w:rPr>
+      <w:b w:val="false"/>
+      <w:bCs w:val="false"/>
+      <w:i w:val="false"/>
+      <w:iCs w:val="false"/>
+    </w:rPr>
+  </w:style>
+  <w:style w:type="character" w:styleId="ListLabel213">
+    <w:name w:val="ListLabel 213"/>
+    <w:qFormat/>
+    <w:rPr>
+      <w:b w:val="false"/>
+      <w:bCs w:val="false"/>
+      <w:i w:val="false"/>
+      <w:iCs w:val="false"/>
+    </w:rPr>
+  </w:style>
+  <w:style w:type="character" w:styleId="ListLabel214">
+    <w:name w:val="ListLabel 214"/>
+    <w:qFormat/>
+    <w:rPr>
+      <w:b w:val="false"/>
+      <w:bCs w:val="false"/>
+      <w:i w:val="false"/>
+      <w:iCs w:val="false"/>
+    </w:rPr>
+  </w:style>
+  <w:style w:type="character" w:styleId="ListLabel215">
+    <w:name w:val="ListLabel 215"/>
+    <w:qFormat/>
+    <w:rPr>
+      <w:b w:val="false"/>
+      <w:bCs w:val="false"/>
+      <w:i w:val="false"/>
+      <w:iCs w:val="false"/>
+    </w:rPr>
+  </w:style>
+  <w:style w:type="character" w:styleId="ListLabel216">
+    <w:name w:val="ListLabel 216"/>
+    <w:qFormat/>
+    <w:rPr>
+      <w:b w:val="false"/>
+      <w:bCs w:val="false"/>
+      <w:i w:val="false"/>
+      <w:iCs w:val="false"/>
+    </w:rPr>
+  </w:style>
+  <w:style w:type="character" w:styleId="ListLabel217">
+    <w:name w:val="ListLabel 217"/>
+    <w:qFormat/>
+    <w:rPr>
+      <w:rFonts w:ascii="Bitstream Vera Sans Mono" w:hAnsi="Bitstream Vera Sans Mono"/>
+      <w:b w:val="false"/>
+      <w:bCs w:val="false"/>
+      <w:i w:val="false"/>
+      <w:iCs w:val="false"/>
+    </w:rPr>
+  </w:style>
+  <w:style w:type="character" w:styleId="ListLabel218">
+    <w:name w:val="ListLabel 218"/>
+    <w:qFormat/>
+    <w:rPr>
+      <w:rFonts w:cs="OpenSymbol"/>
+    </w:rPr>
+  </w:style>
+  <w:style w:type="character" w:styleId="ListLabel219">
+    <w:name w:val="ListLabel 219"/>
+    <w:qFormat/>
+    <w:rPr>
+      <w:b w:val="false"/>
+      <w:bCs w:val="false"/>
+      <w:i w:val="false"/>
+      <w:iCs w:val="false"/>
+    </w:rPr>
+  </w:style>
+  <w:style w:type="character" w:styleId="ListLabel220">
+    <w:name w:val="ListLabel 220"/>
+    <w:qFormat/>
+    <w:rPr>
+      <w:b w:val="false"/>
+      <w:bCs w:val="false"/>
+      <w:i w:val="false"/>
+      <w:iCs w:val="false"/>
+    </w:rPr>
+  </w:style>
+  <w:style w:type="character" w:styleId="ListLabel221">
+    <w:name w:val="ListLabel 221"/>
+    <w:qFormat/>
+    <w:rPr>
+      <w:b w:val="false"/>
+      <w:bCs w:val="false"/>
+      <w:i w:val="false"/>
+      <w:iCs w:val="false"/>
+    </w:rPr>
+  </w:style>
+  <w:style w:type="character" w:styleId="ListLabel222">
+    <w:name w:val="ListLabel 222"/>
+    <w:qFormat/>
+    <w:rPr>
+      <w:b w:val="false"/>
+      <w:bCs w:val="false"/>
+      <w:i w:val="false"/>
+      <w:iCs w:val="false"/>
+    </w:rPr>
+  </w:style>
+  <w:style w:type="character" w:styleId="ListLabel223">
+    <w:name w:val="ListLabel 223"/>
+    <w:qFormat/>
+    <w:rPr>
+      <w:b w:val="false"/>
+      <w:bCs w:val="false"/>
+      <w:i w:val="false"/>
+      <w:iCs w:val="false"/>
+    </w:rPr>
+  </w:style>
+  <w:style w:type="character" w:styleId="ListLabel224">
+    <w:name w:val="ListLabel 224"/>
+    <w:qFormat/>
+    <w:rPr>
+      <w:b w:val="false"/>
+      <w:bCs w:val="false"/>
+      <w:i w:val="false"/>
+      <w:iCs w:val="false"/>
+    </w:rPr>
+  </w:style>
+  <w:style w:type="character" w:styleId="ListLabel225">
+    <w:name w:val="ListLabel 225"/>
+    <w:qFormat/>
+    <w:rPr>
+      <w:b w:val="false"/>
+      <w:bCs w:val="false"/>
+      <w:i w:val="false"/>
+      <w:iCs w:val="false"/>
+    </w:rPr>
+  </w:style>
+  <w:style w:type="character" w:styleId="ListLabel226">
+    <w:name w:val="ListLabel 226"/>
+    <w:qFormat/>
+    <w:rPr>
+      <w:b w:val="false"/>
+      <w:bCs w:val="false"/>
+      <w:i w:val="false"/>
+      <w:iCs w:val="false"/>
+    </w:rPr>
+  </w:style>
+  <w:style w:type="character" w:styleId="ListLabel227">
+    <w:name w:val="ListLabel 227"/>
+    <w:qFormat/>
+    <w:rPr>
+      <w:rFonts w:cs="OpenSymbol"/>
+    </w:rPr>
+  </w:style>
+  <w:style w:type="character" w:styleId="ListLabel228">
+    <w:name w:val="ListLabel 228"/>
+    <w:qFormat/>
+    <w:rPr>
+      <w:b w:val="false"/>
+      <w:bCs w:val="false"/>
+      <w:i w:val="false"/>
+      <w:iCs w:val="false"/>
+    </w:rPr>
+  </w:style>
+  <w:style w:type="character" w:styleId="ListLabel229">
+    <w:name w:val="ListLabel 229"/>
+    <w:qFormat/>
+    <w:rPr>
+      <w:b w:val="false"/>
+      <w:bCs w:val="false"/>
+      <w:i w:val="false"/>
+      <w:iCs w:val="false"/>
+    </w:rPr>
+  </w:style>
+  <w:style w:type="character" w:styleId="ListLabel230">
+    <w:name w:val="ListLabel 230"/>
+    <w:qFormat/>
+    <w:rPr>
+      <w:b w:val="false"/>
+      <w:bCs w:val="false"/>
+      <w:i w:val="false"/>
+      <w:iCs w:val="false"/>
+    </w:rPr>
+  </w:style>
+  <w:style w:type="character" w:styleId="ListLabel231">
+    <w:name w:val="ListLabel 231"/>
+    <w:qFormat/>
+    <w:rPr>
+      <w:b w:val="false"/>
+      <w:bCs w:val="false"/>
+      <w:i w:val="false"/>
+      <w:iCs w:val="false"/>
+    </w:rPr>
+  </w:style>
+  <w:style w:type="character" w:styleId="ListLabel232">
+    <w:name w:val="ListLabel 232"/>
+    <w:qFormat/>
+    <w:rPr>
+      <w:b w:val="false"/>
+      <w:bCs w:val="false"/>
+      <w:i w:val="false"/>
+      <w:iCs w:val="false"/>
+    </w:rPr>
+  </w:style>
+  <w:style w:type="character" w:styleId="ListLabel233">
+    <w:name w:val="ListLabel 233"/>
+    <w:qFormat/>
+    <w:rPr>
+      <w:b w:val="false"/>
+      <w:bCs w:val="false"/>
+      <w:i w:val="false"/>
+      <w:iCs w:val="false"/>
+    </w:rPr>
+  </w:style>
+  <w:style w:type="character" w:styleId="ListLabel234">
+    <w:name w:val="ListLabel 234"/>
+    <w:qFormat/>
+    <w:rPr>
+      <w:b w:val="false"/>
+      <w:bCs w:val="false"/>
+      <w:i w:val="false"/>
+      <w:iCs w:val="false"/>
+    </w:rPr>
+  </w:style>
+  <w:style w:type="character" w:styleId="ListLabel235">
+    <w:name w:val="ListLabel 235"/>
+    <w:qFormat/>
+    <w:rPr>
+      <w:rFonts w:cs="OpenSymbol"/>
+    </w:rPr>
+  </w:style>
+  <w:style w:type="character" w:styleId="ListLabel236">
+    <w:name w:val="ListLabel 236"/>
+    <w:qFormat/>
+    <w:rPr>
+      <w:rFonts w:cs="OpenSymbol"/>
+    </w:rPr>
+  </w:style>
+  <w:style w:type="character" w:styleId="ListLabel237">
+    <w:name w:val="ListLabel 237"/>
+    <w:qFormat/>
+    <w:rPr>
+      <w:rFonts w:cs="OpenSymbol"/>
+    </w:rPr>
+  </w:style>
+  <w:style w:type="character" w:styleId="ListLabel238">
+    <w:name w:val="ListLabel 238"/>
+    <w:qFormat/>
+    <w:rPr>
+      <w:rFonts w:cs="OpenSymbol"/>
+    </w:rPr>
+  </w:style>
+  <w:style w:type="character" w:styleId="ListLabel239">
+    <w:name w:val="ListLabel 239"/>
+    <w:qFormat/>
+    <w:rPr>
+      <w:rFonts w:cs="OpenSymbol"/>
+    </w:rPr>
+  </w:style>
+  <w:style w:type="character" w:styleId="ListLabel240">
+    <w:name w:val="ListLabel 240"/>
+    <w:qFormat/>
+    <w:rPr>
+      <w:rFonts w:cs="OpenSymbol"/>
+    </w:rPr>
+  </w:style>
+  <w:style w:type="character" w:styleId="ListLabel241">
+    <w:name w:val="ListLabel 241"/>
+    <w:qFormat/>
+    <w:rPr>
+      <w:rFonts w:cs="OpenSymbol"/>
+    </w:rPr>
+  </w:style>
+  <w:style w:type="character" w:styleId="ListLabel242">
+    <w:name w:val="ListLabel 242"/>
+    <w:qFormat/>
+    <w:rPr>
+      <w:rFonts w:cs="OpenSymbol"/>
+    </w:rPr>
+  </w:style>
+  <w:style w:type="character" w:styleId="ListLabel243">
+    <w:name w:val="ListLabel 243"/>
+    <w:qFormat/>
+    <w:rPr>
+      <w:rFonts w:cs="OpenSymbol"/>
+    </w:rPr>
+  </w:style>
+  <w:style w:type="character" w:styleId="ListLabel244">
+    <w:name w:val="ListLabel 244"/>
+    <w:qFormat/>
+    <w:rPr>
+      <w:rFonts w:ascii="Bitstream Vera Sans Mono" w:hAnsi="Bitstream Vera Sans Mono" w:cs="OpenSymbol"/>
+    </w:rPr>
+  </w:style>
+  <w:style w:type="character" w:styleId="ListLabel245">
+    <w:name w:val="ListLabel 245"/>
+    <w:qFormat/>
+    <w:rPr>
+      <w:rFonts w:cs="OpenSymbol"/>
+    </w:rPr>
+  </w:style>
+  <w:style w:type="character" w:styleId="ListLabel246">
+    <w:name w:val="ListLabel 246"/>
+    <w:qFormat/>
+    <w:rPr>
+      <w:rFonts w:cs="OpenSymbol"/>
+    </w:rPr>
+  </w:style>
+  <w:style w:type="character" w:styleId="ListLabel247">
+    <w:name w:val="ListLabel 247"/>
+    <w:qFormat/>
+    <w:rPr>
+      <w:rFonts w:cs="OpenSymbol"/>
+    </w:rPr>
+  </w:style>
+  <w:style w:type="character" w:styleId="ListLabel248">
+    <w:name w:val="ListLabel 248"/>
+    <w:qFormat/>
+    <w:rPr>
+      <w:rFonts w:cs="OpenSymbol"/>
+    </w:rPr>
+  </w:style>
+  <w:style w:type="character" w:styleId="ListLabel249">
+    <w:name w:val="ListLabel 249"/>
+    <w:qFormat/>
+    <w:rPr>
+      <w:rFonts w:cs="OpenSymbol"/>
+    </w:rPr>
+  </w:style>
+  <w:style w:type="character" w:styleId="ListLabel250">
+    <w:name w:val="ListLabel 250"/>
+    <w:qFormat/>
+    <w:rPr>
+      <w:rFonts w:cs="OpenSymbol"/>
+    </w:rPr>
+  </w:style>
+  <w:style w:type="character" w:styleId="ListLabel251">
+    <w:name w:val="ListLabel 251"/>
+    <w:qFormat/>
+    <w:rPr>
+      <w:rFonts w:cs="OpenSymbol"/>
+    </w:rPr>
+  </w:style>
+  <w:style w:type="character" w:styleId="ListLabel252">
+    <w:name w:val="ListLabel 252"/>
+    <w:qFormat/>
+    <w:rPr>
+      <w:rFonts w:cs="OpenSymbol"/>
+    </w:rPr>
+  </w:style>
+  <w:style w:type="character" w:styleId="ListLabel253">
+    <w:name w:val="ListLabel 253"/>
+    <w:qFormat/>
+    <w:rPr>
+      <w:b w:val="false"/>
+      <w:bCs w:val="false"/>
+      <w:i w:val="false"/>
+      <w:iCs w:val="false"/>
+    </w:rPr>
+  </w:style>
+  <w:style w:type="character" w:styleId="ListLabel254">
+    <w:name w:val="ListLabel 254"/>
+    <w:qFormat/>
+    <w:rPr>
+      <w:rFonts w:ascii="Bitstream Vera Sans Mono" w:hAnsi="Bitstream Vera Sans Mono" w:cs="OpenSymbol"/>
+      <w:b w:val="false"/>
+    </w:rPr>
+  </w:style>
+  <w:style w:type="character" w:styleId="ListLabel255">
+    <w:name w:val="ListLabel 255"/>
+    <w:qFormat/>
+    <w:rPr>
+      <w:b w:val="false"/>
+      <w:bCs w:val="false"/>
+      <w:i w:val="false"/>
+      <w:iCs w:val="false"/>
+    </w:rPr>
+  </w:style>
+  <w:style w:type="character" w:styleId="ListLabel256">
+    <w:name w:val="ListLabel 256"/>
+    <w:qFormat/>
+    <w:rPr>
+      <w:b w:val="false"/>
+      <w:bCs w:val="false"/>
+      <w:i w:val="false"/>
+      <w:iCs w:val="false"/>
+    </w:rPr>
+  </w:style>
+  <w:style w:type="character" w:styleId="ListLabel257">
+    <w:name w:val="ListLabel 257"/>
+    <w:qFormat/>
+    <w:rPr>
+      <w:b w:val="false"/>
+      <w:bCs w:val="false"/>
+      <w:i w:val="false"/>
+      <w:iCs w:val="false"/>
+    </w:rPr>
+  </w:style>
+  <w:style w:type="character" w:styleId="ListLabel258">
+    <w:name w:val="ListLabel 258"/>
+    <w:qFormat/>
+    <w:rPr>
+      <w:b w:val="false"/>
+      <w:bCs w:val="false"/>
+      <w:i w:val="false"/>
+      <w:iCs w:val="false"/>
+    </w:rPr>
+  </w:style>
+  <w:style w:type="character" w:styleId="ListLabel259">
+    <w:name w:val="ListLabel 259"/>
+    <w:qFormat/>
+    <w:rPr>
+      <w:b w:val="false"/>
+      <w:bCs w:val="false"/>
+      <w:i w:val="false"/>
+      <w:iCs w:val="false"/>
+    </w:rPr>
+  </w:style>
+  <w:style w:type="character" w:styleId="ListLabel260">
+    <w:name w:val="ListLabel 260"/>
+    <w:qFormat/>
+    <w:rPr>
+      <w:b w:val="false"/>
+      <w:bCs w:val="false"/>
+      <w:i w:val="false"/>
+      <w:iCs w:val="false"/>
+    </w:rPr>
+  </w:style>
+  <w:style w:type="character" w:styleId="ListLabel261">
+    <w:name w:val="ListLabel 261"/>
+    <w:qFormat/>
+    <w:rPr>
+      <w:b w:val="false"/>
+      <w:bCs w:val="false"/>
+      <w:i w:val="false"/>
+      <w:iCs w:val="false"/>
+    </w:rPr>
+  </w:style>
+  <w:style w:type="character" w:styleId="ListLabel262">
+    <w:name w:val="ListLabel 262"/>
+    <w:qFormat/>
+    <w:rPr>
+      <w:b w:val="false"/>
+      <w:bCs w:val="false"/>
+      <w:i w:val="false"/>
+      <w:iCs w:val="false"/>
+    </w:rPr>
+  </w:style>
+  <w:style w:type="character" w:styleId="ListLabel263">
+    <w:name w:val="ListLabel 263"/>
+    <w:qFormat/>
+    <w:rPr>
+      <w:rFonts w:cs="OpenSymbol"/>
+      <w:b w:val="false"/>
+    </w:rPr>
+  </w:style>
+  <w:style w:type="character" w:styleId="ListLabel264">
+    <w:name w:val="ListLabel 264"/>
+    <w:qFormat/>
+    <w:rPr>
+      <w:b w:val="false"/>
+      <w:bCs w:val="false"/>
+      <w:i w:val="false"/>
+      <w:iCs w:val="false"/>
+    </w:rPr>
+  </w:style>
+  <w:style w:type="character" w:styleId="ListLabel265">
+    <w:name w:val="ListLabel 265"/>
+    <w:qFormat/>
+    <w:rPr>
+      <w:b w:val="false"/>
+      <w:bCs w:val="false"/>
+      <w:i w:val="false"/>
+      <w:iCs w:val="false"/>
+    </w:rPr>
+  </w:style>
+  <w:style w:type="character" w:styleId="ListLabel266">
+    <w:name w:val="ListLabel 266"/>
+    <w:qFormat/>
+    <w:rPr>
+      <w:b w:val="false"/>
+      <w:bCs w:val="false"/>
+      <w:i w:val="false"/>
+      <w:iCs w:val="false"/>
+    </w:rPr>
+  </w:style>
+  <w:style w:type="character" w:styleId="ListLabel267">
+    <w:name w:val="ListLabel 267"/>
+    <w:qFormat/>
+    <w:rPr>
+      <w:b w:val="false"/>
+      <w:bCs w:val="false"/>
+      <w:i w:val="false"/>
+      <w:iCs w:val="false"/>
+    </w:rPr>
+  </w:style>
+  <w:style w:type="character" w:styleId="ListLabel268">
+    <w:name w:val="ListLabel 268"/>
+    <w:qFormat/>
+    <w:rPr>
+      <w:b w:val="false"/>
+      <w:bCs w:val="false"/>
+      <w:i w:val="false"/>
+      <w:iCs w:val="false"/>
+    </w:rPr>
+  </w:style>
+  <w:style w:type="character" w:styleId="ListLabel269">
+    <w:name w:val="ListLabel 269"/>
+    <w:qFormat/>
+    <w:rPr>
+      <w:b w:val="false"/>
+      <w:bCs w:val="false"/>
+      <w:i w:val="false"/>
+      <w:iCs w:val="false"/>
+    </w:rPr>
+  </w:style>
+  <w:style w:type="character" w:styleId="ListLabel270">
+    <w:name w:val="ListLabel 270"/>
+    <w:qFormat/>
+    <w:rPr>
+      <w:b w:val="false"/>
+      <w:bCs w:val="false"/>
+      <w:i w:val="false"/>
+      <w:iCs w:val="false"/>
+    </w:rPr>
+  </w:style>
+  <w:style w:type="character" w:styleId="ListLabel271">
+    <w:name w:val="ListLabel 271"/>
+    <w:qFormat/>
+    <w:rPr>
+      <w:rFonts w:cs="OpenSymbol"/>
+    </w:rPr>
+  </w:style>
+  <w:style w:type="character" w:styleId="ListLabel272">
+    <w:name w:val="ListLabel 272"/>
+    <w:qFormat/>
+    <w:rPr>
+      <w:rFonts w:cs="OpenSymbol"/>
+    </w:rPr>
+  </w:style>
+  <w:style w:type="character" w:styleId="ListLabel273">
+    <w:name w:val="ListLabel 273"/>
+    <w:qFormat/>
+    <w:rPr>
+      <w:rFonts w:cs="OpenSymbol"/>
+    </w:rPr>
+  </w:style>
+  <w:style w:type="character" w:styleId="ListLabel274">
+    <w:name w:val="ListLabel 274"/>
+    <w:qFormat/>
+    <w:rPr>
+      <w:b w:val="false"/>
+      <w:bCs w:val="false"/>
+      <w:i w:val="false"/>
+      <w:iCs w:val="false"/>
+    </w:rPr>
+  </w:style>
+  <w:style w:type="character" w:styleId="ListLabel275">
+    <w:name w:val="ListLabel 275"/>
+    <w:qFormat/>
+    <w:rPr>
+      <w:rFonts w:cs="OpenSymbol"/>
+    </w:rPr>
+  </w:style>
+  <w:style w:type="character" w:styleId="ListLabel276">
+    <w:name w:val="ListLabel 276"/>
+    <w:qFormat/>
+    <w:rPr>
+      <w:rFonts w:cs="OpenSymbol"/>
+    </w:rPr>
+  </w:style>
+  <w:style w:type="character" w:styleId="ListLabel277">
+    <w:name w:val="ListLabel 277"/>
+    <w:qFormat/>
+    <w:rPr>
+      <w:rFonts w:cs="OpenSymbol"/>
+    </w:rPr>
+  </w:style>
+  <w:style w:type="character" w:styleId="ListLabel278">
+    <w:name w:val="ListLabel 278"/>
+    <w:qFormat/>
+    <w:rPr>
+      <w:rFonts w:cs="OpenSymbol"/>
+    </w:rPr>
+  </w:style>
+  <w:style w:type="character" w:styleId="ListLabel279">
+    <w:name w:val="ListLabel 279"/>
+    <w:qFormat/>
+    <w:rPr>
+      <w:rFonts w:cs="OpenSymbol"/>
+    </w:rPr>
+  </w:style>
+  <w:style w:type="character" w:styleId="ListLabel280">
+    <w:name w:val="ListLabel 280"/>
+    <w:qFormat/>
+    <w:rPr>
+      <w:rFonts w:ascii="Bitstream Vera Sans Mono" w:hAnsi="Bitstream Vera Sans Mono"/>
+      <w:b/>
+      <w:bCs w:val="false"/>
+      <w:i w:val="false"/>
+      <w:iCs w:val="false"/>
+    </w:rPr>
+  </w:style>
+  <w:style w:type="character" w:styleId="ListLabel281">
+    <w:name w:val="ListLabel 281"/>
+    <w:qFormat/>
+    <w:rPr>
+      <w:rFonts w:ascii="Liberation Serif" w:hAnsi="Liberation Serif" w:cs="OpenSymbol"/>
+      <w:b/>
+      <w:bCs w:val="false"/>
+    </w:rPr>
+  </w:style>
+  <w:style w:type="character" w:styleId="ListLabel282">
+    <w:name w:val="ListLabel 282"/>
+    <w:qFormat/>
+    <w:rPr>
+      <w:b w:val="false"/>
+      <w:bCs w:val="false"/>
+      <w:i w:val="false"/>
+      <w:iCs w:val="false"/>
+    </w:rPr>
+  </w:style>
+  <w:style w:type="character" w:styleId="ListLabel283">
+    <w:name w:val="ListLabel 283"/>
+    <w:qFormat/>
+    <w:rPr>
+      <w:b w:val="false"/>
+      <w:bCs w:val="false"/>
+      <w:i w:val="false"/>
+      <w:iCs w:val="false"/>
+    </w:rPr>
+  </w:style>
+  <w:style w:type="character" w:styleId="ListLabel284">
+    <w:name w:val="ListLabel 284"/>
+    <w:qFormat/>
+    <w:rPr>
+      <w:b w:val="false"/>
+      <w:bCs w:val="false"/>
+      <w:i w:val="false"/>
+      <w:iCs w:val="false"/>
+    </w:rPr>
+  </w:style>
+  <w:style w:type="character" w:styleId="ListLabel285">
+    <w:name w:val="ListLabel 285"/>
+    <w:qFormat/>
+    <w:rPr>
+      <w:b w:val="false"/>
+      <w:bCs w:val="false"/>
+      <w:i w:val="false"/>
+      <w:iCs w:val="false"/>
+    </w:rPr>
+  </w:style>
+  <w:style w:type="character" w:styleId="ListLabel286">
+    <w:name w:val="ListLabel 286"/>
+    <w:qFormat/>
+    <w:rPr>
+      <w:b w:val="false"/>
+      <w:bCs w:val="false"/>
+      <w:i w:val="false"/>
+      <w:iCs w:val="false"/>
+    </w:rPr>
+  </w:style>
+  <w:style w:type="character" w:styleId="ListLabel287">
+    <w:name w:val="ListLabel 287"/>
+    <w:qFormat/>
+    <w:rPr>
+      <w:b w:val="false"/>
+      <w:bCs w:val="false"/>
+      <w:i w:val="false"/>
+      <w:iCs w:val="false"/>
+    </w:rPr>
+  </w:style>
+  <w:style w:type="character" w:styleId="ListLabel288">
+    <w:name w:val="ListLabel 288"/>
+    <w:qFormat/>
+    <w:rPr>
+      <w:b w:val="false"/>
+      <w:bCs w:val="false"/>
+      <w:i w:val="false"/>
+      <w:iCs w:val="false"/>
+    </w:rPr>
+  </w:style>
+  <w:style w:type="character" w:styleId="ListLabel289">
+    <w:name w:val="ListLabel 289"/>
+    <w:qFormat/>
+    <w:rPr>
+      <w:rFonts w:ascii="Bitstream Vera Sans Mono" w:hAnsi="Bitstream Vera Sans Mono"/>
+      <w:b w:val="false"/>
+      <w:bCs w:val="false"/>
+      <w:i w:val="false"/>
+      <w:iCs w:val="false"/>
+    </w:rPr>
+  </w:style>
+  <w:style w:type="character" w:styleId="ListLabel290">
+    <w:name w:val="ListLabel 290"/>
+    <w:qFormat/>
+    <w:rPr>
+      <w:rFonts w:cs="OpenSymbol"/>
+    </w:rPr>
+  </w:style>
+  <w:style w:type="character" w:styleId="ListLabel291">
+    <w:name w:val="ListLabel 291"/>
+    <w:qFormat/>
+    <w:rPr>
+      <w:b w:val="false"/>
+      <w:bCs w:val="false"/>
+      <w:i w:val="false"/>
+      <w:iCs w:val="false"/>
+    </w:rPr>
+  </w:style>
+  <w:style w:type="character" w:styleId="ListLabel292">
+    <w:name w:val="ListLabel 292"/>
+    <w:qFormat/>
+    <w:rPr>
+      <w:b w:val="false"/>
+      <w:bCs w:val="false"/>
+      <w:i w:val="false"/>
+      <w:iCs w:val="false"/>
+    </w:rPr>
+  </w:style>
+  <w:style w:type="character" w:styleId="ListLabel293">
+    <w:name w:val="ListLabel 293"/>
+    <w:qFormat/>
+    <w:rPr>
+      <w:b w:val="false"/>
+      <w:bCs w:val="false"/>
+      <w:i w:val="false"/>
+      <w:iCs w:val="false"/>
+    </w:rPr>
+  </w:style>
+  <w:style w:type="character" w:styleId="ListLabel294">
+    <w:name w:val="ListLabel 294"/>
+    <w:qFormat/>
+    <w:rPr>
+      <w:b w:val="false"/>
+      <w:bCs w:val="false"/>
+      <w:i w:val="false"/>
+      <w:iCs w:val="false"/>
+    </w:rPr>
+  </w:style>
+  <w:style w:type="character" w:styleId="ListLabel295">
+    <w:name w:val="ListLabel 295"/>
+    <w:qFormat/>
+    <w:rPr>
+      <w:b w:val="false"/>
+      <w:bCs w:val="false"/>
+      <w:i w:val="false"/>
+      <w:iCs w:val="false"/>
+    </w:rPr>
+  </w:style>
+  <w:style w:type="character" w:styleId="ListLabel296">
+    <w:name w:val="ListLabel 296"/>
+    <w:qFormat/>
+    <w:rPr>
+      <w:b w:val="false"/>
+      <w:bCs w:val="false"/>
+      <w:i w:val="false"/>
+      <w:iCs w:val="false"/>
+    </w:rPr>
+  </w:style>
+  <w:style w:type="character" w:styleId="ListLabel297">
+    <w:name w:val="ListLabel 297"/>
+    <w:qFormat/>
+    <w:rPr>
+      <w:b w:val="false"/>
+      <w:bCs w:val="false"/>
+      <w:i w:val="false"/>
+      <w:iCs w:val="false"/>
+    </w:rPr>
+  </w:style>
+  <w:style w:type="character" w:styleId="ListLabel298">
+    <w:name w:val="ListLabel 298"/>
+    <w:qFormat/>
+    <w:rPr>
+      <w:b w:val="false"/>
+      <w:bCs w:val="false"/>
+      <w:i w:val="false"/>
+      <w:iCs w:val="false"/>
+    </w:rPr>
+  </w:style>
+  <w:style w:type="character" w:styleId="ListLabel299">
+    <w:name w:val="ListLabel 299"/>
+    <w:qFormat/>
+    <w:rPr>
+      <w:rFonts w:cs="OpenSymbol"/>
+    </w:rPr>
+  </w:style>
+  <w:style w:type="character" w:styleId="ListLabel300">
+    <w:name w:val="ListLabel 300"/>
+    <w:qFormat/>
+    <w:rPr>
+      <w:b w:val="false"/>
+      <w:bCs w:val="false"/>
+      <w:i w:val="false"/>
+      <w:iCs w:val="false"/>
+    </w:rPr>
+  </w:style>
+  <w:style w:type="character" w:styleId="ListLabel301">
+    <w:name w:val="ListLabel 301"/>
+    <w:qFormat/>
+    <w:rPr>
+      <w:b w:val="false"/>
+      <w:bCs w:val="false"/>
+      <w:i w:val="false"/>
+      <w:iCs w:val="false"/>
+    </w:rPr>
+  </w:style>
+  <w:style w:type="character" w:styleId="ListLabel302">
+    <w:name w:val="ListLabel 302"/>
+    <w:qFormat/>
+    <w:rPr>
+      <w:b w:val="false"/>
+      <w:bCs w:val="false"/>
+      <w:i w:val="false"/>
+      <w:iCs w:val="false"/>
+    </w:rPr>
+  </w:style>
+  <w:style w:type="character" w:styleId="ListLabel303">
+    <w:name w:val="ListLabel 303"/>
+    <w:qFormat/>
+    <w:rPr>
+      <w:b w:val="false"/>
+      <w:bCs w:val="false"/>
+      <w:i w:val="false"/>
+      <w:iCs w:val="false"/>
+    </w:rPr>
+  </w:style>
+  <w:style w:type="character" w:styleId="ListLabel304">
+    <w:name w:val="ListLabel 304"/>
+    <w:qFormat/>
+    <w:rPr>
+      <w:b w:val="false"/>
+      <w:bCs w:val="false"/>
+      <w:i w:val="false"/>
+      <w:iCs w:val="false"/>
+    </w:rPr>
+  </w:style>
+  <w:style w:type="character" w:styleId="ListLabel305">
+    <w:name w:val="ListLabel 305"/>
+    <w:qFormat/>
+    <w:rPr>
+      <w:b w:val="false"/>
+      <w:bCs w:val="false"/>
+      <w:i w:val="false"/>
+      <w:iCs w:val="false"/>
+    </w:rPr>
+  </w:style>
+  <w:style w:type="character" w:styleId="ListLabel306">
+    <w:name w:val="ListLabel 306"/>
+    <w:qFormat/>
+    <w:rPr>
+      <w:b w:val="false"/>
+      <w:bCs w:val="false"/>
+      <w:i w:val="false"/>
+      <w:iCs w:val="false"/>
+    </w:rPr>
+  </w:style>
+  <w:style w:type="character" w:styleId="ListLabel307">
+    <w:name w:val="ListLabel 307"/>
+    <w:qFormat/>
+    <w:rPr>
+      <w:rFonts w:cs="OpenSymbol"/>
+    </w:rPr>
+  </w:style>
+  <w:style w:type="character" w:styleId="ListLabel308">
+    <w:name w:val="ListLabel 308"/>
+    <w:qFormat/>
+    <w:rPr>
+      <w:rFonts w:cs="OpenSymbol"/>
+    </w:rPr>
+  </w:style>
+  <w:style w:type="character" w:styleId="ListLabel309">
+    <w:name w:val="ListLabel 309"/>
+    <w:qFormat/>
+    <w:rPr>
+      <w:rFonts w:cs="OpenSymbol"/>
+    </w:rPr>
+  </w:style>
+  <w:style w:type="character" w:styleId="ListLabel310">
+    <w:name w:val="ListLabel 310"/>
+    <w:qFormat/>
+    <w:rPr>
+      <w:rFonts w:cs="OpenSymbol"/>
+    </w:rPr>
+  </w:style>
+  <w:style w:type="character" w:styleId="ListLabel311">
+    <w:name w:val="ListLabel 311"/>
+    <w:qFormat/>
+    <w:rPr>
+      <w:rFonts w:cs="OpenSymbol"/>
+    </w:rPr>
+  </w:style>
+  <w:style w:type="character" w:styleId="ListLabel312">
+    <w:name w:val="ListLabel 312"/>
+    <w:qFormat/>
+    <w:rPr>
+      <w:rFonts w:cs="OpenSymbol"/>
+    </w:rPr>
+  </w:style>
+  <w:style w:type="character" w:styleId="ListLabel313">
+    <w:name w:val="ListLabel 313"/>
+    <w:qFormat/>
+    <w:rPr>
+      <w:rFonts w:cs="OpenSymbol"/>
+    </w:rPr>
+  </w:style>
+  <w:style w:type="character" w:styleId="ListLabel314">
+    <w:name w:val="ListLabel 314"/>
+    <w:qFormat/>
+    <w:rPr>
+      <w:rFonts w:cs="OpenSymbol"/>
+    </w:rPr>
+  </w:style>
+  <w:style w:type="character" w:styleId="ListLabel315">
+    <w:name w:val="ListLabel 315"/>
+    <w:qFormat/>
+    <w:rPr>
+      <w:rFonts w:cs="OpenSymbol"/>
+    </w:rPr>
+  </w:style>
+  <w:style w:type="character" w:styleId="ListLabel316">
+    <w:name w:val="ListLabel 316"/>
+    <w:qFormat/>
+    <w:rPr>
+      <w:rFonts w:ascii="Bitstream Vera Sans Mono" w:hAnsi="Bitstream Vera Sans Mono" w:cs="OpenSymbol"/>
+    </w:rPr>
+  </w:style>
+  <w:style w:type="character" w:styleId="ListLabel317">
+    <w:name w:val="ListLabel 317"/>
+    <w:qFormat/>
+    <w:rPr>
+      <w:rFonts w:cs="OpenSymbol"/>
+    </w:rPr>
+  </w:style>
+  <w:style w:type="character" w:styleId="ListLabel318">
+    <w:name w:val="ListLabel 318"/>
+    <w:qFormat/>
+    <w:rPr>
+      <w:rFonts w:cs="OpenSymbol"/>
+    </w:rPr>
+  </w:style>
+  <w:style w:type="character" w:styleId="ListLabel319">
+    <w:name w:val="ListLabel 319"/>
+    <w:qFormat/>
+    <w:rPr>
+      <w:rFonts w:cs="OpenSymbol"/>
+    </w:rPr>
+  </w:style>
+  <w:style w:type="character" w:styleId="ListLabel320">
+    <w:name w:val="ListLabel 320"/>
+    <w:qFormat/>
+    <w:rPr>
+      <w:rFonts w:cs="OpenSymbol"/>
+    </w:rPr>
+  </w:style>
+  <w:style w:type="character" w:styleId="ListLabel321">
+    <w:name w:val="ListLabel 321"/>
+    <w:qFormat/>
+    <w:rPr>
+      <w:rFonts w:cs="OpenSymbol"/>
+    </w:rPr>
+  </w:style>
+  <w:style w:type="character" w:styleId="ListLabel322">
+    <w:name w:val="ListLabel 322"/>
+    <w:qFormat/>
+    <w:rPr>
+      <w:rFonts w:cs="OpenSymbol"/>
+    </w:rPr>
+  </w:style>
+  <w:style w:type="character" w:styleId="ListLabel323">
+    <w:name w:val="ListLabel 323"/>
+    <w:qFormat/>
+    <w:rPr>
+      <w:rFonts w:cs="OpenSymbol"/>
+    </w:rPr>
+  </w:style>
+  <w:style w:type="character" w:styleId="ListLabel324">
+    <w:name w:val="ListLabel 324"/>
+    <w:qFormat/>
+    <w:rPr>
+      <w:rFonts w:cs="OpenSymbol"/>
+    </w:rPr>
+  </w:style>
+  <w:style w:type="character" w:styleId="ListLabel325">
+    <w:name w:val="ListLabel 325"/>
+    <w:qFormat/>
+    <w:rPr>
+      <w:b w:val="false"/>
+      <w:bCs w:val="false"/>
+      <w:i w:val="false"/>
+      <w:iCs w:val="false"/>
+    </w:rPr>
+  </w:style>
+  <w:style w:type="character" w:styleId="ListLabel326">
+    <w:name w:val="ListLabel 326"/>
+    <w:qFormat/>
+    <w:rPr>
+      <w:rFonts w:ascii="Bitstream Vera Sans Mono" w:hAnsi="Bitstream Vera Sans Mono" w:cs="OpenSymbol"/>
+      <w:b w:val="false"/>
+    </w:rPr>
+  </w:style>
+  <w:style w:type="character" w:styleId="ListLabel327">
+    <w:name w:val="ListLabel 327"/>
+    <w:qFormat/>
+    <w:rPr>
+      <w:b w:val="false"/>
+      <w:bCs w:val="false"/>
+      <w:i w:val="false"/>
+      <w:iCs w:val="false"/>
+    </w:rPr>
+  </w:style>
+  <w:style w:type="character" w:styleId="ListLabel328">
+    <w:name w:val="ListLabel 328"/>
+    <w:qFormat/>
+    <w:rPr>
+      <w:b w:val="false"/>
+      <w:bCs w:val="false"/>
+      <w:i w:val="false"/>
+      <w:iCs w:val="false"/>
+    </w:rPr>
+  </w:style>
+  <w:style w:type="character" w:styleId="ListLabel329">
+    <w:name w:val="ListLabel 329"/>
+    <w:qFormat/>
+    <w:rPr>
+      <w:b w:val="false"/>
+      <w:bCs w:val="false"/>
+      <w:i w:val="false"/>
+      <w:iCs w:val="false"/>
+    </w:rPr>
+  </w:style>
+  <w:style w:type="character" w:styleId="ListLabel330">
+    <w:name w:val="ListLabel 330"/>
+    <w:qFormat/>
+    <w:rPr>
+      <w:b w:val="false"/>
+      <w:bCs w:val="false"/>
+      <w:i w:val="false"/>
+      <w:iCs w:val="false"/>
+    </w:rPr>
+  </w:style>
+  <w:style w:type="character" w:styleId="ListLabel331">
+    <w:name w:val="ListLabel 331"/>
+    <w:qFormat/>
+    <w:rPr>
+      <w:b w:val="false"/>
+      <w:bCs w:val="false"/>
+      <w:i w:val="false"/>
+      <w:iCs w:val="false"/>
+    </w:rPr>
+  </w:style>
+  <w:style w:type="character" w:styleId="ListLabel332">
+    <w:name w:val="ListLabel 332"/>
+    <w:qFormat/>
+    <w:rPr>
+      <w:b w:val="false"/>
+      <w:bCs w:val="false"/>
+      <w:i w:val="false"/>
+      <w:iCs w:val="false"/>
+    </w:rPr>
+  </w:style>
+  <w:style w:type="character" w:styleId="ListLabel333">
+    <w:name w:val="ListLabel 333"/>
+    <w:qFormat/>
+    <w:rPr>
+      <w:b w:val="false"/>
+      <w:bCs w:val="false"/>
+      <w:i w:val="false"/>
+      <w:iCs w:val="false"/>
+    </w:rPr>
+  </w:style>
   <w:style w:type="paragraph" w:styleId="Heading">
     <w:name w:val="Heading"/>
     <w:basedOn w:val="Normal"/>

</xml_diff>